<commit_message>
Flow diagram available in PDF.
</commit_message>
<xml_diff>
--- a/Diagramas de flujo.docx
+++ b/Diagramas de flujo.docx
@@ -1,6 +1,6 @@
 
 <file path=word/document.xml><?xml version="1.0" encoding="utf-8"?>
-<w:document xmlns:wpc="http://schemas.microsoft.com/office/word/2010/wordprocessingCanvas" xmlns:mo="http://schemas.microsoft.com/office/mac/office/2008/main" xmlns:mc="http://schemas.openxmlformats.org/markup-compatibility/2006" xmlns:mv="urn:schemas-microsoft-com:mac:vml" xmlns:o="urn:schemas-microsoft-com:office:office" xmlns:r="http://schemas.openxmlformats.org/officeDocument/2006/relationships" xmlns:m="http://schemas.openxmlformats.org/officeDocument/2006/math" xmlns:v="urn:schemas-microsoft-com:vml" xmlns:wp14="http://schemas.microsoft.com/office/word/2010/wordprocessingDrawing" xmlns:wp="http://schemas.openxmlformats.org/drawingml/2006/wordprocessingDrawing" xmlns:w10="urn:schemas-microsoft-com:office:word" xmlns:w="http://schemas.openxmlformats.org/wordprocessingml/2006/main" xmlns:w14="http://schemas.microsoft.com/office/word/2010/wordml" xmlns:w15="http://schemas.microsoft.com/office/word/2012/wordml" xmlns:wpg="http://schemas.microsoft.com/office/word/2010/wordprocessingGroup" xmlns:wpi="http://schemas.microsoft.com/office/word/2010/wordprocessingInk" xmlns:wne="http://schemas.microsoft.com/office/word/2006/wordml" xmlns:wps="http://schemas.microsoft.com/office/word/2010/wordprocessingShape" mc:Ignorable="w14 w15 wp14">
+<w:document xmlns:wpc="http://schemas.microsoft.com/office/word/2010/wordprocessingCanvas" xmlns:mc="http://schemas.openxmlformats.org/markup-compatibility/2006" xmlns:o="urn:schemas-microsoft-com:office:office" xmlns:r="http://schemas.openxmlformats.org/officeDocument/2006/relationships" xmlns:m="http://schemas.openxmlformats.org/officeDocument/2006/math" xmlns:v="urn:schemas-microsoft-com:vml" xmlns:wp14="http://schemas.microsoft.com/office/word/2010/wordprocessingDrawing" xmlns:wp="http://schemas.openxmlformats.org/drawingml/2006/wordprocessingDrawing" xmlns:w10="urn:schemas-microsoft-com:office:word" xmlns:w="http://schemas.openxmlformats.org/wordprocessingml/2006/main" xmlns:w14="http://schemas.microsoft.com/office/word/2010/wordml" xmlns:w15="http://schemas.microsoft.com/office/word/2012/wordml" xmlns:wpg="http://schemas.microsoft.com/office/word/2010/wordprocessingGroup" xmlns:wpi="http://schemas.microsoft.com/office/word/2010/wordprocessingInk" xmlns:wne="http://schemas.microsoft.com/office/word/2006/wordml" xmlns:wps="http://schemas.microsoft.com/office/word/2010/wordprocessingShape" mc:Ignorable="w14 w15 wp14">
   <w:body>
     <w:p/>
     <w:p/>
@@ -9,7 +9,6 @@
       <w:r>
         <w:rPr>
           <w:noProof/>
-          <w:lang w:val="es-ES_tradnl" w:eastAsia="es-ES_tradnl"/>
         </w:rPr>
         <mc:AlternateContent>
           <mc:Choice Requires="wps">
@@ -79,14 +78,14 @@
                             <w:pPr>
                               <w:jc w:val="center"/>
                               <w:rPr>
-                                <w:rFonts w:ascii="Arial Rounded MT Bold" w:hAnsi="Arial Rounded MT Bold" w:cs="Baghdad"/>
+                                <w:rFonts w:ascii="Arial" w:hAnsi="Arial" w:cs="Arial"/>
                                 <w:sz w:val="28"/>
                                 <w:szCs w:val="28"/>
                               </w:rPr>
                             </w:pPr>
                             <w:r>
                               <w:rPr>
-                                <w:rFonts w:ascii="Arial Rounded MT Bold" w:hAnsi="Arial Rounded MT Bold" w:cs="Baghdad"/>
+                                <w:rFonts w:ascii="Arial" w:hAnsi="Arial" w:cs="Arial"/>
                                 <w:sz w:val="28"/>
                                 <w:szCs w:val="28"/>
                               </w:rPr>
@@ -115,25 +114,25 @@
           </mc:Choice>
           <mc:Fallback>
             <w:pict>
-              <v:shapetype w14:anchorId="364DA447" id="_x0000_t116" coordsize="21600,21600" o:spt="116" path="m3475,0qx0,10800,3475,21600l18125,21600qx21600,10800,18125,0xe">
+              <v:shapetype w14:anchorId="364DA447" id="_x0000_t116" coordsize="21600,21600" o:spt="116" path="m3475,qx,10800,3475,21600l18125,21600qx21600,10800,18125,xe">
                 <v:stroke joinstyle="miter"/>
                 <v:path gradientshapeok="t" o:connecttype="rect" textboxrect="1018,3163,20582,18437"/>
               </v:shapetype>
-              <v:shape id="Terminador 46" o:spid="_x0000_s1026" type="#_x0000_t116" style="position:absolute;margin-left:268.65pt;margin-top:.45pt;width:109.65pt;height:36.2pt;z-index:251767808;visibility:visible;mso-wrap-style:square;mso-width-percent:0;mso-height-percent:0;mso-wrap-distance-left:9pt;mso-wrap-distance-top:0;mso-wrap-distance-right:9pt;mso-wrap-distance-bottom:0;mso-position-horizontal:absolute;mso-position-horizontal-relative:text;mso-position-vertical:absolute;mso-position-vertical-relative:text;mso-width-percent:0;mso-height-percent:0;mso-width-relative:margin;mso-height-relative:margin;v-text-anchor:middle" o:gfxdata="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" fillcolor="#ff0002" strokecolor="#1f4d78 [1604]" strokeweight="1pt">
+              <v:shape id="Terminador 46" o:spid="_x0000_s1026" type="#_x0000_t116" style="position:absolute;margin-left:268.65pt;margin-top:.45pt;width:109.65pt;height:36.2pt;z-index:251767808;visibility:visible;mso-wrap-style:square;mso-width-percent:0;mso-height-percent:0;mso-wrap-distance-left:9pt;mso-wrap-distance-top:0;mso-wrap-distance-right:9pt;mso-wrap-distance-bottom:0;mso-position-horizontal:absolute;mso-position-horizontal-relative:text;mso-position-vertical:absolute;mso-position-vertical-relative:text;mso-width-percent:0;mso-height-percent:0;mso-width-relative:margin;mso-height-relative:margin;v-text-anchor:middle" o:gfxdata="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" fillcolor="#ff0002" strokecolor="#1f4d78 [1604]" strokeweight="1pt">
                 <v:textbox>
                   <w:txbxContent>
                     <w:p>
                       <w:pPr>
                         <w:jc w:val="center"/>
                         <w:rPr>
-                          <w:rFonts w:ascii="Arial Rounded MT Bold" w:hAnsi="Arial Rounded MT Bold" w:cs="Baghdad"/>
+                          <w:rFonts w:ascii="Arial" w:hAnsi="Arial" w:cs="Arial"/>
                           <w:sz w:val="28"/>
                           <w:szCs w:val="28"/>
                         </w:rPr>
                       </w:pPr>
                       <w:r>
                         <w:rPr>
-                          <w:rFonts w:ascii="Arial Rounded MT Bold" w:hAnsi="Arial Rounded MT Bold" w:cs="Baghdad"/>
+                          <w:rFonts w:ascii="Arial" w:hAnsi="Arial" w:cs="Arial"/>
                           <w:sz w:val="28"/>
                           <w:szCs w:val="28"/>
                         </w:rPr>
@@ -153,7 +152,6 @@
       <w:r>
         <w:rPr>
           <w:noProof/>
-          <w:lang w:val="es-ES_tradnl" w:eastAsia="es-ES_tradnl"/>
         </w:rPr>
         <mc:AlternateContent>
           <mc:Choice Requires="wps">
@@ -214,7 +212,7 @@
               </wp:anchor>
             </w:drawing>
           </mc:Choice>
-          <mc:Fallback>
+          <mc:Fallback xmlns:mv="urn:schemas-microsoft-com:mac:vml" xmlns:mo="http://schemas.microsoft.com/office/mac/office/2008/main">
             <w:pict>
               <v:shapetype w14:anchorId="7F69B24C" id="_x0000_t32" coordsize="21600,21600" o:spt="32" o:oned="t" path="m0,0l21600,21600e" filled="f">
                 <v:path arrowok="t" fillok="f" o:connecttype="none"/>
@@ -232,7 +230,6 @@
       <w:r>
         <w:rPr>
           <w:noProof/>
-          <w:lang w:val="es-ES_tradnl" w:eastAsia="es-ES_tradnl"/>
         </w:rPr>
         <mc:AlternateContent>
           <mc:Choice Requires="wps">
@@ -292,7 +289,7 @@
               </wp:anchor>
             </w:drawing>
           </mc:Choice>
-          <mc:Fallback>
+          <mc:Fallback xmlns:mv="urn:schemas-microsoft-com:mac:vml" xmlns:mo="http://schemas.microsoft.com/office/mac/office/2008/main">
             <w:pict>
               <v:shapetype w14:anchorId="4B8D558B" id="_x0000_t34" coordsize="21600,21600" o:spt="34" o:oned="t" adj="10800" path="m0,0l@0,0@0,21600,21600,21600e" filled="f">
                 <v:stroke joinstyle="miter"/>
@@ -317,7 +314,6 @@
       <w:r>
         <w:rPr>
           <w:noProof/>
-          <w:lang w:val="es-ES_tradnl" w:eastAsia="es-ES_tradnl"/>
         </w:rPr>
         <mc:AlternateContent>
           <mc:Choice Requires="wps">
@@ -383,14 +379,14 @@
                             <w:pPr>
                               <w:jc w:val="center"/>
                               <w:rPr>
-                                <w:rFonts w:ascii="Arial Rounded MT Bold" w:hAnsi="Arial Rounded MT Bold"/>
+                                <w:rFonts w:ascii="Arial" w:hAnsi="Arial" w:cs="Arial"/>
                                 <w:sz w:val="28"/>
                                 <w:szCs w:val="28"/>
                               </w:rPr>
                             </w:pPr>
                             <w:r>
                               <w:rPr>
-                                <w:rFonts w:ascii="Arial Rounded MT Bold" w:hAnsi="Arial Rounded MT Bold"/>
+                                <w:rFonts w:ascii="Arial" w:hAnsi="Arial" w:cs="Arial"/>
                                 <w:sz w:val="28"/>
                                 <w:szCs w:val="28"/>
                               </w:rPr>
@@ -419,25 +415,25 @@
           </mc:Choice>
           <mc:Fallback>
             <w:pict>
-              <v:shapetype w14:anchorId="2741539E" id="_x0000_t114" coordsize="21600,21600" o:spt="114" path="m0,20172c945,20572,1887,20800,2795,21085,3587,21312,4342,21370,5060,21597,7097,21597,7627,21370,8155,21312,8722,21197,9325,20970,9855,20800,10345,20572,10800,20400,11327,20060,11817,19887,12347,19660,12875,19375,13442,19147,13970,18862,14575,18635,15177,18462,15782,18122,16537,17950,17255,17837,17935,17552,18765,17437,19635,17437,20577,17322,21597,17322l21597,,,0xe">
+              <v:shapetype w14:anchorId="2741539E" id="_x0000_t114" coordsize="21600,21600" o:spt="114" path="m,20172v945,400,1887,628,2795,913c3587,21312,4342,21370,5060,21597v2037,,2567,-227,3095,-285c8722,21197,9325,20970,9855,20800v490,-228,945,-400,1472,-740c11817,19887,12347,19660,12875,19375v567,-228,1095,-513,1700,-740c15177,18462,15782,18122,16537,17950v718,-113,1398,-398,2228,-513c19635,17437,20577,17322,21597,17322l21597,,,xe">
                 <v:stroke joinstyle="miter"/>
                 <v:path o:connecttype="custom" o:connectlocs="10800,0;0,10800;10800,20400;21600,10800" textboxrect="0,0,21600,17322"/>
               </v:shapetype>
-              <v:shape id="Documento 84" o:spid="_x0000_s1026" type="#_x0000_t114" style="position:absolute;margin-left:269.75pt;margin-top:5.7pt;width:110.65pt;height:45.2pt;flip:x;z-index:251743232;visibility:visible;mso-wrap-style:square;mso-width-percent:0;mso-height-percent:0;mso-wrap-distance-left:9pt;mso-wrap-distance-top:0;mso-wrap-distance-right:9pt;mso-wrap-distance-bottom:0;mso-position-horizontal:absolute;mso-position-horizontal-relative:text;mso-position-vertical:absolute;mso-position-vertical-relative:text;mso-width-percent:0;mso-height-percent:0;mso-width-relative:margin;mso-height-relative:margin;v-text-anchor:middle" o:gfxdata="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" fillcolor="#92d050" strokecolor="#1f4d78 [1604]" strokeweight="1pt">
+              <v:shape id="Documento 84" o:spid="_x0000_s1027" type="#_x0000_t114" style="position:absolute;margin-left:269.75pt;margin-top:5.7pt;width:110.65pt;height:45.2pt;flip:x;z-index:251743232;visibility:visible;mso-wrap-style:square;mso-width-percent:0;mso-height-percent:0;mso-wrap-distance-left:9pt;mso-wrap-distance-top:0;mso-wrap-distance-right:9pt;mso-wrap-distance-bottom:0;mso-position-horizontal:absolute;mso-position-horizontal-relative:text;mso-position-vertical:absolute;mso-position-vertical-relative:text;mso-width-percent:0;mso-height-percent:0;mso-width-relative:margin;mso-height-relative:margin;v-text-anchor:middle" o:gfxdata="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" fillcolor="#92d050" strokecolor="#1f4d78 [1604]" strokeweight="1pt">
                 <v:textbox>
                   <w:txbxContent>
                     <w:p>
                       <w:pPr>
                         <w:jc w:val="center"/>
                         <w:rPr>
-                          <w:rFonts w:ascii="Arial Rounded MT Bold" w:hAnsi="Arial Rounded MT Bold"/>
+                          <w:rFonts w:ascii="Arial" w:hAnsi="Arial" w:cs="Arial"/>
                           <w:sz w:val="28"/>
                           <w:szCs w:val="28"/>
                         </w:rPr>
                       </w:pPr>
                       <w:r>
                         <w:rPr>
-                          <w:rFonts w:ascii="Arial Rounded MT Bold" w:hAnsi="Arial Rounded MT Bold"/>
+                          <w:rFonts w:ascii="Arial" w:hAnsi="Arial" w:cs="Arial"/>
                           <w:sz w:val="28"/>
                           <w:szCs w:val="28"/>
                         </w:rPr>
@@ -457,7 +453,6 @@
       <w:r>
         <w:rPr>
           <w:noProof/>
-          <w:lang w:val="es-ES_tradnl" w:eastAsia="es-ES_tradnl"/>
         </w:rPr>
         <mc:AlternateContent>
           <mc:Choice Requires="wps">
@@ -512,7 +507,7 @@
               </wp:anchor>
             </w:drawing>
           </mc:Choice>
-          <mc:Fallback>
+          <mc:Fallback xmlns:mv="urn:schemas-microsoft-com:mac:vml" xmlns:mo="http://schemas.microsoft.com/office/mac/office/2008/main">
             <w:pict>
               <v:shape w14:anchorId="26588CD7" id="Conector recto de flecha 86" o:spid="_x0000_s1026" type="#_x0000_t32" style="position:absolute;margin-left:324.45pt;margin-top:9.95pt;width:0;height:36pt;z-index:251741184;visibility:visible;mso-wrap-style:square;mso-wrap-distance-left:9pt;mso-wrap-distance-top:0;mso-wrap-distance-right:9pt;mso-wrap-distance-bottom:0;mso-position-horizontal:absolute;mso-position-horizontal-relative:text;mso-position-vertical:absolute;mso-position-vertical-relative:text" o:gfxdata="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" strokecolor="black [3200]" strokeweight="1.5pt">
                 <v:stroke endarrow="block" joinstyle="miter"/>
@@ -527,7 +522,6 @@
       <w:r>
         <w:rPr>
           <w:noProof/>
-          <w:lang w:val="es-ES_tradnl" w:eastAsia="es-ES_tradnl"/>
         </w:rPr>
         <mc:AlternateContent>
           <mc:Choice Requires="wps">
@@ -595,21 +589,27 @@
                             <w:pPr>
                               <w:jc w:val="center"/>
                               <w:rPr>
-                                <w:rFonts w:ascii="Arial Rounded MT Bold" w:hAnsi="Arial Rounded MT Bold"/>
+                                <w:rFonts w:ascii="Arial" w:hAnsi="Arial" w:cs="Arial"/>
                                 <w:sz w:val="28"/>
                                 <w:szCs w:val="28"/>
                               </w:rPr>
                             </w:pPr>
                             <w:r>
                               <w:rPr>
-                                <w:rFonts w:ascii="Arial Rounded MT Bold" w:hAnsi="Arial Rounded MT Bold"/>
+                                <w:rFonts w:ascii="Arial" w:hAnsi="Arial" w:cs="Arial"/>
                                 <w:sz w:val="28"/>
                                 <w:szCs w:val="28"/>
                               </w:rPr>
                               <w:t>C, C’</w:t>
                             </w:r>
                           </w:p>
-                          <w:p/>
+                          <w:p>
+                            <w:pPr>
+                              <w:rPr>
+                                <w:rFonts w:ascii="Arial" w:hAnsi="Arial" w:cs="Arial"/>
+                              </w:rPr>
+                            </w:pPr>
+                          </w:p>
                         </w:txbxContent>
                       </wps:txbx>
                       <wps:bodyPr rot="0" spcFirstLastPara="0" vertOverflow="overflow" horzOverflow="overflow" vert="horz" wrap="square" lIns="91440" tIns="45720" rIns="91440" bIns="45720" numCol="1" spcCol="0" rtlCol="0" fromWordArt="0" anchor="ctr" anchorCtr="0" forceAA="0" compatLnSpc="1">
@@ -632,7 +632,7 @@
           </mc:Choice>
           <mc:Fallback>
             <w:pict>
-              <v:shapetype w14:anchorId="79713B66" id="_x0000_t7" coordsize="21600,21600" o:spt="7" adj="5400" path="m@0,0l0,21600@1,21600,21600,0xe">
+              <v:shapetype w14:anchorId="79713B66" id="_x0000_t7" coordsize="21600,21600" o:spt="7" adj="5400" path="m@0,l,21600@1,21600,21600,xe">
                 <v:stroke joinstyle="miter"/>
                 <v:formulas>
                   <v:f eqn="val #0"/>
@@ -654,28 +654,34 @@
                   <v:h position="#0,topLeft" xrange="0,21600"/>
                 </v:handles>
               </v:shapetype>
-              <v:shape id="Paralelogramo 87" o:spid="_x0000_s1027" type="#_x0000_t7" style="position:absolute;margin-left:269.4pt;margin-top:1.35pt;width:109.7pt;height:44.5pt;z-index:251744256;visibility:visible;mso-wrap-style:square;mso-width-percent:0;mso-height-percent:0;mso-wrap-distance-left:9pt;mso-wrap-distance-top:0;mso-wrap-distance-right:9pt;mso-wrap-distance-bottom:0;mso-position-horizontal:absolute;mso-position-horizontal-relative:text;mso-position-vertical:absolute;mso-position-vertical-relative:text;mso-width-percent:0;mso-height-percent:0;mso-width-relative:margin;mso-height-relative:margin;v-text-anchor:middle" o:gfxdata="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" adj="2191" fillcolor="#538135 [2409]" strokecolor="#1f4d78 [1604]" strokeweight="1pt">
+              <v:shape id="Paralelogramo 87" o:spid="_x0000_s1028" type="#_x0000_t7" style="position:absolute;margin-left:269.4pt;margin-top:1.35pt;width:109.7pt;height:44.5pt;z-index:251744256;visibility:visible;mso-wrap-style:square;mso-width-percent:0;mso-height-percent:0;mso-wrap-distance-left:9pt;mso-wrap-distance-top:0;mso-wrap-distance-right:9pt;mso-wrap-distance-bottom:0;mso-position-horizontal:absolute;mso-position-horizontal-relative:text;mso-position-vertical:absolute;mso-position-vertical-relative:text;mso-width-percent:0;mso-height-percent:0;mso-width-relative:margin;mso-height-relative:margin;v-text-anchor:middle" o:gfxdata="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" adj="2191" fillcolor="#538135 [2409]" strokecolor="#1f4d78 [1604]" strokeweight="1pt">
                 <v:textbox>
                   <w:txbxContent>
                     <w:p>
                       <w:pPr>
                         <w:jc w:val="center"/>
                         <w:rPr>
-                          <w:rFonts w:ascii="Arial Rounded MT Bold" w:hAnsi="Arial Rounded MT Bold"/>
+                          <w:rFonts w:ascii="Arial" w:hAnsi="Arial" w:cs="Arial"/>
                           <w:sz w:val="28"/>
                           <w:szCs w:val="28"/>
                         </w:rPr>
                       </w:pPr>
                       <w:r>
                         <w:rPr>
-                          <w:rFonts w:ascii="Arial Rounded MT Bold" w:hAnsi="Arial Rounded MT Bold"/>
+                          <w:rFonts w:ascii="Arial" w:hAnsi="Arial" w:cs="Arial"/>
                           <w:sz w:val="28"/>
                           <w:szCs w:val="28"/>
                         </w:rPr>
                         <w:t>C, C’</w:t>
                       </w:r>
                     </w:p>
-                    <w:p/>
+                    <w:p>
+                      <w:pPr>
+                        <w:rPr>
+                          <w:rFonts w:ascii="Arial" w:hAnsi="Arial" w:cs="Arial"/>
+                        </w:rPr>
+                      </w:pPr>
+                    </w:p>
                   </w:txbxContent>
                 </v:textbox>
                 <w10:wrap type="through"/>
@@ -689,7 +695,6 @@
       <w:r>
         <w:rPr>
           <w:noProof/>
-          <w:lang w:val="es-ES_tradnl" w:eastAsia="es-ES_tradnl"/>
         </w:rPr>
         <mc:AlternateContent>
           <mc:Choice Requires="wps">
@@ -744,7 +749,7 @@
               </wp:anchor>
             </w:drawing>
           </mc:Choice>
-          <mc:Fallback>
+          <mc:Fallback xmlns:mv="urn:schemas-microsoft-com:mac:vml" xmlns:mo="http://schemas.microsoft.com/office/mac/office/2008/main">
             <w:pict>
               <v:shape w14:anchorId="3DB1B20F" id="Conector recto de flecha 88" o:spid="_x0000_s1026" type="#_x0000_t32" style="position:absolute;margin-left:324.55pt;margin-top:14.5pt;width:0;height:36pt;z-index:251740160;visibility:visible;mso-wrap-style:square;mso-wrap-distance-left:9pt;mso-wrap-distance-top:0;mso-wrap-distance-right:9pt;mso-wrap-distance-bottom:0;mso-position-horizontal:absolute;mso-position-horizontal-relative:text;mso-position-vertical:absolute;mso-position-vertical-relative:text" o:gfxdata="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" strokecolor="black [3200]" strokeweight="1.5pt">
                 <v:stroke endarrow="block" joinstyle="miter"/>
@@ -759,7 +764,6 @@
       <w:r>
         <w:rPr>
           <w:noProof/>
-          <w:lang w:val="es-ES_tradnl" w:eastAsia="es-ES_tradnl"/>
         </w:rPr>
         <mc:AlternateContent>
           <mc:Choice Requires="wps">
@@ -827,14 +831,14 @@
                             <w:pPr>
                               <w:jc w:val="center"/>
                               <w:rPr>
-                                <w:rFonts w:ascii="Arial Rounded MT Bold" w:hAnsi="Arial Rounded MT Bold"/>
+                                <w:rFonts w:ascii="Arial" w:hAnsi="Arial" w:cs="Arial"/>
                                 <w:sz w:val="24"/>
                                 <w:szCs w:val="24"/>
                               </w:rPr>
                             </w:pPr>
                             <w:r>
                               <w:rPr>
-                                <w:rFonts w:ascii="Arial Rounded MT Bold" w:hAnsi="Arial Rounded MT Bold"/>
+                                <w:rFonts w:ascii="Arial" w:hAnsi="Arial" w:cs="Arial"/>
                                 <w:sz w:val="28"/>
                                 <w:szCs w:val="28"/>
                               </w:rPr>
@@ -842,7 +846,7 @@
                             </w:r>
                             <w:r>
                               <w:rPr>
-                                <w:rFonts w:ascii="Arial Rounded MT Bold" w:hAnsi="Arial Rounded MT Bold"/>
+                                <w:rFonts w:ascii="Arial" w:hAnsi="Arial" w:cs="Arial"/>
                                 <w:sz w:val="24"/>
                                 <w:szCs w:val="24"/>
                               </w:rPr>
@@ -850,7 +854,7 @@
                             </w:r>
                             <w:r>
                               <w:rPr>
-                                <w:rFonts w:ascii="Arial Rounded MT Bold" w:hAnsi="Arial Rounded MT Bold"/>
+                                <w:rFonts w:ascii="Arial" w:hAnsi="Arial" w:cs="Arial"/>
                                 <w:sz w:val="28"/>
                                 <w:szCs w:val="28"/>
                               </w:rPr>
@@ -858,7 +862,7 @@
                             </w:r>
                             <w:r>
                               <w:rPr>
-                                <w:rFonts w:ascii="Arial Rounded MT Bold" w:hAnsi="Arial Rounded MT Bold"/>
+                                <w:rFonts w:ascii="Arial" w:hAnsi="Arial" w:cs="Arial"/>
                                 <w:sz w:val="24"/>
                                 <w:szCs w:val="24"/>
                               </w:rPr>
@@ -887,25 +891,25 @@
           </mc:Choice>
           <mc:Fallback>
             <w:pict>
-              <v:shapetype w14:anchorId="240425F6" id="_x0000_t110" coordsize="21600,21600" o:spt="110" path="m10800,0l0,10800,10800,21600,21600,10800xe">
+              <v:shapetype w14:anchorId="240425F6" id="_x0000_t110" coordsize="21600,21600" o:spt="110" path="m10800,l,10800,10800,21600,21600,10800xe">
                 <v:stroke joinstyle="miter"/>
                 <v:path gradientshapeok="t" o:connecttype="rect" textboxrect="5400,5400,16200,16200"/>
               </v:shapetype>
-              <v:shape id="Decisión 89" o:spid="_x0000_s1028" type="#_x0000_t110" style="position:absolute;margin-left:231.8pt;margin-top:5.65pt;width:180.8pt;height:89.2pt;z-index:251748352;visibility:visible;mso-wrap-style:square;mso-width-percent:0;mso-height-percent:0;mso-wrap-distance-left:9pt;mso-wrap-distance-top:0;mso-wrap-distance-right:9pt;mso-wrap-distance-bottom:0;mso-position-horizontal:absolute;mso-position-horizontal-relative:text;mso-position-vertical:absolute;mso-position-vertical-relative:text;mso-width-percent:0;mso-height-percent:0;mso-width-relative:margin;mso-height-relative:margin;v-text-anchor:middle" o:gfxdata="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" fillcolor="#5b9bd5 [3204]" strokecolor="#1f4d78 [1604]" strokeweight="1pt">
+              <v:shape id="Decisión 89" o:spid="_x0000_s1029" type="#_x0000_t110" style="position:absolute;margin-left:231.8pt;margin-top:5.65pt;width:180.8pt;height:89.2pt;z-index:251748352;visibility:visible;mso-wrap-style:square;mso-width-percent:0;mso-height-percent:0;mso-wrap-distance-left:9pt;mso-wrap-distance-top:0;mso-wrap-distance-right:9pt;mso-wrap-distance-bottom:0;mso-position-horizontal:absolute;mso-position-horizontal-relative:text;mso-position-vertical:absolute;mso-position-vertical-relative:text;mso-width-percent:0;mso-height-percent:0;mso-width-relative:margin;mso-height-relative:margin;v-text-anchor:middle" o:gfxdata="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" fillcolor="#5b9bd5 [3204]" strokecolor="#1f4d78 [1604]" strokeweight="1pt">
                 <v:textbox>
                   <w:txbxContent>
                     <w:p>
                       <w:pPr>
                         <w:jc w:val="center"/>
                         <w:rPr>
-                          <w:rFonts w:ascii="Arial Rounded MT Bold" w:hAnsi="Arial Rounded MT Bold"/>
+                          <w:rFonts w:ascii="Arial" w:hAnsi="Arial" w:cs="Arial"/>
                           <w:sz w:val="24"/>
                           <w:szCs w:val="24"/>
                         </w:rPr>
                       </w:pPr>
                       <w:r>
                         <w:rPr>
-                          <w:rFonts w:ascii="Arial Rounded MT Bold" w:hAnsi="Arial Rounded MT Bold"/>
+                          <w:rFonts w:ascii="Arial" w:hAnsi="Arial" w:cs="Arial"/>
                           <w:sz w:val="28"/>
                           <w:szCs w:val="28"/>
                         </w:rPr>
@@ -913,7 +917,7 @@
                       </w:r>
                       <w:r>
                         <w:rPr>
-                          <w:rFonts w:ascii="Arial Rounded MT Bold" w:hAnsi="Arial Rounded MT Bold"/>
+                          <w:rFonts w:ascii="Arial" w:hAnsi="Arial" w:cs="Arial"/>
                           <w:sz w:val="24"/>
                           <w:szCs w:val="24"/>
                         </w:rPr>
@@ -921,7 +925,7 @@
                       </w:r>
                       <w:r>
                         <w:rPr>
-                          <w:rFonts w:ascii="Arial Rounded MT Bold" w:hAnsi="Arial Rounded MT Bold"/>
+                          <w:rFonts w:ascii="Arial" w:hAnsi="Arial" w:cs="Arial"/>
                           <w:sz w:val="28"/>
                           <w:szCs w:val="28"/>
                         </w:rPr>
@@ -929,7 +933,7 @@
                       </w:r>
                       <w:r>
                         <w:rPr>
-                          <w:rFonts w:ascii="Arial Rounded MT Bold" w:hAnsi="Arial Rounded MT Bold"/>
+                          <w:rFonts w:ascii="Arial" w:hAnsi="Arial" w:cs="Arial"/>
                           <w:sz w:val="24"/>
                           <w:szCs w:val="24"/>
                         </w:rPr>
@@ -949,7 +953,6 @@
       <w:r>
         <w:rPr>
           <w:noProof/>
-          <w:lang w:val="es-ES_tradnl" w:eastAsia="es-ES_tradnl"/>
         </w:rPr>
         <mc:AlternateContent>
           <mc:Choice Requires="wps">
@@ -1015,14 +1018,14 @@
                             <w:pPr>
                               <w:jc w:val="center"/>
                               <w:rPr>
-                                <w:rFonts w:ascii="Arial Rounded MT Bold" w:hAnsi="Arial Rounded MT Bold"/>
+                                <w:rFonts w:ascii="Arial" w:hAnsi="Arial" w:cs="Arial"/>
                                 <w:sz w:val="28"/>
                                 <w:szCs w:val="28"/>
                               </w:rPr>
                             </w:pPr>
                             <w:r>
                               <w:rPr>
-                                <w:rFonts w:ascii="Arial Rounded MT Bold" w:hAnsi="Arial Rounded MT Bold"/>
+                                <w:rFonts w:ascii="Arial" w:hAnsi="Arial" w:cs="Arial"/>
                                 <w:sz w:val="28"/>
                                 <w:szCs w:val="28"/>
                               </w:rPr>
@@ -1051,21 +1054,21 @@
           </mc:Choice>
           <mc:Fallback>
             <w:pict>
-              <v:shape w14:anchorId="4E08B4A0" id="Documento 91" o:spid="_x0000_s1029" type="#_x0000_t114" style="position:absolute;margin-left:550.2pt;margin-top:9.85pt;width:104.65pt;height:44.3pt;flip:x;z-index:251750400;visibility:visible;mso-wrap-style:square;mso-width-percent:0;mso-height-percent:0;mso-wrap-distance-left:9pt;mso-wrap-distance-top:0;mso-wrap-distance-right:9pt;mso-wrap-distance-bottom:0;mso-position-horizontal:absolute;mso-position-horizontal-relative:text;mso-position-vertical:absolute;mso-position-vertical-relative:text;mso-width-percent:0;mso-height-percent:0;mso-width-relative:margin;mso-height-relative:margin;v-text-anchor:middle" o:gfxdata="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" fillcolor="#92d050" strokecolor="#1f4d78 [1604]" strokeweight="1pt">
+              <v:shape w14:anchorId="4E08B4A0" id="Documento 91" o:spid="_x0000_s1030" type="#_x0000_t114" style="position:absolute;margin-left:550.2pt;margin-top:9.85pt;width:104.65pt;height:44.3pt;flip:x;z-index:251750400;visibility:visible;mso-wrap-style:square;mso-width-percent:0;mso-height-percent:0;mso-wrap-distance-left:9pt;mso-wrap-distance-top:0;mso-wrap-distance-right:9pt;mso-wrap-distance-bottom:0;mso-position-horizontal:absolute;mso-position-horizontal-relative:text;mso-position-vertical:absolute;mso-position-vertical-relative:text;mso-width-percent:0;mso-height-percent:0;mso-width-relative:margin;mso-height-relative:margin;v-text-anchor:middle" o:gfxdata="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" fillcolor="#92d050" strokecolor="#1f4d78 [1604]" strokeweight="1pt">
                 <v:textbox>
                   <w:txbxContent>
                     <w:p>
                       <w:pPr>
                         <w:jc w:val="center"/>
                         <w:rPr>
-                          <w:rFonts w:ascii="Arial Rounded MT Bold" w:hAnsi="Arial Rounded MT Bold"/>
+                          <w:rFonts w:ascii="Arial" w:hAnsi="Arial" w:cs="Arial"/>
                           <w:sz w:val="28"/>
                           <w:szCs w:val="28"/>
                         </w:rPr>
                       </w:pPr>
                       <w:r>
                         <w:rPr>
-                          <w:rFonts w:ascii="Arial Rounded MT Bold" w:hAnsi="Arial Rounded MT Bold"/>
+                          <w:rFonts w:ascii="Arial" w:hAnsi="Arial" w:cs="Arial"/>
                           <w:sz w:val="28"/>
                           <w:szCs w:val="28"/>
                         </w:rPr>
@@ -1083,7 +1086,6 @@
       <w:r>
         <w:rPr>
           <w:noProof/>
-          <w:lang w:val="es-ES_tradnl" w:eastAsia="es-ES_tradnl"/>
         </w:rPr>
         <mc:AlternateContent>
           <mc:Choice Requires="wps">
@@ -1160,7 +1162,7 @@
               </wp:anchor>
             </w:drawing>
           </mc:Choice>
-          <mc:Fallback>
+          <mc:Fallback xmlns:mv="urn:schemas-microsoft-com:mac:vml" xmlns:mo="http://schemas.microsoft.com/office/mac/office/2008/main">
             <w:pict>
               <v:shapetype w14:anchorId="6CDFED6D" id="_x0000_t202" coordsize="21600,21600" o:spt="202" path="m0,0l0,21600,21600,21600,21600,0xe">
                 <v:stroke joinstyle="miter"/>
@@ -1187,7 +1189,6 @@
       <w:r>
         <w:rPr>
           <w:noProof/>
-          <w:lang w:val="es-ES_tradnl" w:eastAsia="es-ES_tradnl"/>
         </w:rPr>
         <mc:AlternateContent>
           <mc:Choice Requires="wps">
@@ -1242,7 +1243,7 @@
               </wp:anchor>
             </w:drawing>
           </mc:Choice>
-          <mc:Fallback>
+          <mc:Fallback xmlns:mv="urn:schemas-microsoft-com:mac:vml" xmlns:mo="http://schemas.microsoft.com/office/mac/office/2008/main">
             <w:pict>
               <v:shape w14:anchorId="619B3AA2" id="Conector recto de flecha 92" o:spid="_x0000_s1026" type="#_x0000_t32" style="position:absolute;margin-left:407.4pt;margin-top:5pt;width:143pt;height:0;z-index:251738112;visibility:visible;mso-wrap-style:square;mso-wrap-distance-left:9pt;mso-wrap-distance-top:0;mso-wrap-distance-right:9pt;mso-wrap-distance-bottom:0;mso-position-horizontal:absolute;mso-position-horizontal-relative:text;mso-position-vertical:absolute;mso-position-vertical-relative:text" o:gfxdata="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" strokecolor="black [3200]" strokeweight="1.5pt">
                 <v:stroke endarrow="block" joinstyle="miter"/>
@@ -1256,7 +1257,6 @@
       <w:r>
         <w:rPr>
           <w:noProof/>
-          <w:lang w:val="es-ES_tradnl" w:eastAsia="es-ES_tradnl"/>
         </w:rPr>
         <mc:AlternateContent>
           <mc:Choice Requires="wps">
@@ -1313,7 +1313,7 @@
               </wp:anchor>
             </w:drawing>
           </mc:Choice>
-          <mc:Fallback>
+          <mc:Fallback xmlns:mv="urn:schemas-microsoft-com:mac:vml" xmlns:mo="http://schemas.microsoft.com/office/mac/office/2008/main">
             <w:pict>
               <v:shape w14:anchorId="27BAE084" id="Conector angular 93" o:spid="_x0000_s1026" type="#_x0000_t34" style="position:absolute;margin-left:379.5pt;margin-top:10pt;width:220pt;height:171pt;flip:y;z-index:251761664;visibility:visible;mso-wrap-style:square;mso-wrap-distance-left:9pt;mso-wrap-distance-top:0;mso-wrap-distance-right:9pt;mso-wrap-distance-bottom:0;mso-position-horizontal:absolute;mso-position-horizontal-relative:text;mso-position-vertical:absolute;mso-position-vertical-relative:text" o:gfxdata="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" adj="21600" strokecolor="black [3200]" strokeweight="1.5pt">
                 <v:stroke endarrow="block"/>
@@ -1325,7 +1325,6 @@
       <w:r>
         <w:rPr>
           <w:noProof/>
-          <w:lang w:val="es-ES_tradnl" w:eastAsia="es-ES_tradnl"/>
         </w:rPr>
         <mc:AlternateContent>
           <mc:Choice Requires="wps">
@@ -1380,7 +1379,7 @@
               </wp:anchor>
             </w:drawing>
           </mc:Choice>
-          <mc:Fallback>
+          <mc:Fallback xmlns:mv="urn:schemas-microsoft-com:mac:vml" xmlns:mo="http://schemas.microsoft.com/office/mac/office/2008/main">
             <w:pict>
               <v:shape w14:anchorId="6ADC0DD9" id="Conector recto de flecha 94" o:spid="_x0000_s1026" type="#_x0000_t32" style="position:absolute;margin-left:319.2pt;margin-top:19.05pt;width:0;height:36pt;z-index:251745280;visibility:visible;mso-wrap-style:square;mso-wrap-distance-left:9pt;mso-wrap-distance-top:0;mso-wrap-distance-right:9pt;mso-wrap-distance-bottom:0;mso-position-horizontal:absolute;mso-position-horizontal-relative:text;mso-position-vertical:absolute;mso-position-vertical-relative:text" o:gfxdata="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" strokecolor="black [3200]" strokeweight="1.5pt">
                 <v:stroke endarrow="block" joinstyle="miter"/>
@@ -1394,7 +1393,6 @@
       <w:r>
         <w:rPr>
           <w:noProof/>
-          <w:lang w:val="es-ES_tradnl" w:eastAsia="es-ES_tradnl"/>
         </w:rPr>
         <mc:AlternateContent>
           <mc:Choice Requires="wps">
@@ -1471,7 +1469,7 @@
               </wp:anchor>
             </w:drawing>
           </mc:Choice>
-          <mc:Fallback>
+          <mc:Fallback xmlns:mv="urn:schemas-microsoft-com:mac:vml" xmlns:mo="http://schemas.microsoft.com/office/mac/office/2008/main">
             <w:pict>
               <v:shape w14:anchorId="4B405DF4" id="Cuadro de texto 95" o:spid="_x0000_s1031" type="#_x0000_t202" style="position:absolute;margin-left:291.3pt;margin-top:5.9pt;width:34.65pt;height:24.3pt;z-index:251759616;visibility:visible;mso-wrap-style:square;mso-width-percent:0;mso-height-percent:0;mso-wrap-distance-left:9pt;mso-wrap-distance-top:0;mso-wrap-distance-right:9pt;mso-wrap-distance-bottom:0;mso-position-horizontal:absolute;mso-position-horizontal-relative:text;mso-position-vertical:absolute;mso-position-vertical-relative:text;mso-width-percent:0;mso-height-percent:0;mso-width-relative:margin;mso-height-relative:margin;v-text-anchor:top" o:gfxdata="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" filled="f" stroked="f">
                 <v:textbox>
@@ -1494,7 +1492,6 @@
       <w:r>
         <w:rPr>
           <w:noProof/>
-          <w:lang w:val="es-ES_tradnl" w:eastAsia="es-ES_tradnl"/>
         </w:rPr>
         <mc:AlternateContent>
           <mc:Choice Requires="wps">
@@ -1560,14 +1557,14 @@
                             <w:pPr>
                               <w:jc w:val="center"/>
                               <w:rPr>
-                                <w:rFonts w:ascii="Arial Rounded MT Bold" w:hAnsi="Arial Rounded MT Bold"/>
+                                <w:rFonts w:ascii="Arial" w:hAnsi="Arial" w:cs="Arial"/>
                                 <w:sz w:val="28"/>
                                 <w:szCs w:val="28"/>
                               </w:rPr>
                             </w:pPr>
                             <w:r>
                               <w:rPr>
-                                <w:rFonts w:ascii="Arial Rounded MT Bold" w:hAnsi="Arial Rounded MT Bold"/>
+                                <w:rFonts w:ascii="Arial" w:hAnsi="Arial" w:cs="Arial"/>
                                 <w:sz w:val="28"/>
                                 <w:szCs w:val="28"/>
                               </w:rPr>
@@ -1578,14 +1575,14 @@
                             <w:pPr>
                               <w:jc w:val="center"/>
                               <w:rPr>
-                                <w:rFonts w:ascii="Arial Rounded MT Bold" w:hAnsi="Arial Rounded MT Bold"/>
+                                <w:rFonts w:ascii="Arial" w:hAnsi="Arial" w:cs="Arial"/>
                                 <w:sz w:val="28"/>
                                 <w:szCs w:val="28"/>
                               </w:rPr>
                             </w:pPr>
                             <w:r>
                               <w:rPr>
-                                <w:rFonts w:ascii="Arial Rounded MT Bold" w:hAnsi="Arial Rounded MT Bold"/>
+                                <w:rFonts w:ascii="Arial" w:hAnsi="Arial" w:cs="Arial"/>
                                 <w:sz w:val="28"/>
                                 <w:szCs w:val="28"/>
                               </w:rPr>
@@ -1614,21 +1611,21 @@
           </mc:Choice>
           <mc:Fallback>
             <w:pict>
-              <v:shape w14:anchorId="4FD85DA8" id="Documento 96" o:spid="_x0000_s1032" type="#_x0000_t114" style="position:absolute;margin-left:258.6pt;margin-top:10.1pt;width:137.65pt;height:62.2pt;flip:x;z-index:251749376;visibility:visible;mso-wrap-style:square;mso-width-percent:0;mso-height-percent:0;mso-wrap-distance-left:9pt;mso-wrap-distance-top:0;mso-wrap-distance-right:9pt;mso-wrap-distance-bottom:0;mso-position-horizontal:absolute;mso-position-horizontal-relative:text;mso-position-vertical:absolute;mso-position-vertical-relative:text;mso-width-percent:0;mso-height-percent:0;mso-width-relative:margin;mso-height-relative:margin;v-text-anchor:middle" o:gfxdata="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" fillcolor="#92d050" strokecolor="#1f4d78 [1604]" strokeweight="1pt">
+              <v:shape w14:anchorId="4FD85DA8" id="Documento 96" o:spid="_x0000_s1033" type="#_x0000_t114" style="position:absolute;margin-left:258.6pt;margin-top:10.1pt;width:137.65pt;height:62.2pt;flip:x;z-index:251749376;visibility:visible;mso-wrap-style:square;mso-width-percent:0;mso-height-percent:0;mso-wrap-distance-left:9pt;mso-wrap-distance-top:0;mso-wrap-distance-right:9pt;mso-wrap-distance-bottom:0;mso-position-horizontal:absolute;mso-position-horizontal-relative:text;mso-position-vertical:absolute;mso-position-vertical-relative:text;mso-width-percent:0;mso-height-percent:0;mso-width-relative:margin;mso-height-relative:margin;v-text-anchor:middle" o:gfxdata="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" fillcolor="#92d050" strokecolor="#1f4d78 [1604]" strokeweight="1pt">
                 <v:textbox>
                   <w:txbxContent>
                     <w:p>
                       <w:pPr>
                         <w:jc w:val="center"/>
                         <w:rPr>
-                          <w:rFonts w:ascii="Arial Rounded MT Bold" w:hAnsi="Arial Rounded MT Bold"/>
+                          <w:rFonts w:ascii="Arial" w:hAnsi="Arial" w:cs="Arial"/>
                           <w:sz w:val="28"/>
                           <w:szCs w:val="28"/>
                         </w:rPr>
                       </w:pPr>
                       <w:r>
                         <w:rPr>
-                          <w:rFonts w:ascii="Arial Rounded MT Bold" w:hAnsi="Arial Rounded MT Bold"/>
+                          <w:rFonts w:ascii="Arial" w:hAnsi="Arial" w:cs="Arial"/>
                           <w:sz w:val="28"/>
                           <w:szCs w:val="28"/>
                         </w:rPr>
@@ -1639,14 +1636,14 @@
                       <w:pPr>
                         <w:jc w:val="center"/>
                         <w:rPr>
-                          <w:rFonts w:ascii="Arial Rounded MT Bold" w:hAnsi="Arial Rounded MT Bold"/>
+                          <w:rFonts w:ascii="Arial" w:hAnsi="Arial" w:cs="Arial"/>
                           <w:sz w:val="28"/>
                           <w:szCs w:val="28"/>
                         </w:rPr>
                       </w:pPr>
                       <w:r>
                         <w:rPr>
-                          <w:rFonts w:ascii="Arial Rounded MT Bold" w:hAnsi="Arial Rounded MT Bold"/>
+                          <w:rFonts w:ascii="Arial" w:hAnsi="Arial" w:cs="Arial"/>
                           <w:sz w:val="28"/>
                           <w:szCs w:val="28"/>
                         </w:rPr>
@@ -1667,7 +1664,6 @@
       <w:r>
         <w:rPr>
           <w:noProof/>
-          <w:lang w:val="es-ES_tradnl" w:eastAsia="es-ES_tradnl"/>
         </w:rPr>
         <mc:AlternateContent>
           <mc:Choice Requires="wps">
@@ -1722,7 +1718,7 @@
               </wp:anchor>
             </w:drawing>
           </mc:Choice>
-          <mc:Fallback>
+          <mc:Fallback xmlns:mv="urn:schemas-microsoft-com:mac:vml" xmlns:mo="http://schemas.microsoft.com/office/mac/office/2008/main">
             <w:pict>
               <v:shape w14:anchorId="6DD01F4C" id="Conector recto de flecha 97" o:spid="_x0000_s1026" type="#_x0000_t32" style="position:absolute;margin-left:319.15pt;margin-top:19pt;width:0;height:36pt;z-index:251747328;visibility:visible;mso-wrap-style:square;mso-wrap-distance-left:9pt;mso-wrap-distance-top:0;mso-wrap-distance-right:9pt;mso-wrap-distance-bottom:0;mso-position-horizontal:absolute;mso-position-horizontal-relative:text;mso-position-vertical:absolute;mso-position-vertical-relative:text" o:gfxdata="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" strokecolor="black [3200]" strokeweight="1.5pt">
                 <v:stroke endarrow="block" joinstyle="miter"/>
@@ -1736,7 +1732,6 @@
       <w:r>
         <w:rPr>
           <w:noProof/>
-          <w:lang w:val="es-ES_tradnl" w:eastAsia="es-ES_tradnl"/>
         </w:rPr>
         <mc:AlternateContent>
           <mc:Choice Requires="wps">
@@ -1813,7 +1808,7 @@
               </wp:anchor>
             </w:drawing>
           </mc:Choice>
-          <mc:Fallback>
+          <mc:Fallback xmlns:mv="urn:schemas-microsoft-com:mac:vml" xmlns:mo="http://schemas.microsoft.com/office/mac/office/2008/main">
             <w:pict>
               <v:shape w14:anchorId="1E02DC24" id="Cuadro de texto 98" o:spid="_x0000_s1033" type="#_x0000_t202" style="position:absolute;margin-left:291.7pt;margin-top:5.65pt;width:34.65pt;height:24.3pt;z-index:251760640;visibility:visible;mso-wrap-style:square;mso-width-percent:0;mso-height-percent:0;mso-wrap-distance-left:9pt;mso-wrap-distance-top:0;mso-wrap-distance-right:9pt;mso-wrap-distance-bottom:0;mso-position-horizontal:absolute;mso-position-horizontal-relative:text;mso-position-vertical:absolute;mso-position-vertical-relative:text;mso-width-percent:0;mso-height-percent:0;mso-width-relative:margin;mso-height-relative:margin;v-text-anchor:top" o:gfxdata="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" filled="f" stroked="f">
                 <v:textbox>
@@ -1836,7 +1831,6 @@
       <w:r>
         <w:rPr>
           <w:noProof/>
-          <w:lang w:val="es-ES_tradnl" w:eastAsia="es-ES_tradnl"/>
         </w:rPr>
         <mc:AlternateContent>
           <mc:Choice Requires="wps">
@@ -1903,14 +1897,14 @@
                             <w:pPr>
                               <w:jc w:val="center"/>
                               <w:rPr>
-                                <w:rFonts w:ascii="Arial Rounded MT Bold" w:hAnsi="Arial Rounded MT Bold"/>
+                                <w:rFonts w:ascii="Arial" w:hAnsi="Arial" w:cs="Arial"/>
                                 <w:sz w:val="24"/>
                                 <w:szCs w:val="24"/>
                               </w:rPr>
                             </w:pPr>
                             <w:r>
                               <w:rPr>
-                                <w:rFonts w:ascii="Arial Rounded MT Bold" w:hAnsi="Arial Rounded MT Bold"/>
+                                <w:rFonts w:ascii="Arial" w:hAnsi="Arial" w:cs="Arial"/>
                                 <w:sz w:val="24"/>
                                 <w:szCs w:val="24"/>
                               </w:rPr>
@@ -1939,21 +1933,21 @@
           </mc:Choice>
           <mc:Fallback>
             <w:pict>
-              <v:shape w14:anchorId="7090B186" id="Decisión 100" o:spid="_x0000_s1034" type="#_x0000_t110" style="position:absolute;margin-left:258.35pt;margin-top:9.6pt;width:121.15pt;height:72.2pt;z-index:251751424;visibility:visible;mso-wrap-style:square;mso-width-percent:0;mso-height-percent:0;mso-wrap-distance-left:9pt;mso-wrap-distance-top:0;mso-wrap-distance-right:9pt;mso-wrap-distance-bottom:0;mso-position-horizontal:absolute;mso-position-horizontal-relative:text;mso-position-vertical:absolute;mso-position-vertical-relative:text;mso-width-percent:0;mso-height-percent:0;mso-width-relative:margin;mso-height-relative:margin;v-text-anchor:middle" o:gfxdata="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" fillcolor="#5b9bd5 [3204]" strokecolor="#1f4d78 [1604]" strokeweight="1pt">
+              <v:shape w14:anchorId="7090B186" id="Decisión 100" o:spid="_x0000_s1035" type="#_x0000_t110" style="position:absolute;margin-left:258.35pt;margin-top:9.6pt;width:121.15pt;height:72.2pt;z-index:251751424;visibility:visible;mso-wrap-style:square;mso-width-percent:0;mso-height-percent:0;mso-wrap-distance-left:9pt;mso-wrap-distance-top:0;mso-wrap-distance-right:9pt;mso-wrap-distance-bottom:0;mso-position-horizontal:absolute;mso-position-horizontal-relative:text;mso-position-vertical:absolute;mso-position-vertical-relative:text;mso-width-percent:0;mso-height-percent:0;mso-width-relative:margin;mso-height-relative:margin;v-text-anchor:middle" o:gfxdata="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" fillcolor="#5b9bd5 [3204]" strokecolor="#1f4d78 [1604]" strokeweight="1pt">
                 <v:textbox>
                   <w:txbxContent>
                     <w:p>
                       <w:pPr>
                         <w:jc w:val="center"/>
                         <w:rPr>
-                          <w:rFonts w:ascii="Arial Rounded MT Bold" w:hAnsi="Arial Rounded MT Bold"/>
+                          <w:rFonts w:ascii="Arial" w:hAnsi="Arial" w:cs="Arial"/>
                           <w:sz w:val="24"/>
                           <w:szCs w:val="24"/>
                         </w:rPr>
                       </w:pPr>
                       <w:r>
                         <w:rPr>
-                          <w:rFonts w:ascii="Arial Rounded MT Bold" w:hAnsi="Arial Rounded MT Bold"/>
+                          <w:rFonts w:ascii="Arial" w:hAnsi="Arial" w:cs="Arial"/>
                           <w:sz w:val="24"/>
                           <w:szCs w:val="24"/>
                         </w:rPr>
@@ -1973,7 +1967,6 @@
       <w:r>
         <w:rPr>
           <w:noProof/>
-          <w:lang w:val="es-ES_tradnl" w:eastAsia="es-ES_tradnl"/>
         </w:rPr>
         <mc:AlternateContent>
           <mc:Choice Requires="wps">
@@ -2050,7 +2043,7 @@
               </wp:anchor>
             </w:drawing>
           </mc:Choice>
-          <mc:Fallback>
+          <mc:Fallback xmlns:mv="urn:schemas-microsoft-com:mac:vml" xmlns:mo="http://schemas.microsoft.com/office/mac/office/2008/main">
             <w:pict>
               <v:shape w14:anchorId="1FC6CBA1" id="Cuadro de texto 99" o:spid="_x0000_s1035" type="#_x0000_t202" style="position:absolute;margin-left:390.9pt;margin-top:5.95pt;width:34.65pt;height:24.3pt;z-index:251758592;visibility:visible;mso-wrap-style:square;mso-width-percent:0;mso-height-percent:0;mso-wrap-distance-left:9pt;mso-wrap-distance-top:0;mso-wrap-distance-right:9pt;mso-wrap-distance-bottom:0;mso-position-horizontal:absolute;mso-position-horizontal-relative:text;mso-position-vertical:absolute;mso-position-vertical-relative:text;mso-width-percent:0;mso-height-percent:0;mso-width-relative:margin;mso-height-relative:margin;v-text-anchor:top" o:gfxdata="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" filled="f" stroked="f">
                 <v:textbox>
@@ -2074,7 +2067,6 @@
       <w:r>
         <w:rPr>
           <w:noProof/>
-          <w:lang w:val="es-ES_tradnl" w:eastAsia="es-ES_tradnl"/>
         </w:rPr>
         <mc:AlternateContent>
           <mc:Choice Requires="wps">
@@ -2129,7 +2121,7 @@
               </wp:anchor>
             </w:drawing>
           </mc:Choice>
-          <mc:Fallback>
+          <mc:Fallback xmlns:mv="urn:schemas-microsoft-com:mac:vml" xmlns:mo="http://schemas.microsoft.com/office/mac/office/2008/main">
             <w:pict>
               <v:shape w14:anchorId="256E16B1" id="Conector recto de flecha 101" o:spid="_x0000_s1026" type="#_x0000_t32" style="position:absolute;margin-left:319.55pt;margin-top:5.5pt;width:0;height:36pt;z-index:251746304;visibility:visible;mso-wrap-style:square;mso-wrap-distance-left:9pt;mso-wrap-distance-top:0;mso-wrap-distance-right:9pt;mso-wrap-distance-bottom:0;mso-position-horizontal:absolute;mso-position-horizontal-relative:text;mso-position-vertical:absolute;mso-position-vertical-relative:text" o:gfxdata="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" strokecolor="black [3200]" strokeweight="1.5pt">
                 <v:stroke endarrow="block" joinstyle="miter"/>
@@ -2143,7 +2135,6 @@
       <w:r>
         <w:rPr>
           <w:noProof/>
-          <w:lang w:val="es-ES_tradnl" w:eastAsia="es-ES_tradnl"/>
         </w:rPr>
         <mc:AlternateContent>
           <mc:Choice Requires="wps">
@@ -2209,7 +2200,7 @@
                             <w:pPr>
                               <w:jc w:val="center"/>
                               <w:rPr>
-                                <w:rFonts w:ascii="Arial Rounded MT Bold" w:hAnsi="Arial Rounded MT Bold"/>
+                                <w:rFonts w:ascii="Arial" w:hAnsi="Arial" w:cs="Arial"/>
                                 <w:sz w:val="28"/>
                                 <w:szCs w:val="28"/>
                                 <w:lang w:val="es-ES_tradnl"/>
@@ -2217,21 +2208,12 @@
                             </w:pPr>
                             <w:r>
                               <w:rPr>
-                                <w:rFonts w:ascii="Arial Rounded MT Bold" w:hAnsi="Arial Rounded MT Bold"/>
+                                <w:rFonts w:ascii="Arial" w:hAnsi="Arial" w:cs="Arial"/>
                                 <w:sz w:val="28"/>
                                 <w:szCs w:val="28"/>
                                 <w:lang w:val="es-ES_tradnl"/>
                               </w:rPr>
-                              <w:t>M</w:t>
-                            </w:r>
-                            <w:r>
-                              <w:rPr>
-                                <w:rFonts w:ascii="Arial Rounded MT Bold" w:hAnsi="Arial Rounded MT Bold"/>
-                                <w:sz w:val="28"/>
-                                <w:szCs w:val="28"/>
-                                <w:lang w:val="es-ES_tradnl"/>
-                              </w:rPr>
-                              <w:t>otor = ‘C’</w:t>
+                              <w:t>Motor = ‘C’</w:t>
                             </w:r>
                           </w:p>
                         </w:txbxContent>
@@ -2256,14 +2238,14 @@
           </mc:Choice>
           <mc:Fallback>
             <w:pict>
-              <v:rect w14:anchorId="17BA7F13" id="Rectángulo 102" o:spid="_x0000_s1036" style="position:absolute;margin-left:242.1pt;margin-top:19.45pt;width:154.65pt;height:35.8pt;z-index:251752448;visibility:visible;mso-wrap-style:square;mso-width-percent:0;mso-height-percent:0;mso-wrap-distance-left:9pt;mso-wrap-distance-top:0;mso-wrap-distance-right:9pt;mso-wrap-distance-bottom:0;mso-position-horizontal:absolute;mso-position-horizontal-relative:text;mso-position-vertical:absolute;mso-position-vertical-relative:text;mso-width-percent:0;mso-height-percent:0;mso-width-relative:margin;mso-height-relative:margin;v-text-anchor:middle" o:gfxdata="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" fillcolor="#2f5496 [2408]" strokecolor="#1f4d78 [1604]" strokeweight="1pt">
+              <v:rect w14:anchorId="17BA7F13" id="Rectángulo 102" o:spid="_x0000_s1037" style="position:absolute;margin-left:242.1pt;margin-top:19.45pt;width:154.65pt;height:35.8pt;z-index:251752448;visibility:visible;mso-wrap-style:square;mso-width-percent:0;mso-height-percent:0;mso-wrap-distance-left:9pt;mso-wrap-distance-top:0;mso-wrap-distance-right:9pt;mso-wrap-distance-bottom:0;mso-position-horizontal:absolute;mso-position-horizontal-relative:text;mso-position-vertical:absolute;mso-position-vertical-relative:text;mso-width-percent:0;mso-height-percent:0;mso-width-relative:margin;mso-height-relative:margin;v-text-anchor:middle" o:gfxdata="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" fillcolor="#2f5496 [2408]" strokecolor="#1f4d78 [1604]" strokeweight="1pt">
                 <v:textbox>
                   <w:txbxContent>
                     <w:p>
                       <w:pPr>
                         <w:jc w:val="center"/>
                         <w:rPr>
-                          <w:rFonts w:ascii="Arial Rounded MT Bold" w:hAnsi="Arial Rounded MT Bold"/>
+                          <w:rFonts w:ascii="Arial" w:hAnsi="Arial" w:cs="Arial"/>
                           <w:sz w:val="28"/>
                           <w:szCs w:val="28"/>
                           <w:lang w:val="es-ES_tradnl"/>
@@ -2271,21 +2253,12 @@
                       </w:pPr>
                       <w:r>
                         <w:rPr>
-                          <w:rFonts w:ascii="Arial Rounded MT Bold" w:hAnsi="Arial Rounded MT Bold"/>
+                          <w:rFonts w:ascii="Arial" w:hAnsi="Arial" w:cs="Arial"/>
                           <w:sz w:val="28"/>
                           <w:szCs w:val="28"/>
                           <w:lang w:val="es-ES_tradnl"/>
                         </w:rPr>
-                        <w:t>M</w:t>
-                      </w:r>
-                      <w:r>
-                        <w:rPr>
-                          <w:rFonts w:ascii="Arial Rounded MT Bold" w:hAnsi="Arial Rounded MT Bold"/>
-                          <w:sz w:val="28"/>
-                          <w:szCs w:val="28"/>
-                          <w:lang w:val="es-ES_tradnl"/>
-                        </w:rPr>
-                        <w:t>otor = ‘C’</w:t>
+                        <w:t>Motor = ‘C’</w:t>
                       </w:r>
                     </w:p>
                   </w:txbxContent>
@@ -2301,7 +2274,6 @@
       <w:r>
         <w:rPr>
           <w:noProof/>
-          <w:lang w:val="es-ES_tradnl" w:eastAsia="es-ES_tradnl"/>
         </w:rPr>
         <mc:AlternateContent>
           <mc:Choice Requires="wps">
@@ -2356,7 +2328,7 @@
               </wp:anchor>
             </w:drawing>
           </mc:Choice>
-          <mc:Fallback>
+          <mc:Fallback xmlns:mv="urn:schemas-microsoft-com:mac:vml" xmlns:mo="http://schemas.microsoft.com/office/mac/office/2008/main">
             <w:pict>
               <v:shape w14:anchorId="57A98B54" id="Conector recto de flecha 103" o:spid="_x0000_s1026" type="#_x0000_t32" style="position:absolute;margin-left:319.05pt;margin-top:14.5pt;width:0;height:36pt;z-index:251739136;visibility:visible;mso-wrap-style:square;mso-wrap-distance-left:9pt;mso-wrap-distance-top:0;mso-wrap-distance-right:9pt;mso-wrap-distance-bottom:0;mso-position-horizontal:absolute;mso-position-horizontal-relative:text;mso-position-vertical:absolute;mso-position-vertical-relative:text" o:gfxdata="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" strokecolor="black [3200]" strokeweight="1.5pt">
                 <v:stroke endarrow="block" joinstyle="miter"/>
@@ -2371,7 +2343,6 @@
       <w:r>
         <w:rPr>
           <w:noProof/>
-          <w:lang w:val="es-ES_tradnl" w:eastAsia="es-ES_tradnl"/>
         </w:rPr>
         <mc:AlternateContent>
           <mc:Choice Requires="wps">
@@ -2437,6 +2408,7 @@
                             <w:pPr>
                               <w:jc w:val="center"/>
                               <w:rPr>
+                                <w:rFonts w:ascii="Arial" w:hAnsi="Arial" w:cs="Arial"/>
                                 <w:sz w:val="28"/>
                                 <w:szCs w:val="28"/>
                                 <w:lang w:val="es-ES_tradnl"/>
@@ -2444,21 +2416,12 @@
                             </w:pPr>
                             <w:r>
                               <w:rPr>
-                                <w:rFonts w:ascii="Arial Rounded MT Bold" w:hAnsi="Arial Rounded MT Bold"/>
+                                <w:rFonts w:ascii="Arial" w:hAnsi="Arial" w:cs="Arial"/>
                                 <w:sz w:val="28"/>
                                 <w:szCs w:val="28"/>
                                 <w:lang w:val="es-ES_tradnl"/>
                               </w:rPr>
-                              <w:t xml:space="preserve">Down </w:t>
-                            </w:r>
-                            <w:r>
-                              <w:rPr>
-                                <w:rFonts w:ascii="Arial Rounded MT Bold" w:hAnsi="Arial Rounded MT Bold"/>
-                                <w:sz w:val="28"/>
-                                <w:szCs w:val="28"/>
-                                <w:lang w:val="es-ES_tradnl"/>
-                              </w:rPr>
-                              <w:t>Actuator</w:t>
+                              <w:t>Down Actuator</w:t>
                             </w:r>
                           </w:p>
                         </w:txbxContent>
@@ -2483,13 +2446,14 @@
           </mc:Choice>
           <mc:Fallback>
             <w:pict>
-              <v:rect w14:anchorId="1B51C99A" id="Rectángulo 104" o:spid="_x0000_s1037" style="position:absolute;margin-left:242.45pt;margin-top:6.05pt;width:153.65pt;height:36.2pt;z-index:251754496;visibility:visible;mso-wrap-style:square;mso-width-percent:0;mso-height-percent:0;mso-wrap-distance-left:9pt;mso-wrap-distance-top:0;mso-wrap-distance-right:9pt;mso-wrap-distance-bottom:0;mso-position-horizontal:absolute;mso-position-horizontal-relative:text;mso-position-vertical:absolute;mso-position-vertical-relative:text;mso-width-percent:0;mso-height-percent:0;mso-width-relative:margin;mso-height-relative:margin;v-text-anchor:middle" o:gfxdata="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" fillcolor="#2f5496 [2408]" strokecolor="#1f4d78 [1604]" strokeweight="1pt">
+              <v:rect w14:anchorId="1B51C99A" id="Rectángulo 104" o:spid="_x0000_s1038" style="position:absolute;margin-left:242.45pt;margin-top:6.05pt;width:153.65pt;height:36.2pt;z-index:251754496;visibility:visible;mso-wrap-style:square;mso-width-percent:0;mso-height-percent:0;mso-wrap-distance-left:9pt;mso-wrap-distance-top:0;mso-wrap-distance-right:9pt;mso-wrap-distance-bottom:0;mso-position-horizontal:absolute;mso-position-horizontal-relative:text;mso-position-vertical:absolute;mso-position-vertical-relative:text;mso-width-percent:0;mso-height-percent:0;mso-width-relative:margin;mso-height-relative:margin;v-text-anchor:middle" o:gfxdata="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" fillcolor="#2f5496 [2408]" strokecolor="#1f4d78 [1604]" strokeweight="1pt">
                 <v:textbox>
                   <w:txbxContent>
                     <w:p>
                       <w:pPr>
                         <w:jc w:val="center"/>
                         <w:rPr>
+                          <w:rFonts w:ascii="Arial" w:hAnsi="Arial" w:cs="Arial"/>
                           <w:sz w:val="28"/>
                           <w:szCs w:val="28"/>
                           <w:lang w:val="es-ES_tradnl"/>
@@ -2497,21 +2461,12 @@
                       </w:pPr>
                       <w:r>
                         <w:rPr>
-                          <w:rFonts w:ascii="Arial Rounded MT Bold" w:hAnsi="Arial Rounded MT Bold"/>
+                          <w:rFonts w:ascii="Arial" w:hAnsi="Arial" w:cs="Arial"/>
                           <w:sz w:val="28"/>
                           <w:szCs w:val="28"/>
                           <w:lang w:val="es-ES_tradnl"/>
                         </w:rPr>
-                        <w:t xml:space="preserve">Down </w:t>
-                      </w:r>
-                      <w:r>
-                        <w:rPr>
-                          <w:rFonts w:ascii="Arial Rounded MT Bold" w:hAnsi="Arial Rounded MT Bold"/>
-                          <w:sz w:val="28"/>
-                          <w:szCs w:val="28"/>
-                          <w:lang w:val="es-ES_tradnl"/>
-                        </w:rPr>
-                        <w:t>Actuator</w:t>
+                        <w:t>Down Actuator</w:t>
                       </w:r>
                     </w:p>
                   </w:txbxContent>
@@ -2527,7 +2482,6 @@
       <w:r>
         <w:rPr>
           <w:noProof/>
-          <w:lang w:val="es-ES_tradnl" w:eastAsia="es-ES_tradnl"/>
         </w:rPr>
         <mc:AlternateContent>
           <mc:Choice Requires="wps">
@@ -2582,7 +2536,7 @@
               </wp:anchor>
             </w:drawing>
           </mc:Choice>
-          <mc:Fallback>
+          <mc:Fallback xmlns:mv="urn:schemas-microsoft-com:mac:vml" xmlns:mo="http://schemas.microsoft.com/office/mac/office/2008/main">
             <w:pict>
               <v:shape w14:anchorId="55DC5BB2" id="Conector recto de flecha 105" o:spid="_x0000_s1026" type="#_x0000_t32" style="position:absolute;margin-left:319.3pt;margin-top:10.35pt;width:0;height:36pt;z-index:251753472;visibility:visible;mso-wrap-style:square;mso-wrap-distance-left:9pt;mso-wrap-distance-top:0;mso-wrap-distance-right:9pt;mso-wrap-distance-bottom:0;mso-position-horizontal:absolute;mso-position-horizontal-relative:text;mso-position-vertical:absolute;mso-position-vertical-relative:text" o:gfxdata="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" strokecolor="black [3200]" strokeweight="1.5pt">
                 <v:stroke endarrow="block" joinstyle="miter"/>
@@ -2597,7 +2551,6 @@
       <w:r>
         <w:rPr>
           <w:noProof/>
-          <w:lang w:val="es-ES_tradnl" w:eastAsia="es-ES_tradnl"/>
         </w:rPr>
         <mc:AlternateContent>
           <mc:Choice Requires="wps">
@@ -2663,7 +2616,7 @@
                             <w:pPr>
                               <w:jc w:val="center"/>
                               <w:rPr>
-                                <w:rFonts w:ascii="Arial Rounded MT Bold" w:hAnsi="Arial Rounded MT Bold"/>
+                                <w:rFonts w:ascii="Arial" w:hAnsi="Arial" w:cs="Arial"/>
                                 <w:sz w:val="28"/>
                                 <w:szCs w:val="28"/>
                                 <w:lang w:val="es-ES_tradnl"/>
@@ -2671,21 +2624,12 @@
                             </w:pPr>
                             <w:r>
                               <w:rPr>
-                                <w:rFonts w:ascii="Arial Rounded MT Bold" w:hAnsi="Arial Rounded MT Bold"/>
+                                <w:rFonts w:ascii="Arial" w:hAnsi="Arial" w:cs="Arial"/>
                                 <w:sz w:val="28"/>
                                 <w:szCs w:val="28"/>
                                 <w:lang w:val="es-ES_tradnl"/>
                               </w:rPr>
-                              <w:t>M</w:t>
-                            </w:r>
-                            <w:r>
-                              <w:rPr>
-                                <w:rFonts w:ascii="Arial Rounded MT Bold" w:hAnsi="Arial Rounded MT Bold"/>
-                                <w:sz w:val="28"/>
-                                <w:szCs w:val="28"/>
-                                <w:lang w:val="es-ES_tradnl"/>
-                              </w:rPr>
-                              <w:t>otor = ‘C’</w:t>
+                              <w:t>Motor = ‘C’</w:t>
                             </w:r>
                           </w:p>
                         </w:txbxContent>
@@ -2710,14 +2654,14 @@
           </mc:Choice>
           <mc:Fallback>
             <w:pict>
-              <v:rect w14:anchorId="0E6587FB" id="Rectángulo 109" o:spid="_x0000_s1038" style="position:absolute;margin-left:242.1pt;margin-top:1.5pt;width:154.65pt;height:35.8pt;z-index:251763712;visibility:visible;mso-wrap-style:square;mso-width-percent:0;mso-height-percent:0;mso-wrap-distance-left:9pt;mso-wrap-distance-top:0;mso-wrap-distance-right:9pt;mso-wrap-distance-bottom:0;mso-position-horizontal:absolute;mso-position-horizontal-relative:text;mso-position-vertical:absolute;mso-position-vertical-relative:text;mso-width-percent:0;mso-height-percent:0;mso-width-relative:margin;mso-height-relative:margin;v-text-anchor:middle" o:gfxdata="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" fillcolor="#2f5496 [2408]" strokecolor="#1f4d78 [1604]" strokeweight="1pt">
+              <v:rect w14:anchorId="0E6587FB" id="Rectángulo 109" o:spid="_x0000_s1039" style="position:absolute;margin-left:242.1pt;margin-top:1.5pt;width:154.65pt;height:35.8pt;z-index:251763712;visibility:visible;mso-wrap-style:square;mso-width-percent:0;mso-height-percent:0;mso-wrap-distance-left:9pt;mso-wrap-distance-top:0;mso-wrap-distance-right:9pt;mso-wrap-distance-bottom:0;mso-position-horizontal:absolute;mso-position-horizontal-relative:text;mso-position-vertical:absolute;mso-position-vertical-relative:text;mso-width-percent:0;mso-height-percent:0;mso-width-relative:margin;mso-height-relative:margin;v-text-anchor:middle" o:gfxdata="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" fillcolor="#2f5496 [2408]" strokecolor="#1f4d78 [1604]" strokeweight="1pt">
                 <v:textbox>
                   <w:txbxContent>
                     <w:p>
                       <w:pPr>
                         <w:jc w:val="center"/>
                         <w:rPr>
-                          <w:rFonts w:ascii="Arial Rounded MT Bold" w:hAnsi="Arial Rounded MT Bold"/>
+                          <w:rFonts w:ascii="Arial" w:hAnsi="Arial" w:cs="Arial"/>
                           <w:sz w:val="28"/>
                           <w:szCs w:val="28"/>
                           <w:lang w:val="es-ES_tradnl"/>
@@ -2725,21 +2669,12 @@
                       </w:pPr>
                       <w:r>
                         <w:rPr>
-                          <w:rFonts w:ascii="Arial Rounded MT Bold" w:hAnsi="Arial Rounded MT Bold"/>
+                          <w:rFonts w:ascii="Arial" w:hAnsi="Arial" w:cs="Arial"/>
                           <w:sz w:val="28"/>
                           <w:szCs w:val="28"/>
                           <w:lang w:val="es-ES_tradnl"/>
                         </w:rPr>
-                        <w:t>M</w:t>
-                      </w:r>
-                      <w:r>
-                        <w:rPr>
-                          <w:rFonts w:ascii="Arial Rounded MT Bold" w:hAnsi="Arial Rounded MT Bold"/>
-                          <w:sz w:val="28"/>
-                          <w:szCs w:val="28"/>
-                          <w:lang w:val="es-ES_tradnl"/>
-                        </w:rPr>
-                        <w:t>otor = ‘C’</w:t>
+                        <w:t>Motor = ‘C’</w:t>
                       </w:r>
                     </w:p>
                   </w:txbxContent>
@@ -2755,7 +2690,6 @@
       <w:r>
         <w:rPr>
           <w:noProof/>
-          <w:lang w:val="es-ES_tradnl" w:eastAsia="es-ES_tradnl"/>
         </w:rPr>
         <mc:AlternateContent>
           <mc:Choice Requires="wps">
@@ -2810,7 +2744,7 @@
               </wp:anchor>
             </w:drawing>
           </mc:Choice>
-          <mc:Fallback>
+          <mc:Fallback xmlns:mv="urn:schemas-microsoft-com:mac:vml" xmlns:mo="http://schemas.microsoft.com/office/mac/office/2008/main">
             <w:pict>
               <v:shape w14:anchorId="0943A0A9" id="Conector recto de flecha 110" o:spid="_x0000_s1026" type="#_x0000_t32" style="position:absolute;margin-left:319.35pt;margin-top:6.2pt;width:0;height:36pt;z-index:251762688;visibility:visible;mso-wrap-style:square;mso-wrap-distance-left:9pt;mso-wrap-distance-top:0;mso-wrap-distance-right:9pt;mso-wrap-distance-bottom:0;mso-position-horizontal:absolute;mso-position-horizontal-relative:text;mso-position-vertical:absolute;mso-position-vertical-relative:text" o:gfxdata="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" strokecolor="black [3200]" strokeweight="1.5pt">
                 <v:stroke endarrow="block" joinstyle="miter"/>
@@ -2824,7 +2758,6 @@
       <w:r>
         <w:rPr>
           <w:noProof/>
-          <w:lang w:val="es-ES_tradnl" w:eastAsia="es-ES_tradnl"/>
         </w:rPr>
         <mc:AlternateContent>
           <mc:Choice Requires="wps">
@@ -2890,6 +2823,7 @@
                             <w:pPr>
                               <w:jc w:val="center"/>
                               <w:rPr>
+                                <w:rFonts w:ascii="Arial" w:hAnsi="Arial" w:cs="Arial"/>
                                 <w:sz w:val="28"/>
                                 <w:szCs w:val="28"/>
                                 <w:lang w:val="es-ES_tradnl"/>
@@ -2897,21 +2831,12 @@
                             </w:pPr>
                             <w:r>
                               <w:rPr>
-                                <w:rFonts w:ascii="Arial Rounded MT Bold" w:hAnsi="Arial Rounded MT Bold"/>
+                                <w:rFonts w:ascii="Arial" w:hAnsi="Arial" w:cs="Arial"/>
                                 <w:sz w:val="28"/>
                                 <w:szCs w:val="28"/>
                                 <w:lang w:val="es-ES_tradnl"/>
                               </w:rPr>
-                              <w:t xml:space="preserve">Up </w:t>
-                            </w:r>
-                            <w:r>
-                              <w:rPr>
-                                <w:rFonts w:ascii="Arial Rounded MT Bold" w:hAnsi="Arial Rounded MT Bold"/>
-                                <w:sz w:val="28"/>
-                                <w:szCs w:val="28"/>
-                                <w:lang w:val="es-ES_tradnl"/>
-                              </w:rPr>
-                              <w:t>Actuator</w:t>
+                              <w:t>Up Actuator</w:t>
                             </w:r>
                           </w:p>
                         </w:txbxContent>
@@ -2936,13 +2861,14 @@
           </mc:Choice>
           <mc:Fallback>
             <w:pict>
-              <v:rect w14:anchorId="5F1402A8" id="Rectángulo 111" o:spid="_x0000_s1039" style="position:absolute;margin-left:242.45pt;margin-top:19pt;width:153.65pt;height:36.2pt;z-index:251765760;visibility:visible;mso-wrap-style:square;mso-width-percent:0;mso-height-percent:0;mso-wrap-distance-left:9pt;mso-wrap-distance-top:0;mso-wrap-distance-right:9pt;mso-wrap-distance-bottom:0;mso-position-horizontal:absolute;mso-position-horizontal-relative:text;mso-position-vertical:absolute;mso-position-vertical-relative:text;mso-width-percent:0;mso-height-percent:0;mso-width-relative:margin;mso-height-relative:margin;v-text-anchor:middle" o:gfxdata="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" fillcolor="#2f5496 [2408]" strokecolor="#1f4d78 [1604]" strokeweight="1pt">
+              <v:rect w14:anchorId="5F1402A8" id="Rectángulo 111" o:spid="_x0000_s1040" style="position:absolute;margin-left:242.45pt;margin-top:19pt;width:153.65pt;height:36.2pt;z-index:251765760;visibility:visible;mso-wrap-style:square;mso-width-percent:0;mso-height-percent:0;mso-wrap-distance-left:9pt;mso-wrap-distance-top:0;mso-wrap-distance-right:9pt;mso-wrap-distance-bottom:0;mso-position-horizontal:absolute;mso-position-horizontal-relative:text;mso-position-vertical:absolute;mso-position-vertical-relative:text;mso-width-percent:0;mso-height-percent:0;mso-width-relative:margin;mso-height-relative:margin;v-text-anchor:middle" o:gfxdata="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" fillcolor="#2f5496 [2408]" strokecolor="#1f4d78 [1604]" strokeweight="1pt">
                 <v:textbox>
                   <w:txbxContent>
                     <w:p>
                       <w:pPr>
                         <w:jc w:val="center"/>
                         <w:rPr>
+                          <w:rFonts w:ascii="Arial" w:hAnsi="Arial" w:cs="Arial"/>
                           <w:sz w:val="28"/>
                           <w:szCs w:val="28"/>
                           <w:lang w:val="es-ES_tradnl"/>
@@ -2950,21 +2876,12 @@
                       </w:pPr>
                       <w:r>
                         <w:rPr>
-                          <w:rFonts w:ascii="Arial Rounded MT Bold" w:hAnsi="Arial Rounded MT Bold"/>
+                          <w:rFonts w:ascii="Arial" w:hAnsi="Arial" w:cs="Arial"/>
                           <w:sz w:val="28"/>
                           <w:szCs w:val="28"/>
                           <w:lang w:val="es-ES_tradnl"/>
                         </w:rPr>
-                        <w:t xml:space="preserve">Up </w:t>
-                      </w:r>
-                      <w:r>
-                        <w:rPr>
-                          <w:rFonts w:ascii="Arial Rounded MT Bold" w:hAnsi="Arial Rounded MT Bold"/>
-                          <w:sz w:val="28"/>
-                          <w:szCs w:val="28"/>
-                          <w:lang w:val="es-ES_tradnl"/>
-                        </w:rPr>
-                        <w:t>Actuator</w:t>
+                        <w:t>Up Actuator</w:t>
                       </w:r>
                     </w:p>
                   </w:txbxContent>
@@ -2981,7 +2898,6 @@
       <w:r>
         <w:rPr>
           <w:noProof/>
-          <w:lang w:val="es-ES_tradnl" w:eastAsia="es-ES_tradnl"/>
         </w:rPr>
         <mc:AlternateContent>
           <mc:Choice Requires="wps">
@@ -3036,7 +2952,7 @@
               </wp:anchor>
             </w:drawing>
           </mc:Choice>
-          <mc:Fallback>
+          <mc:Fallback xmlns:mv="urn:schemas-microsoft-com:mac:vml" xmlns:mo="http://schemas.microsoft.com/office/mac/office/2008/main">
             <w:pict>
               <v:shape w14:anchorId="5369101F" id="Conector recto de flecha 112" o:spid="_x0000_s1026" type="#_x0000_t32" style="position:absolute;margin-left:318.8pt;margin-top:1.7pt;width:0;height:36pt;z-index:251764736;visibility:visible;mso-wrap-style:square;mso-wrap-distance-left:9pt;mso-wrap-distance-top:0;mso-wrap-distance-right:9pt;mso-wrap-distance-bottom:0;mso-position-horizontal:absolute;mso-position-horizontal-relative:text;mso-position-vertical:absolute;mso-position-vertical-relative:text" o:gfxdata="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" strokecolor="black [3200]" strokeweight="1.5pt">
                 <v:stroke endarrow="block" joinstyle="miter"/>
@@ -3050,7 +2966,6 @@
       <w:r>
         <w:rPr>
           <w:noProof/>
-          <w:lang w:val="es-ES_tradnl" w:eastAsia="es-ES_tradnl"/>
         </w:rPr>
         <mc:AlternateContent>
           <mc:Choice Requires="wps">
@@ -3116,14 +3031,14 @@
                             <w:pPr>
                               <w:jc w:val="center"/>
                               <w:rPr>
-                                <w:rFonts w:ascii="Arial Rounded MT Bold" w:hAnsi="Arial Rounded MT Bold"/>
+                                <w:rFonts w:ascii="Arial" w:hAnsi="Arial" w:cs="Arial"/>
                                 <w:sz w:val="28"/>
                                 <w:szCs w:val="28"/>
                               </w:rPr>
                             </w:pPr>
                             <w:r>
                               <w:rPr>
-                                <w:rFonts w:ascii="Arial Rounded MT Bold" w:hAnsi="Arial Rounded MT Bold"/>
+                                <w:rFonts w:ascii="Arial" w:hAnsi="Arial" w:cs="Arial"/>
                                 <w:sz w:val="28"/>
                                 <w:szCs w:val="28"/>
                               </w:rPr>
@@ -3152,21 +3067,21 @@
           </mc:Choice>
           <mc:Fallback>
             <w:pict>
-              <v:shape w14:anchorId="171696CC" id="Documento 106" o:spid="_x0000_s1040" type="#_x0000_t114" style="position:absolute;margin-left:258.35pt;margin-top:14.6pt;width:115.15pt;height:54.2pt;flip:x;z-index:251755520;visibility:visible;mso-wrap-style:square;mso-width-percent:0;mso-height-percent:0;mso-wrap-distance-left:9pt;mso-wrap-distance-top:0;mso-wrap-distance-right:9pt;mso-wrap-distance-bottom:0;mso-position-horizontal:absolute;mso-position-horizontal-relative:text;mso-position-vertical:absolute;mso-position-vertical-relative:text;mso-width-percent:0;mso-height-percent:0;mso-width-relative:margin;mso-height-relative:margin;v-text-anchor:middle" o:gfxdata="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" fillcolor="#92d050" strokecolor="#1f4d78 [1604]" strokeweight="1pt">
+              <v:shape w14:anchorId="171696CC" id="Documento 106" o:spid="_x0000_s1041" type="#_x0000_t114" style="position:absolute;margin-left:258.35pt;margin-top:14.6pt;width:115.15pt;height:54.2pt;flip:x;z-index:251755520;visibility:visible;mso-wrap-style:square;mso-width-percent:0;mso-height-percent:0;mso-wrap-distance-left:9pt;mso-wrap-distance-top:0;mso-wrap-distance-right:9pt;mso-wrap-distance-bottom:0;mso-position-horizontal:absolute;mso-position-horizontal-relative:text;mso-position-vertical:absolute;mso-position-vertical-relative:text;mso-width-percent:0;mso-height-percent:0;mso-width-relative:margin;mso-height-relative:margin;v-text-anchor:middle" o:gfxdata="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" fillcolor="#92d050" strokecolor="#1f4d78 [1604]" strokeweight="1pt">
                 <v:textbox>
                   <w:txbxContent>
                     <w:p>
                       <w:pPr>
                         <w:jc w:val="center"/>
                         <w:rPr>
-                          <w:rFonts w:ascii="Arial Rounded MT Bold" w:hAnsi="Arial Rounded MT Bold"/>
+                          <w:rFonts w:ascii="Arial" w:hAnsi="Arial" w:cs="Arial"/>
                           <w:sz w:val="28"/>
                           <w:szCs w:val="28"/>
                         </w:rPr>
                       </w:pPr>
                       <w:r>
                         <w:rPr>
-                          <w:rFonts w:ascii="Arial Rounded MT Bold" w:hAnsi="Arial Rounded MT Bold"/>
+                          <w:rFonts w:ascii="Arial" w:hAnsi="Arial" w:cs="Arial"/>
                           <w:sz w:val="28"/>
                           <w:szCs w:val="28"/>
                         </w:rPr>
@@ -3187,7 +3102,6 @@
       <w:r>
         <w:rPr>
           <w:noProof/>
-          <w:lang w:val="es-ES_tradnl" w:eastAsia="es-ES_tradnl"/>
         </w:rPr>
         <mc:AlternateContent>
           <mc:Choice Requires="wps">
@@ -3242,7 +3156,7 @@
               </wp:anchor>
             </w:drawing>
           </mc:Choice>
-          <mc:Fallback>
+          <mc:Fallback xmlns:mv="urn:schemas-microsoft-com:mac:vml" xmlns:mo="http://schemas.microsoft.com/office/mac/office/2008/main">
             <w:pict>
               <v:shape w14:anchorId="72E6CC73" id="Conector recto de flecha 113" o:spid="_x0000_s1026" type="#_x0000_t32" style="position:absolute;margin-left:313.65pt;margin-top:15.5pt;width:0;height:36pt;z-index:251659264;visibility:visible;mso-wrap-style:square;mso-wrap-distance-left:9pt;mso-wrap-distance-top:0;mso-wrap-distance-right:9pt;mso-wrap-distance-bottom:0;mso-position-horizontal:absolute;mso-position-horizontal-relative:text;mso-position-vertical:absolute;mso-position-vertical-relative:text" o:gfxdata="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" strokecolor="black [3200]" strokeweight="1.5pt">
                 <v:stroke endarrow="block" joinstyle="miter"/>
@@ -3257,7 +3171,6 @@
       <w:r>
         <w:rPr>
           <w:noProof/>
-          <w:lang w:val="es-ES_tradnl" w:eastAsia="es-ES_tradnl"/>
         </w:rPr>
         <mc:AlternateContent>
           <mc:Choice Requires="wps">
@@ -3327,14 +3240,14 @@
                             <w:pPr>
                               <w:jc w:val="center"/>
                               <w:rPr>
-                                <w:rFonts w:ascii="Arial Rounded MT Bold" w:hAnsi="Arial Rounded MT Bold" w:cs="Baghdad"/>
+                                <w:rFonts w:ascii="Arial" w:hAnsi="Arial" w:cs="Arial"/>
                                 <w:sz w:val="28"/>
                                 <w:szCs w:val="28"/>
                               </w:rPr>
                             </w:pPr>
                             <w:r>
                               <w:rPr>
-                                <w:rFonts w:ascii="Arial Rounded MT Bold" w:hAnsi="Arial Rounded MT Bold" w:cs="Baghdad"/>
+                                <w:rFonts w:ascii="Arial" w:hAnsi="Arial" w:cs="Arial"/>
                                 <w:sz w:val="28"/>
                                 <w:szCs w:val="28"/>
                               </w:rPr>
@@ -3360,11 +3273,7 @@
           </mc:Choice>
           <mc:Fallback>
             <w:pict>
-              <v:shapetype w14:anchorId="1117D9F0" id="_x0000_t116" coordsize="21600,21600" o:spt="116" path="m3475,0qx0,10800,3475,21600l18125,21600qx21600,10800,18125,0xe">
-                <v:stroke joinstyle="miter"/>
-                <v:path gradientshapeok="t" o:connecttype="rect" textboxrect="1018,3163,20582,18437"/>
-              </v:shapetype>
-              <v:shape id="Terminador 108" o:spid="_x0000_s1041" type="#_x0000_t116" style="position:absolute;margin-left:275pt;margin-top:6.5pt;width:81.45pt;height:36pt;z-index:251756544;visibility:visible;mso-wrap-style:square;mso-width-percent:0;mso-wrap-distance-left:9pt;mso-wrap-distance-top:0;mso-wrap-distance-right:9pt;mso-wrap-distance-bottom:0;mso-position-horizontal:absolute;mso-position-horizontal-relative:text;mso-position-vertical:absolute;mso-position-vertical-relative:text;mso-width-percent:0;mso-width-relative:margin;v-text-anchor:middle" o:gfxdata="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" fillcolor="#ff0002" strokecolor="#1f4d78 [1604]" strokeweight="1pt">
+              <v:shape w14:anchorId="1117D9F0" id="Terminador 108" o:spid="_x0000_s1042" type="#_x0000_t116" style="position:absolute;margin-left:275pt;margin-top:6.5pt;width:81.45pt;height:36pt;z-index:251756544;visibility:visible;mso-wrap-style:square;mso-width-percent:0;mso-wrap-distance-left:9pt;mso-wrap-distance-top:0;mso-wrap-distance-right:9pt;mso-wrap-distance-bottom:0;mso-position-horizontal:absolute;mso-position-horizontal-relative:text;mso-position-vertical:absolute;mso-position-vertical-relative:text;mso-width-percent:0;mso-width-relative:margin;v-text-anchor:middle" o:gfxdata="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" fillcolor="#ff0002" strokecolor="#1f4d78 [1604]" strokeweight="1pt">
                 <v:fill opacity="58339f"/>
                 <v:textbox>
                   <w:txbxContent>
@@ -3372,14 +3281,14 @@
                       <w:pPr>
                         <w:jc w:val="center"/>
                         <w:rPr>
-                          <w:rFonts w:ascii="Arial Rounded MT Bold" w:hAnsi="Arial Rounded MT Bold" w:cs="Baghdad"/>
+                          <w:rFonts w:ascii="Arial" w:hAnsi="Arial" w:cs="Arial"/>
                           <w:sz w:val="28"/>
                           <w:szCs w:val="28"/>
                         </w:rPr>
                       </w:pPr>
                       <w:r>
                         <w:rPr>
-                          <w:rFonts w:ascii="Arial Rounded MT Bold" w:hAnsi="Arial Rounded MT Bold" w:cs="Baghdad"/>
+                          <w:rFonts w:ascii="Arial" w:hAnsi="Arial" w:cs="Arial"/>
                           <w:sz w:val="28"/>
                           <w:szCs w:val="28"/>
                         </w:rPr>
@@ -3411,7 +3320,6 @@
       <w:r>
         <w:rPr>
           <w:noProof/>
-          <w:lang w:val="es-ES_tradnl" w:eastAsia="es-ES_tradnl"/>
         </w:rPr>
         <mc:AlternateContent>
           <mc:Choice Requires="wps">
@@ -3481,14 +3389,14 @@
                             <w:pPr>
                               <w:jc w:val="center"/>
                               <w:rPr>
-                                <w:rFonts w:ascii="Arial Rounded MT Bold" w:hAnsi="Arial Rounded MT Bold" w:cs="Baghdad"/>
+                                <w:rFonts w:ascii="Arial" w:hAnsi="Arial" w:cs="Arial"/>
                                 <w:sz w:val="28"/>
                                 <w:szCs w:val="28"/>
                               </w:rPr>
                             </w:pPr>
                             <w:r>
                               <w:rPr>
-                                <w:rFonts w:ascii="Arial Rounded MT Bold" w:hAnsi="Arial Rounded MT Bold" w:cs="Baghdad"/>
+                                <w:rFonts w:ascii="Arial" w:hAnsi="Arial" w:cs="Arial"/>
                                 <w:sz w:val="28"/>
                                 <w:szCs w:val="28"/>
                               </w:rPr>
@@ -3517,21 +3425,21 @@
           </mc:Choice>
           <mc:Fallback>
             <w:pict>
-              <v:shape w14:anchorId="26096B62" id="Terminador 50" o:spid="_x0000_s1042" type="#_x0000_t116" style="position:absolute;margin-left:270pt;margin-top:14.4pt;width:109.65pt;height:36.2pt;z-index:251716608;visibility:visible;mso-wrap-style:square;mso-width-percent:0;mso-height-percent:0;mso-wrap-distance-left:9pt;mso-wrap-distance-top:0;mso-wrap-distance-right:9pt;mso-wrap-distance-bottom:0;mso-position-horizontal:absolute;mso-position-horizontal-relative:text;mso-position-vertical:absolute;mso-position-vertical-relative:text;mso-width-percent:0;mso-height-percent:0;mso-width-relative:margin;mso-height-relative:margin;v-text-anchor:middle" o:gfxdata="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" fillcolor="#ff0002" strokecolor="#1f4d78 [1604]" strokeweight="1pt">
+              <v:shape w14:anchorId="26096B62" id="Terminador 50" o:spid="_x0000_s1043" type="#_x0000_t116" style="position:absolute;margin-left:270pt;margin-top:14.4pt;width:109.65pt;height:36.2pt;z-index:251716608;visibility:visible;mso-wrap-style:square;mso-width-percent:0;mso-height-percent:0;mso-wrap-distance-left:9pt;mso-wrap-distance-top:0;mso-wrap-distance-right:9pt;mso-wrap-distance-bottom:0;mso-position-horizontal:absolute;mso-position-horizontal-relative:text;mso-position-vertical:absolute;mso-position-vertical-relative:text;mso-width-percent:0;mso-height-percent:0;mso-width-relative:margin;mso-height-relative:margin;v-text-anchor:middle" o:gfxdata="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" fillcolor="#ff0002" strokecolor="#1f4d78 [1604]" strokeweight="1pt">
                 <v:textbox>
                   <w:txbxContent>
                     <w:p>
                       <w:pPr>
                         <w:jc w:val="center"/>
                         <w:rPr>
-                          <w:rFonts w:ascii="Arial Rounded MT Bold" w:hAnsi="Arial Rounded MT Bold" w:cs="Baghdad"/>
+                          <w:rFonts w:ascii="Arial" w:hAnsi="Arial" w:cs="Arial"/>
                           <w:sz w:val="28"/>
                           <w:szCs w:val="28"/>
                         </w:rPr>
                       </w:pPr>
                       <w:r>
                         <w:rPr>
-                          <w:rFonts w:ascii="Arial Rounded MT Bold" w:hAnsi="Arial Rounded MT Bold" w:cs="Baghdad"/>
+                          <w:rFonts w:ascii="Arial" w:hAnsi="Arial" w:cs="Arial"/>
                           <w:sz w:val="28"/>
                           <w:szCs w:val="28"/>
                         </w:rPr>
@@ -3551,7 +3459,6 @@
       <w:r>
         <w:rPr>
           <w:noProof/>
-          <w:lang w:val="es-ES_tradnl" w:eastAsia="es-ES_tradnl"/>
         </w:rPr>
         <mc:AlternateContent>
           <mc:Choice Requires="wps">
@@ -3612,7 +3519,7 @@
               </wp:anchor>
             </w:drawing>
           </mc:Choice>
-          <mc:Fallback>
+          <mc:Fallback xmlns:mv="urn:schemas-microsoft-com:mac:vml" xmlns:mo="http://schemas.microsoft.com/office/mac/office/2008/main">
             <w:pict>
               <v:shape w14:anchorId="4A635224" id="Conector recto de flecha 53" o:spid="_x0000_s1026" type="#_x0000_t32" style="position:absolute;margin-left:324.95pt;margin-top:18.75pt;width:0;height:36pt;z-index:251666432;visibility:visible;mso-wrap-style:square;mso-width-percent:0;mso-height-percent:0;mso-wrap-distance-left:9pt;mso-wrap-distance-top:0;mso-wrap-distance-right:9pt;mso-wrap-distance-bottom:0;mso-position-horizontal:absolute;mso-position-horizontal-relative:text;mso-position-vertical:absolute;mso-position-vertical-relative:text;mso-width-percent:0;mso-height-percent:0;mso-width-relative:margin;mso-height-relative:margin" o:gfxdata="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" strokecolor="black [3200]" strokeweight="1.5pt">
                 <v:stroke endarrow="block" joinstyle="miter"/>
@@ -3626,7 +3533,6 @@
       <w:r>
         <w:rPr>
           <w:noProof/>
-          <w:lang w:val="es-ES_tradnl" w:eastAsia="es-ES_tradnl"/>
         </w:rPr>
         <mc:AlternateContent>
           <mc:Choice Requires="wps">
@@ -3689,7 +3595,7 @@
               </wp:anchor>
             </w:drawing>
           </mc:Choice>
-          <mc:Fallback>
+          <mc:Fallback xmlns:mv="urn:schemas-microsoft-com:mac:vml" xmlns:mo="http://schemas.microsoft.com/office/mac/office/2008/main">
             <w:pict>
               <v:shapetype w14:anchorId="1AE4CDB0" id="_x0000_t34" coordsize="21600,21600" o:spt="34" o:oned="t" adj="10800" path="m0,0l@0,0@0,21600,21600,21600e" filled="f">
                 <v:stroke joinstyle="miter"/>
@@ -3714,7 +3620,6 @@
       <w:r>
         <w:rPr>
           <w:noProof/>
-          <w:lang w:val="es-ES_tradnl" w:eastAsia="es-ES_tradnl"/>
         </w:rPr>
         <mc:AlternateContent>
           <mc:Choice Requires="wps">
@@ -3780,14 +3685,14 @@
                             <w:pPr>
                               <w:jc w:val="center"/>
                               <w:rPr>
-                                <w:rFonts w:ascii="Arial Rounded MT Bold" w:hAnsi="Arial Rounded MT Bold"/>
+                                <w:rFonts w:ascii="Arial" w:hAnsi="Arial" w:cs="Arial"/>
                                 <w:sz w:val="28"/>
                                 <w:szCs w:val="28"/>
                               </w:rPr>
                             </w:pPr>
                             <w:r>
                               <w:rPr>
-                                <w:rFonts w:ascii="Arial Rounded MT Bold" w:hAnsi="Arial Rounded MT Bold"/>
+                                <w:rFonts w:ascii="Arial" w:hAnsi="Arial" w:cs="Arial"/>
                                 <w:sz w:val="28"/>
                                 <w:szCs w:val="28"/>
                               </w:rPr>
@@ -3816,21 +3721,21 @@
           </mc:Choice>
           <mc:Fallback>
             <w:pict>
-              <v:shape w14:anchorId="5D2FD108" id="Documento 52" o:spid="_x0000_s1043" type="#_x0000_t114" style="position:absolute;margin-left:269.95pt;margin-top:9.95pt;width:110.65pt;height:45.2pt;flip:x;z-index:251717632;visibility:visible;mso-wrap-style:square;mso-width-percent:0;mso-height-percent:0;mso-wrap-distance-left:9pt;mso-wrap-distance-top:0;mso-wrap-distance-right:9pt;mso-wrap-distance-bottom:0;mso-position-horizontal:absolute;mso-position-horizontal-relative:text;mso-position-vertical:absolute;mso-position-vertical-relative:text;mso-width-percent:0;mso-height-percent:0;mso-width-relative:margin;mso-height-relative:margin;v-text-anchor:middle" o:gfxdata="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" fillcolor="#92d050" strokecolor="#1f4d78 [1604]" strokeweight="1pt">
+              <v:shape w14:anchorId="5D2FD108" id="Documento 52" o:spid="_x0000_s1044" type="#_x0000_t114" style="position:absolute;margin-left:269.95pt;margin-top:9.95pt;width:110.65pt;height:45.2pt;flip:x;z-index:251717632;visibility:visible;mso-wrap-style:square;mso-width-percent:0;mso-height-percent:0;mso-wrap-distance-left:9pt;mso-wrap-distance-top:0;mso-wrap-distance-right:9pt;mso-wrap-distance-bottom:0;mso-position-horizontal:absolute;mso-position-horizontal-relative:text;mso-position-vertical:absolute;mso-position-vertical-relative:text;mso-width-percent:0;mso-height-percent:0;mso-width-relative:margin;mso-height-relative:margin;v-text-anchor:middle" o:gfxdata="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" fillcolor="#92d050" strokecolor="#1f4d78 [1604]" strokeweight="1pt">
                 <v:textbox>
                   <w:txbxContent>
                     <w:p>
                       <w:pPr>
                         <w:jc w:val="center"/>
                         <w:rPr>
-                          <w:rFonts w:ascii="Arial Rounded MT Bold" w:hAnsi="Arial Rounded MT Bold"/>
+                          <w:rFonts w:ascii="Arial" w:hAnsi="Arial" w:cs="Arial"/>
                           <w:sz w:val="28"/>
                           <w:szCs w:val="28"/>
                         </w:rPr>
                       </w:pPr>
                       <w:r>
                         <w:rPr>
-                          <w:rFonts w:ascii="Arial Rounded MT Bold" w:hAnsi="Arial Rounded MT Bold"/>
+                          <w:rFonts w:ascii="Arial" w:hAnsi="Arial" w:cs="Arial"/>
                           <w:sz w:val="28"/>
                           <w:szCs w:val="28"/>
                         </w:rPr>
@@ -3851,7 +3756,6 @@
       <w:r>
         <w:rPr>
           <w:noProof/>
-          <w:lang w:val="es-ES_tradnl" w:eastAsia="es-ES_tradnl"/>
         </w:rPr>
         <mc:AlternateContent>
           <mc:Choice Requires="wps">
@@ -3906,7 +3810,7 @@
               </wp:anchor>
             </w:drawing>
           </mc:Choice>
-          <mc:Fallback>
+          <mc:Fallback xmlns:mv="urn:schemas-microsoft-com:mac:vml" xmlns:mo="http://schemas.microsoft.com/office/mac/office/2008/main">
             <w:pict>
               <v:shape w14:anchorId="224A6563" id="Conector recto de flecha 59" o:spid="_x0000_s1026" type="#_x0000_t32" style="position:absolute;margin-left:324.2pt;margin-top:1.1pt;width:0;height:36pt;z-index:251665408;visibility:visible;mso-wrap-style:square;mso-wrap-distance-left:9pt;mso-wrap-distance-top:0;mso-wrap-distance-right:9pt;mso-wrap-distance-bottom:0;mso-position-horizontal:absolute;mso-position-horizontal-relative:text;mso-position-vertical:absolute;mso-position-vertical-relative:text" o:gfxdata="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" strokecolor="black [3200]" strokeweight="1.5pt">
                 <v:stroke endarrow="block" joinstyle="miter"/>
@@ -3920,7 +3824,6 @@
       <w:r>
         <w:rPr>
           <w:noProof/>
-          <w:lang w:val="es-ES_tradnl" w:eastAsia="es-ES_tradnl"/>
         </w:rPr>
         <mc:AlternateContent>
           <mc:Choice Requires="wps">
@@ -3989,39 +3892,27 @@
                             <w:pPr>
                               <w:jc w:val="center"/>
                               <w:rPr>
-                                <w:rFonts w:ascii="Arial Rounded MT Bold" w:hAnsi="Arial Rounded MT Bold"/>
+                                <w:rFonts w:ascii="Arial" w:hAnsi="Arial" w:cs="Arial"/>
                                 <w:sz w:val="28"/>
                                 <w:szCs w:val="28"/>
                               </w:rPr>
                             </w:pPr>
                             <w:r>
                               <w:rPr>
-                                <w:rFonts w:ascii="Arial Rounded MT Bold" w:hAnsi="Arial Rounded MT Bold"/>
+                                <w:rFonts w:ascii="Arial" w:hAnsi="Arial" w:cs="Arial"/>
                                 <w:sz w:val="28"/>
                                 <w:szCs w:val="28"/>
                               </w:rPr>
-                              <w:t xml:space="preserve">From DockLight comes a string with the struct “xx.x, </w:t>
-                            </w:r>
-                            <w:proofErr w:type="gramStart"/>
-                            <w:r>
-                              <w:rPr>
-                                <w:rFonts w:ascii="Arial Rounded MT Bold" w:hAnsi="Arial Rounded MT Bold"/>
-                                <w:sz w:val="28"/>
-                                <w:szCs w:val="28"/>
-                              </w:rPr>
-                              <w:t>yy.y</w:t>
-                            </w:r>
-                            <w:proofErr w:type="gramEnd"/>
-                            <w:r>
-                              <w:rPr>
-                                <w:rFonts w:ascii="Arial Rounded MT Bold" w:hAnsi="Arial Rounded MT Bold"/>
-                                <w:sz w:val="28"/>
-                                <w:szCs w:val="28"/>
-                              </w:rPr>
-                              <w:t>”</w:t>
+                              <w:t>From DockLight comes a string with the struct “xx.x, yy.y”</w:t>
                             </w:r>
                           </w:p>
-                          <w:p/>
+                          <w:p>
+                            <w:pPr>
+                              <w:rPr>
+                                <w:rFonts w:ascii="Arial" w:hAnsi="Arial" w:cs="Arial"/>
+                              </w:rPr>
+                            </w:pPr>
+                          </w:p>
                         </w:txbxContent>
                       </wps:txbx>
                       <wps:bodyPr rot="0" spcFirstLastPara="0" vertOverflow="overflow" horzOverflow="overflow" vert="horz" wrap="square" lIns="91440" tIns="45720" rIns="91440" bIns="45720" numCol="1" spcCol="0" rtlCol="0" fromWordArt="0" anchor="ctr" anchorCtr="0" forceAA="0" compatLnSpc="1">
@@ -4044,46 +3935,34 @@
           </mc:Choice>
           <mc:Fallback>
             <w:pict>
-              <v:shape w14:anchorId="05A9EDD6" id="Paralelogramo 54" o:spid="_x0000_s1044" type="#_x0000_t7" style="position:absolute;margin-left:170.65pt;margin-top:14.65pt;width:304.65pt;height:58.2pt;z-index:251718656;visibility:visible;mso-wrap-style:square;mso-width-percent:0;mso-height-percent:0;mso-wrap-distance-left:9pt;mso-wrap-distance-top:0;mso-wrap-distance-right:9pt;mso-wrap-distance-bottom:0;mso-position-horizontal:absolute;mso-position-horizontal-relative:text;mso-position-vertical:absolute;mso-position-vertical-relative:text;mso-width-percent:0;mso-height-percent:0;mso-width-relative:margin;mso-height-relative:margin;v-text-anchor:middle" o:gfxdata="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" adj="1032" fillcolor="#538135 [2409]" strokecolor="#1f4d78 [1604]" strokeweight="1pt">
+              <v:shape w14:anchorId="05A9EDD6" id="Paralelogramo 54" o:spid="_x0000_s1045" type="#_x0000_t7" style="position:absolute;margin-left:170.65pt;margin-top:14.65pt;width:304.65pt;height:58.2pt;z-index:251718656;visibility:visible;mso-wrap-style:square;mso-width-percent:0;mso-height-percent:0;mso-wrap-distance-left:9pt;mso-wrap-distance-top:0;mso-wrap-distance-right:9pt;mso-wrap-distance-bottom:0;mso-position-horizontal:absolute;mso-position-horizontal-relative:text;mso-position-vertical:absolute;mso-position-vertical-relative:text;mso-width-percent:0;mso-height-percent:0;mso-width-relative:margin;mso-height-relative:margin;v-text-anchor:middle" o:gfxdata="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" adj="1032" fillcolor="#538135 [2409]" strokecolor="#1f4d78 [1604]" strokeweight="1pt">
                 <v:textbox>
                   <w:txbxContent>
                     <w:p>
                       <w:pPr>
                         <w:jc w:val="center"/>
                         <w:rPr>
-                          <w:rFonts w:ascii="Arial Rounded MT Bold" w:hAnsi="Arial Rounded MT Bold"/>
+                          <w:rFonts w:ascii="Arial" w:hAnsi="Arial" w:cs="Arial"/>
                           <w:sz w:val="28"/>
                           <w:szCs w:val="28"/>
                         </w:rPr>
                       </w:pPr>
                       <w:r>
                         <w:rPr>
-                          <w:rFonts w:ascii="Arial Rounded MT Bold" w:hAnsi="Arial Rounded MT Bold"/>
+                          <w:rFonts w:ascii="Arial" w:hAnsi="Arial" w:cs="Arial"/>
                           <w:sz w:val="28"/>
                           <w:szCs w:val="28"/>
                         </w:rPr>
-                        <w:t xml:space="preserve">From DockLight comes a string with the struct “xx.x, </w:t>
-                      </w:r>
-                      <w:proofErr w:type="gramStart"/>
-                      <w:r>
-                        <w:rPr>
-                          <w:rFonts w:ascii="Arial Rounded MT Bold" w:hAnsi="Arial Rounded MT Bold"/>
-                          <w:sz w:val="28"/>
-                          <w:szCs w:val="28"/>
-                        </w:rPr>
-                        <w:t>yy.y</w:t>
-                      </w:r>
-                      <w:proofErr w:type="gramEnd"/>
-                      <w:r>
-                        <w:rPr>
-                          <w:rFonts w:ascii="Arial Rounded MT Bold" w:hAnsi="Arial Rounded MT Bold"/>
-                          <w:sz w:val="28"/>
-                          <w:szCs w:val="28"/>
-                        </w:rPr>
-                        <w:t>”</w:t>
+                        <w:t>From DockLight comes a string with the struct “xx.x, yy.y”</w:t>
                       </w:r>
                     </w:p>
-                    <w:p/>
+                    <w:p>
+                      <w:pPr>
+                        <w:rPr>
+                          <w:rFonts w:ascii="Arial" w:hAnsi="Arial" w:cs="Arial"/>
+                        </w:rPr>
+                      </w:pPr>
+                    </w:p>
                   </w:txbxContent>
                 </v:textbox>
                 <w10:wrap type="through"/>
@@ -4098,7 +3977,6 @@
       <w:r>
         <w:rPr>
           <w:noProof/>
-          <w:lang w:val="es-ES_tradnl" w:eastAsia="es-ES_tradnl"/>
         </w:rPr>
         <mc:AlternateContent>
           <mc:Choice Requires="wps">
@@ -4153,7 +4031,7 @@
               </wp:anchor>
             </w:drawing>
           </mc:Choice>
-          <mc:Fallback>
+          <mc:Fallback xmlns:mv="urn:schemas-microsoft-com:mac:vml" xmlns:mo="http://schemas.microsoft.com/office/mac/office/2008/main">
             <w:pict>
               <v:shape w14:anchorId="17069B3E" id="Conector recto de flecha 57" o:spid="_x0000_s1026" type="#_x0000_t32" style="position:absolute;margin-left:325.1pt;margin-top:14.35pt;width:0;height:36pt;z-index:251664384;visibility:visible;mso-wrap-style:square;mso-wrap-distance-left:9pt;mso-wrap-distance-top:0;mso-wrap-distance-right:9pt;mso-wrap-distance-bottom:0;mso-position-horizontal:absolute;mso-position-horizontal-relative:text;mso-position-vertical:absolute;mso-position-vertical-relative:text" o:gfxdata="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" strokecolor="black [3200]" strokeweight="1.5pt">
                 <v:stroke endarrow="block" joinstyle="miter"/>
@@ -4163,15 +4041,11 @@
         </mc:AlternateContent>
       </w:r>
     </w:p>
-    <w:p>
-      <w:bookmarkStart w:id="0" w:name="_GoBack"/>
-      <w:bookmarkEnd w:id="0"/>
-    </w:p>
+    <w:p/>
     <w:p>
       <w:r>
         <w:rPr>
           <w:noProof/>
-          <w:lang w:val="es-ES_tradnl" w:eastAsia="es-ES_tradnl"/>
         </w:rPr>
         <mc:AlternateContent>
           <mc:Choice Requires="wps">
@@ -4240,14 +4114,14 @@
                             <w:pPr>
                               <w:jc w:val="center"/>
                               <w:rPr>
-                                <w:rFonts w:ascii="Arial Rounded MT Bold" w:hAnsi="Arial Rounded MT Bold"/>
+                                <w:rFonts w:ascii="Arial" w:hAnsi="Arial" w:cs="Arial"/>
                                 <w:sz w:val="24"/>
                                 <w:szCs w:val="24"/>
                               </w:rPr>
                             </w:pPr>
                             <w:r>
                               <w:rPr>
-                                <w:rFonts w:ascii="Arial Rounded MT Bold" w:hAnsi="Arial Rounded MT Bold"/>
+                                <w:rFonts w:ascii="Arial" w:hAnsi="Arial" w:cs="Arial"/>
                                 <w:sz w:val="28"/>
                                 <w:szCs w:val="28"/>
                               </w:rPr>
@@ -4255,7 +4129,7 @@
                             </w:r>
                             <w:r>
                               <w:rPr>
-                                <w:rFonts w:ascii="Arial Rounded MT Bold" w:hAnsi="Arial Rounded MT Bold"/>
+                                <w:rFonts w:ascii="Arial" w:hAnsi="Arial" w:cs="Arial"/>
                                 <w:sz w:val="24"/>
                                 <w:szCs w:val="24"/>
                               </w:rPr>
@@ -4263,7 +4137,7 @@
                             </w:r>
                             <w:r>
                               <w:rPr>
-                                <w:rFonts w:ascii="Arial Rounded MT Bold" w:hAnsi="Arial Rounded MT Bold"/>
+                                <w:rFonts w:ascii="Arial" w:hAnsi="Arial" w:cs="Arial"/>
                                 <w:sz w:val="28"/>
                                 <w:szCs w:val="28"/>
                               </w:rPr>
@@ -4271,7 +4145,7 @@
                             </w:r>
                             <w:r>
                               <w:rPr>
-                                <w:rFonts w:ascii="Arial Rounded MT Bold" w:hAnsi="Arial Rounded MT Bold"/>
+                                <w:rFonts w:ascii="Arial" w:hAnsi="Arial" w:cs="Arial"/>
                                 <w:sz w:val="24"/>
                                 <w:szCs w:val="24"/>
                               </w:rPr>
@@ -4300,21 +4174,21 @@
           </mc:Choice>
           <mc:Fallback>
             <w:pict>
-              <v:shape w14:anchorId="6B4CFF3F" id="Decisión 60" o:spid="_x0000_s1045" type="#_x0000_t110" style="position:absolute;margin-left:231pt;margin-top:6.5pt;width:187.15pt;height:89.2pt;z-index:251722752;visibility:visible;mso-wrap-style:square;mso-width-percent:0;mso-height-percent:0;mso-wrap-distance-left:9pt;mso-wrap-distance-top:0;mso-wrap-distance-right:9pt;mso-wrap-distance-bottom:0;mso-position-horizontal:absolute;mso-position-horizontal-relative:text;mso-position-vertical:absolute;mso-position-vertical-relative:text;mso-width-percent:0;mso-height-percent:0;mso-width-relative:margin;mso-height-relative:margin;v-text-anchor:middle" o:gfxdata="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" fillcolor="#5b9bd5 [3204]" strokecolor="#1f4d78 [1604]" strokeweight="1pt">
+              <v:shape w14:anchorId="6B4CFF3F" id="Decisión 60" o:spid="_x0000_s1046" type="#_x0000_t110" style="position:absolute;margin-left:231pt;margin-top:6.5pt;width:187.15pt;height:89.2pt;z-index:251722752;visibility:visible;mso-wrap-style:square;mso-width-percent:0;mso-height-percent:0;mso-wrap-distance-left:9pt;mso-wrap-distance-top:0;mso-wrap-distance-right:9pt;mso-wrap-distance-bottom:0;mso-position-horizontal:absolute;mso-position-horizontal-relative:text;mso-position-vertical:absolute;mso-position-vertical-relative:text;mso-width-percent:0;mso-height-percent:0;mso-width-relative:margin;mso-height-relative:margin;v-text-anchor:middle" o:gfxdata="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" fillcolor="#5b9bd5 [3204]" strokecolor="#1f4d78 [1604]" strokeweight="1pt">
                 <v:textbox>
                   <w:txbxContent>
                     <w:p>
                       <w:pPr>
                         <w:jc w:val="center"/>
                         <w:rPr>
-                          <w:rFonts w:ascii="Arial Rounded MT Bold" w:hAnsi="Arial Rounded MT Bold"/>
+                          <w:rFonts w:ascii="Arial" w:hAnsi="Arial" w:cs="Arial"/>
                           <w:sz w:val="24"/>
                           <w:szCs w:val="24"/>
                         </w:rPr>
                       </w:pPr>
                       <w:r>
                         <w:rPr>
-                          <w:rFonts w:ascii="Arial Rounded MT Bold" w:hAnsi="Arial Rounded MT Bold"/>
+                          <w:rFonts w:ascii="Arial" w:hAnsi="Arial" w:cs="Arial"/>
                           <w:sz w:val="28"/>
                           <w:szCs w:val="28"/>
                         </w:rPr>
@@ -4322,7 +4196,7 @@
                       </w:r>
                       <w:r>
                         <w:rPr>
-                          <w:rFonts w:ascii="Arial Rounded MT Bold" w:hAnsi="Arial Rounded MT Bold"/>
+                          <w:rFonts w:ascii="Arial" w:hAnsi="Arial" w:cs="Arial"/>
                           <w:sz w:val="24"/>
                           <w:szCs w:val="24"/>
                         </w:rPr>
@@ -4330,7 +4204,7 @@
                       </w:r>
                       <w:r>
                         <w:rPr>
-                          <w:rFonts w:ascii="Arial Rounded MT Bold" w:hAnsi="Arial Rounded MT Bold"/>
+                          <w:rFonts w:ascii="Arial" w:hAnsi="Arial" w:cs="Arial"/>
                           <w:sz w:val="28"/>
                           <w:szCs w:val="28"/>
                         </w:rPr>
@@ -4338,7 +4212,7 @@
                       </w:r>
                       <w:r>
                         <w:rPr>
-                          <w:rFonts w:ascii="Arial Rounded MT Bold" w:hAnsi="Arial Rounded MT Bold"/>
+                          <w:rFonts w:ascii="Arial" w:hAnsi="Arial" w:cs="Arial"/>
                           <w:sz w:val="24"/>
                           <w:szCs w:val="24"/>
                         </w:rPr>
@@ -4358,7 +4232,6 @@
       <w:r>
         <w:rPr>
           <w:noProof/>
-          <w:lang w:val="es-ES_tradnl" w:eastAsia="es-ES_tradnl"/>
         </w:rPr>
         <mc:AlternateContent>
           <mc:Choice Requires="wps">
@@ -4435,7 +4308,7 @@
               </wp:anchor>
             </w:drawing>
           </mc:Choice>
-          <mc:Fallback>
+          <mc:Fallback xmlns:mv="urn:schemas-microsoft-com:mac:vml" xmlns:mo="http://schemas.microsoft.com/office/mac/office/2008/main">
             <w:pict>
               <v:shape w14:anchorId="1B115D97" id="Cuadro de texto 76" o:spid="_x0000_s1046" type="#_x0000_t202" style="position:absolute;margin-left:434.65pt;margin-top:10.55pt;width:34.65pt;height:24.3pt;z-index:251731968;visibility:visible;mso-wrap-style:square;mso-width-percent:0;mso-height-percent:0;mso-wrap-distance-left:9pt;mso-wrap-distance-top:0;mso-wrap-distance-right:9pt;mso-wrap-distance-bottom:0;mso-position-horizontal:absolute;mso-position-horizontal-relative:text;mso-position-vertical:absolute;mso-position-vertical-relative:text;mso-width-percent:0;mso-height-percent:0;mso-width-relative:margin;mso-height-relative:margin;v-text-anchor:top" o:gfxdata="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" filled="f" stroked="f">
                 <v:textbox>
@@ -4456,7 +4329,6 @@
       <w:r>
         <w:rPr>
           <w:noProof/>
-          <w:lang w:val="es-ES_tradnl" w:eastAsia="es-ES_tradnl"/>
         </w:rPr>
         <mc:AlternateContent>
           <mc:Choice Requires="wps">
@@ -4522,14 +4394,14 @@
                             <w:pPr>
                               <w:jc w:val="center"/>
                               <w:rPr>
-                                <w:rFonts w:ascii="Arial Rounded MT Bold" w:hAnsi="Arial Rounded MT Bold"/>
+                                <w:rFonts w:ascii="Arial" w:hAnsi="Arial" w:cs="Arial"/>
                                 <w:sz w:val="28"/>
                                 <w:szCs w:val="28"/>
                               </w:rPr>
                             </w:pPr>
                             <w:r>
                               <w:rPr>
-                                <w:rFonts w:ascii="Arial Rounded MT Bold" w:hAnsi="Arial Rounded MT Bold"/>
+                                <w:rFonts w:ascii="Arial" w:hAnsi="Arial" w:cs="Arial"/>
                                 <w:sz w:val="28"/>
                                 <w:szCs w:val="28"/>
                               </w:rPr>
@@ -4558,21 +4430,21 @@
           </mc:Choice>
           <mc:Fallback>
             <w:pict>
-              <v:shape w14:anchorId="2ED10817" id="Documento 63" o:spid="_x0000_s1047" type="#_x0000_t114" style="position:absolute;margin-left:549.95pt;margin-top:10pt;width:104.65pt;height:44.3pt;flip:x;z-index:251724800;visibility:visible;mso-wrap-style:square;mso-width-percent:0;mso-height-percent:0;mso-wrap-distance-left:9pt;mso-wrap-distance-top:0;mso-wrap-distance-right:9pt;mso-wrap-distance-bottom:0;mso-position-horizontal:absolute;mso-position-horizontal-relative:text;mso-position-vertical:absolute;mso-position-vertical-relative:text;mso-width-percent:0;mso-height-percent:0;mso-width-relative:margin;mso-height-relative:margin;v-text-anchor:middle" o:gfxdata="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" fillcolor="#92d050" strokecolor="#1f4d78 [1604]" strokeweight="1pt">
+              <v:shape w14:anchorId="2ED10817" id="Documento 63" o:spid="_x0000_s1048" type="#_x0000_t114" style="position:absolute;margin-left:549.95pt;margin-top:10pt;width:104.65pt;height:44.3pt;flip:x;z-index:251724800;visibility:visible;mso-wrap-style:square;mso-width-percent:0;mso-height-percent:0;mso-wrap-distance-left:9pt;mso-wrap-distance-top:0;mso-wrap-distance-right:9pt;mso-wrap-distance-bottom:0;mso-position-horizontal:absolute;mso-position-horizontal-relative:text;mso-position-vertical:absolute;mso-position-vertical-relative:text;mso-width-percent:0;mso-height-percent:0;mso-width-relative:margin;mso-height-relative:margin;v-text-anchor:middle" o:gfxdata="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" fillcolor="#92d050" strokecolor="#1f4d78 [1604]" strokeweight="1pt">
                 <v:textbox>
                   <w:txbxContent>
                     <w:p>
                       <w:pPr>
                         <w:jc w:val="center"/>
                         <w:rPr>
-                          <w:rFonts w:ascii="Arial Rounded MT Bold" w:hAnsi="Arial Rounded MT Bold"/>
+                          <w:rFonts w:ascii="Arial" w:hAnsi="Arial" w:cs="Arial"/>
                           <w:sz w:val="28"/>
                           <w:szCs w:val="28"/>
                         </w:rPr>
                       </w:pPr>
                       <w:r>
                         <w:rPr>
-                          <w:rFonts w:ascii="Arial Rounded MT Bold" w:hAnsi="Arial Rounded MT Bold"/>
+                          <w:rFonts w:ascii="Arial" w:hAnsi="Arial" w:cs="Arial"/>
                           <w:sz w:val="28"/>
                           <w:szCs w:val="28"/>
                         </w:rPr>
@@ -4592,7 +4464,6 @@
       <w:r>
         <w:rPr>
           <w:noProof/>
-          <w:lang w:val="es-ES_tradnl" w:eastAsia="es-ES_tradnl"/>
         </w:rPr>
         <mc:AlternateContent>
           <mc:Choice Requires="wps">
@@ -4647,7 +4518,7 @@
               </wp:anchor>
             </w:drawing>
           </mc:Choice>
-          <mc:Fallback>
+          <mc:Fallback xmlns:mv="urn:schemas-microsoft-com:mac:vml" xmlns:mo="http://schemas.microsoft.com/office/mac/office/2008/main">
             <w:pict>
               <v:shape w14:anchorId="660E8199" id="Conector recto de flecha 74" o:spid="_x0000_s1026" type="#_x0000_t32" style="position:absolute;margin-left:406.95pt;margin-top:6.15pt;width:143pt;height:0;z-index:251662336;visibility:visible;mso-wrap-style:square;mso-wrap-distance-left:9pt;mso-wrap-distance-top:0;mso-wrap-distance-right:9pt;mso-wrap-distance-bottom:0;mso-position-horizontal:absolute;mso-position-horizontal-relative:text;mso-position-vertical:absolute;mso-position-vertical-relative:text" o:gfxdata="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" strokecolor="black [3200]" strokeweight="1.5pt">
                 <v:stroke endarrow="block" joinstyle="miter"/>
@@ -4661,7 +4532,6 @@
       <w:r>
         <w:rPr>
           <w:noProof/>
-          <w:lang w:val="es-ES_tradnl" w:eastAsia="es-ES_tradnl"/>
         </w:rPr>
         <mc:AlternateContent>
           <mc:Choice Requires="wps">
@@ -4718,7 +4588,7 @@
               </wp:anchor>
             </w:drawing>
           </mc:Choice>
-          <mc:Fallback>
+          <mc:Fallback xmlns:mv="urn:schemas-microsoft-com:mac:vml" xmlns:mo="http://schemas.microsoft.com/office/mac/office/2008/main">
             <w:pict>
               <v:shape w14:anchorId="2710D8CA" id="Conector angular 81" o:spid="_x0000_s1026" type="#_x0000_t34" style="position:absolute;margin-left:385.15pt;margin-top:10.25pt;width:220pt;height:171pt;flip:y;z-index:251737088;visibility:visible;mso-wrap-style:square;mso-wrap-distance-left:9pt;mso-wrap-distance-top:0;mso-wrap-distance-right:9pt;mso-wrap-distance-bottom:0;mso-position-horizontal:absolute;mso-position-horizontal-relative:text;mso-position-vertical:absolute;mso-position-vertical-relative:text" o:gfxdata="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" adj="21600" strokecolor="black [3200]" strokeweight="1.5pt">
                 <v:stroke endarrow="block"/>
@@ -4730,7 +4600,6 @@
       <w:r>
         <w:rPr>
           <w:noProof/>
-          <w:lang w:val="es-ES_tradnl" w:eastAsia="es-ES_tradnl"/>
         </w:rPr>
         <mc:AlternateContent>
           <mc:Choice Requires="wps">
@@ -4785,7 +4654,7 @@
               </wp:anchor>
             </w:drawing>
           </mc:Choice>
-          <mc:Fallback>
+          <mc:Fallback xmlns:mv="urn:schemas-microsoft-com:mac:vml" xmlns:mo="http://schemas.microsoft.com/office/mac/office/2008/main">
             <w:pict>
               <v:shape w14:anchorId="522D0AE3" id="Conector recto de flecha 55" o:spid="_x0000_s1026" type="#_x0000_t32" style="position:absolute;margin-left:324.45pt;margin-top:19pt;width:0;height:36pt;z-index:251719680;visibility:visible;mso-wrap-style:square;mso-wrap-distance-left:9pt;mso-wrap-distance-top:0;mso-wrap-distance-right:9pt;mso-wrap-distance-bottom:0;mso-position-horizontal:absolute;mso-position-horizontal-relative:text;mso-position-vertical:absolute;mso-position-vertical-relative:text" o:gfxdata="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" strokecolor="black [3200]" strokeweight="1.5pt">
                 <v:stroke endarrow="block" joinstyle="miter"/>
@@ -4799,7 +4668,6 @@
       <w:r>
         <w:rPr>
           <w:noProof/>
-          <w:lang w:val="es-ES_tradnl" w:eastAsia="es-ES_tradnl"/>
         </w:rPr>
         <mc:AlternateContent>
           <mc:Choice Requires="wps">
@@ -4876,7 +4744,7 @@
               </wp:anchor>
             </w:drawing>
           </mc:Choice>
-          <mc:Fallback>
+          <mc:Fallback xmlns:mv="urn:schemas-microsoft-com:mac:vml" xmlns:mo="http://schemas.microsoft.com/office/mac/office/2008/main">
             <w:pict>
               <v:shape w14:anchorId="6A5841A7" id="Cuadro de texto 78" o:spid="_x0000_s1048" type="#_x0000_t202" style="position:absolute;margin-left:291.65pt;margin-top:5.55pt;width:34.65pt;height:24.3pt;z-index:251734016;visibility:visible;mso-wrap-style:square;mso-width-percent:0;mso-height-percent:0;mso-wrap-distance-left:9pt;mso-wrap-distance-top:0;mso-wrap-distance-right:9pt;mso-wrap-distance-bottom:0;mso-position-horizontal:absolute;mso-position-horizontal-relative:text;mso-position-vertical:absolute;mso-position-vertical-relative:text;mso-width-percent:0;mso-height-percent:0;mso-width-relative:margin;mso-height-relative:margin;v-text-anchor:top" o:gfxdata="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" filled="f" stroked="f">
                 <v:textbox>
@@ -4899,7 +4767,6 @@
       <w:r>
         <w:rPr>
           <w:noProof/>
-          <w:lang w:val="es-ES_tradnl" w:eastAsia="es-ES_tradnl"/>
         </w:rPr>
         <mc:AlternateContent>
           <mc:Choice Requires="wps">
@@ -4965,14 +4832,14 @@
                             <w:pPr>
                               <w:jc w:val="center"/>
                               <w:rPr>
-                                <w:rFonts w:ascii="Arial Rounded MT Bold" w:hAnsi="Arial Rounded MT Bold"/>
+                                <w:rFonts w:ascii="Arial" w:hAnsi="Arial" w:cs="Arial"/>
                                 <w:sz w:val="28"/>
                                 <w:szCs w:val="28"/>
                               </w:rPr>
                             </w:pPr>
                             <w:r>
                               <w:rPr>
-                                <w:rFonts w:ascii="Arial Rounded MT Bold" w:hAnsi="Arial Rounded MT Bold"/>
+                                <w:rFonts w:ascii="Arial" w:hAnsi="Arial" w:cs="Arial"/>
                                 <w:sz w:val="28"/>
                                 <w:szCs w:val="28"/>
                               </w:rPr>
@@ -4983,14 +4850,14 @@
                             <w:pPr>
                               <w:jc w:val="center"/>
                               <w:rPr>
-                                <w:rFonts w:ascii="Arial Rounded MT Bold" w:hAnsi="Arial Rounded MT Bold"/>
+                                <w:rFonts w:ascii="Arial" w:hAnsi="Arial" w:cs="Arial"/>
                                 <w:sz w:val="28"/>
                                 <w:szCs w:val="28"/>
                               </w:rPr>
                             </w:pPr>
                             <w:r>
                               <w:rPr>
-                                <w:rFonts w:ascii="Arial Rounded MT Bold" w:hAnsi="Arial Rounded MT Bold"/>
+                                <w:rFonts w:ascii="Arial" w:hAnsi="Arial" w:cs="Arial"/>
                                 <w:sz w:val="28"/>
                                 <w:szCs w:val="28"/>
                               </w:rPr>
@@ -5019,21 +4886,21 @@
           </mc:Choice>
           <mc:Fallback>
             <w:pict>
-              <v:shape w14:anchorId="41D46313" id="Documento 62" o:spid="_x0000_s1049" type="#_x0000_t114" style="position:absolute;margin-left:264.25pt;margin-top:10.45pt;width:137.65pt;height:62.2pt;flip:x;z-index:251723776;visibility:visible;mso-wrap-style:square;mso-width-percent:0;mso-height-percent:0;mso-wrap-distance-left:9pt;mso-wrap-distance-top:0;mso-wrap-distance-right:9pt;mso-wrap-distance-bottom:0;mso-position-horizontal:absolute;mso-position-horizontal-relative:text;mso-position-vertical:absolute;mso-position-vertical-relative:text;mso-width-percent:0;mso-height-percent:0;mso-width-relative:margin;mso-height-relative:margin;v-text-anchor:middle" o:gfxdata="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" fillcolor="#92d050" strokecolor="#1f4d78 [1604]" strokeweight="1pt">
+              <v:shape w14:anchorId="41D46313" id="Documento 62" o:spid="_x0000_s1050" type="#_x0000_t114" style="position:absolute;margin-left:264.25pt;margin-top:10.45pt;width:137.65pt;height:62.2pt;flip:x;z-index:251723776;visibility:visible;mso-wrap-style:square;mso-width-percent:0;mso-height-percent:0;mso-wrap-distance-left:9pt;mso-wrap-distance-top:0;mso-wrap-distance-right:9pt;mso-wrap-distance-bottom:0;mso-position-horizontal:absolute;mso-position-horizontal-relative:text;mso-position-vertical:absolute;mso-position-vertical-relative:text;mso-width-percent:0;mso-height-percent:0;mso-width-relative:margin;mso-height-relative:margin;v-text-anchor:middle" o:gfxdata="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" fillcolor="#92d050" strokecolor="#1f4d78 [1604]" strokeweight="1pt">
                 <v:textbox>
                   <w:txbxContent>
                     <w:p>
                       <w:pPr>
                         <w:jc w:val="center"/>
                         <w:rPr>
-                          <w:rFonts w:ascii="Arial Rounded MT Bold" w:hAnsi="Arial Rounded MT Bold"/>
+                          <w:rFonts w:ascii="Arial" w:hAnsi="Arial" w:cs="Arial"/>
                           <w:sz w:val="28"/>
                           <w:szCs w:val="28"/>
                         </w:rPr>
                       </w:pPr>
                       <w:r>
                         <w:rPr>
-                          <w:rFonts w:ascii="Arial Rounded MT Bold" w:hAnsi="Arial Rounded MT Bold"/>
+                          <w:rFonts w:ascii="Arial" w:hAnsi="Arial" w:cs="Arial"/>
                           <w:sz w:val="28"/>
                           <w:szCs w:val="28"/>
                         </w:rPr>
@@ -5044,14 +4911,14 @@
                       <w:pPr>
                         <w:jc w:val="center"/>
                         <w:rPr>
-                          <w:rFonts w:ascii="Arial Rounded MT Bold" w:hAnsi="Arial Rounded MT Bold"/>
+                          <w:rFonts w:ascii="Arial" w:hAnsi="Arial" w:cs="Arial"/>
                           <w:sz w:val="28"/>
                           <w:szCs w:val="28"/>
                         </w:rPr>
                       </w:pPr>
                       <w:r>
                         <w:rPr>
-                          <w:rFonts w:ascii="Arial Rounded MT Bold" w:hAnsi="Arial Rounded MT Bold"/>
+                          <w:rFonts w:ascii="Arial" w:hAnsi="Arial" w:cs="Arial"/>
                           <w:sz w:val="28"/>
                           <w:szCs w:val="28"/>
                         </w:rPr>
@@ -5072,7 +4939,6 @@
       <w:r>
         <w:rPr>
           <w:noProof/>
-          <w:lang w:val="es-ES_tradnl" w:eastAsia="es-ES_tradnl"/>
         </w:rPr>
         <mc:AlternateContent>
           <mc:Choice Requires="wps">
@@ -5127,7 +4993,7 @@
               </wp:anchor>
             </w:drawing>
           </mc:Choice>
-          <mc:Fallback>
+          <mc:Fallback xmlns:mv="urn:schemas-microsoft-com:mac:vml" xmlns:mo="http://schemas.microsoft.com/office/mac/office/2008/main">
             <w:pict>
               <v:shape w14:anchorId="7BDE6649" id="Conector recto de flecha 58" o:spid="_x0000_s1026" type="#_x0000_t32" style="position:absolute;margin-left:324.4pt;margin-top:19.15pt;width:0;height:36pt;z-index:251721728;visibility:visible;mso-wrap-style:square;mso-wrap-distance-left:9pt;mso-wrap-distance-top:0;mso-wrap-distance-right:9pt;mso-wrap-distance-bottom:0;mso-position-horizontal:absolute;mso-position-horizontal-relative:text;mso-position-vertical:absolute;mso-position-vertical-relative:text" o:gfxdata="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" strokecolor="black [3200]" strokeweight="1.5pt">
                 <v:stroke endarrow="block" joinstyle="miter"/>
@@ -5141,7 +5007,6 @@
       <w:r>
         <w:rPr>
           <w:noProof/>
-          <w:lang w:val="es-ES_tradnl" w:eastAsia="es-ES_tradnl"/>
         </w:rPr>
         <mc:AlternateContent>
           <mc:Choice Requires="wps">
@@ -5218,7 +5083,7 @@
               </wp:anchor>
             </w:drawing>
           </mc:Choice>
-          <mc:Fallback>
+          <mc:Fallback xmlns:mv="urn:schemas-microsoft-com:mac:vml" xmlns:mo="http://schemas.microsoft.com/office/mac/office/2008/main">
             <w:pict>
               <v:shape w14:anchorId="6C135496" id="Cuadro de texto 79" o:spid="_x0000_s1050" type="#_x0000_t202" style="position:absolute;margin-left:297.15pt;margin-top:5.6pt;width:34.65pt;height:24.3pt;z-index:251735040;visibility:visible;mso-wrap-style:square;mso-width-percent:0;mso-height-percent:0;mso-wrap-distance-left:9pt;mso-wrap-distance-top:0;mso-wrap-distance-right:9pt;mso-wrap-distance-bottom:0;mso-position-horizontal:absolute;mso-position-horizontal-relative:text;mso-position-vertical:absolute;mso-position-vertical-relative:text;mso-width-percent:0;mso-height-percent:0;mso-width-relative:margin;mso-height-relative:margin;v-text-anchor:top" o:gfxdata="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" filled="f" stroked="f">
                 <v:textbox>
@@ -5241,7 +5106,6 @@
       <w:r>
         <w:rPr>
           <w:noProof/>
-          <w:lang w:val="es-ES_tradnl" w:eastAsia="es-ES_tradnl"/>
         </w:rPr>
         <mc:AlternateContent>
           <mc:Choice Requires="wps">
@@ -5318,7 +5182,7 @@
               </wp:anchor>
             </w:drawing>
           </mc:Choice>
-          <mc:Fallback>
+          <mc:Fallback xmlns:mv="urn:schemas-microsoft-com:mac:vml" xmlns:mo="http://schemas.microsoft.com/office/mac/office/2008/main">
             <w:pict>
               <v:shape w14:anchorId="03BD0E01" id="Cuadro de texto 77" o:spid="_x0000_s1051" type="#_x0000_t202" style="position:absolute;margin-left:434.65pt;margin-top:19.65pt;width:34.65pt;height:24.3pt;z-index:251732992;visibility:visible;mso-wrap-style:square;mso-width-percent:0;mso-height-percent:0;mso-wrap-distance-left:9pt;mso-wrap-distance-top:0;mso-wrap-distance-right:9pt;mso-wrap-distance-bottom:0;mso-position-horizontal:absolute;mso-position-horizontal-relative:text;mso-position-vertical:absolute;mso-position-vertical-relative:text;mso-width-percent:0;mso-height-percent:0;mso-width-relative:margin;mso-height-relative:margin;v-text-anchor:top" o:gfxdata="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" filled="f" stroked="f">
                 <v:textbox>
@@ -5339,7 +5203,6 @@
       <w:r>
         <w:rPr>
           <w:noProof/>
-          <w:lang w:val="es-ES_tradnl" w:eastAsia="es-ES_tradnl"/>
         </w:rPr>
         <mc:AlternateContent>
           <mc:Choice Requires="wps">
@@ -5406,14 +5269,14 @@
                             <w:pPr>
                               <w:jc w:val="center"/>
                               <w:rPr>
-                                <w:rFonts w:ascii="Arial Rounded MT Bold" w:hAnsi="Arial Rounded MT Bold"/>
+                                <w:rFonts w:ascii="Arial" w:hAnsi="Arial" w:cs="Arial"/>
                                 <w:sz w:val="24"/>
                                 <w:szCs w:val="24"/>
                               </w:rPr>
                             </w:pPr>
                             <w:r>
                               <w:rPr>
-                                <w:rFonts w:ascii="Arial Rounded MT Bold" w:hAnsi="Arial Rounded MT Bold"/>
+                                <w:rFonts w:ascii="Arial" w:hAnsi="Arial" w:cs="Arial"/>
                                 <w:sz w:val="24"/>
                                 <w:szCs w:val="24"/>
                               </w:rPr>
@@ -5442,21 +5305,21 @@
           </mc:Choice>
           <mc:Fallback>
             <w:pict>
-              <v:shape w14:anchorId="4ADF87C5" id="Decisión 64" o:spid="_x0000_s1052" type="#_x0000_t110" style="position:absolute;margin-left:264pt;margin-top:10.1pt;width:121.15pt;height:72.2pt;z-index:251725824;visibility:visible;mso-wrap-style:square;mso-width-percent:0;mso-height-percent:0;mso-wrap-distance-left:9pt;mso-wrap-distance-top:0;mso-wrap-distance-right:9pt;mso-wrap-distance-bottom:0;mso-position-horizontal:absolute;mso-position-horizontal-relative:text;mso-position-vertical:absolute;mso-position-vertical-relative:text;mso-width-percent:0;mso-height-percent:0;mso-width-relative:margin;mso-height-relative:margin;v-text-anchor:middle" o:gfxdata="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" fillcolor="#5b9bd5 [3204]" strokecolor="#1f4d78 [1604]" strokeweight="1pt">
+              <v:shape w14:anchorId="4ADF87C5" id="Decisión 64" o:spid="_x0000_s1053" type="#_x0000_t110" style="position:absolute;margin-left:264pt;margin-top:10.1pt;width:121.15pt;height:72.2pt;z-index:251725824;visibility:visible;mso-wrap-style:square;mso-width-percent:0;mso-height-percent:0;mso-wrap-distance-left:9pt;mso-wrap-distance-top:0;mso-wrap-distance-right:9pt;mso-wrap-distance-bottom:0;mso-position-horizontal:absolute;mso-position-horizontal-relative:text;mso-position-vertical:absolute;mso-position-vertical-relative:text;mso-width-percent:0;mso-height-percent:0;mso-width-relative:margin;mso-height-relative:margin;v-text-anchor:middle" o:gfxdata="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" fillcolor="#5b9bd5 [3204]" strokecolor="#1f4d78 [1604]" strokeweight="1pt">
                 <v:textbox>
                   <w:txbxContent>
                     <w:p>
                       <w:pPr>
                         <w:jc w:val="center"/>
                         <w:rPr>
-                          <w:rFonts w:ascii="Arial Rounded MT Bold" w:hAnsi="Arial Rounded MT Bold"/>
+                          <w:rFonts w:ascii="Arial" w:hAnsi="Arial" w:cs="Arial"/>
                           <w:sz w:val="24"/>
                           <w:szCs w:val="24"/>
                         </w:rPr>
                       </w:pPr>
                       <w:r>
                         <w:rPr>
-                          <w:rFonts w:ascii="Arial Rounded MT Bold" w:hAnsi="Arial Rounded MT Bold"/>
+                          <w:rFonts w:ascii="Arial" w:hAnsi="Arial" w:cs="Arial"/>
                           <w:sz w:val="24"/>
                           <w:szCs w:val="24"/>
                         </w:rPr>
@@ -5478,7 +5341,6 @@
       <w:r>
         <w:rPr>
           <w:noProof/>
-          <w:lang w:val="es-ES_tradnl" w:eastAsia="es-ES_tradnl"/>
         </w:rPr>
         <mc:AlternateContent>
           <mc:Choice Requires="wps">
@@ -5533,7 +5395,7 @@
               </wp:anchor>
             </w:drawing>
           </mc:Choice>
-          <mc:Fallback>
+          <mc:Fallback xmlns:mv="urn:schemas-microsoft-com:mac:vml" xmlns:mo="http://schemas.microsoft.com/office/mac/office/2008/main">
             <w:pict>
               <v:shape w14:anchorId="2DFC7A6E" id="Conector recto de flecha 56" o:spid="_x0000_s1026" type="#_x0000_t32" style="position:absolute;margin-left:324.8pt;margin-top:15.05pt;width:0;height:36pt;z-index:251720704;visibility:visible;mso-wrap-style:square;mso-wrap-distance-left:9pt;mso-wrap-distance-top:0;mso-wrap-distance-right:9pt;mso-wrap-distance-bottom:0;mso-position-horizontal:absolute;mso-position-horizontal-relative:text;mso-position-vertical:absolute;mso-position-vertical-relative:text" o:gfxdata="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" strokecolor="black [3200]" strokeweight="1.5pt">
                 <v:stroke endarrow="block" joinstyle="miter"/>
@@ -5548,7 +5410,6 @@
       <w:r>
         <w:rPr>
           <w:noProof/>
-          <w:lang w:val="es-ES_tradnl" w:eastAsia="es-ES_tradnl"/>
         </w:rPr>
         <mc:AlternateContent>
           <mc:Choice Requires="wps">
@@ -5614,7 +5475,7 @@
                             <w:pPr>
                               <w:jc w:val="center"/>
                               <w:rPr>
-                                <w:rFonts w:ascii="Arial Rounded MT Bold" w:hAnsi="Arial Rounded MT Bold"/>
+                                <w:rFonts w:ascii="Arial" w:hAnsi="Arial" w:cs="Arial"/>
                                 <w:sz w:val="28"/>
                                 <w:szCs w:val="28"/>
                                 <w:lang w:val="es-ES_tradnl"/>
@@ -5622,7 +5483,7 @@
                             </w:pPr>
                             <w:r>
                               <w:rPr>
-                                <w:rFonts w:ascii="Arial Rounded MT Bold" w:hAnsi="Arial Rounded MT Bold"/>
+                                <w:rFonts w:ascii="Arial" w:hAnsi="Arial" w:cs="Arial"/>
                                 <w:sz w:val="28"/>
                                 <w:szCs w:val="28"/>
                                 <w:lang w:val="es-ES_tradnl"/>
@@ -5634,6 +5495,7 @@
                             <w:pPr>
                               <w:jc w:val="center"/>
                               <w:rPr>
+                                <w:rFonts w:ascii="Arial" w:hAnsi="Arial" w:cs="Arial"/>
                                 <w:sz w:val="28"/>
                                 <w:szCs w:val="28"/>
                                 <w:lang w:val="es-ES_tradnl"/>
@@ -5641,7 +5503,7 @@
                             </w:pPr>
                             <w:r>
                               <w:rPr>
-                                <w:rFonts w:ascii="Arial Rounded MT Bold" w:hAnsi="Arial Rounded MT Bold"/>
+                                <w:rFonts w:ascii="Arial" w:hAnsi="Arial" w:cs="Arial"/>
                                 <w:sz w:val="28"/>
                                 <w:szCs w:val="28"/>
                                 <w:lang w:val="es-ES_tradnl"/>
@@ -5671,14 +5533,14 @@
           </mc:Choice>
           <mc:Fallback>
             <w:pict>
-              <v:rect w14:anchorId="34428BDF" id="Rectángulo 65" o:spid="_x0000_s1053" style="position:absolute;margin-left:247.65pt;margin-top:5.85pt;width:154.65pt;height:54.2pt;z-index:251726848;visibility:visible;mso-wrap-style:square;mso-width-percent:0;mso-height-percent:0;mso-wrap-distance-left:9pt;mso-wrap-distance-top:0;mso-wrap-distance-right:9pt;mso-wrap-distance-bottom:0;mso-position-horizontal:absolute;mso-position-horizontal-relative:text;mso-position-vertical:absolute;mso-position-vertical-relative:text;mso-width-percent:0;mso-height-percent:0;mso-width-relative:margin;mso-height-relative:margin;v-text-anchor:middle" o:gfxdata="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" fillcolor="#2f5496 [2408]" strokecolor="#1f4d78 [1604]" strokeweight="1pt">
+              <v:rect w14:anchorId="34428BDF" id="Rectángulo 65" o:spid="_x0000_s1054" style="position:absolute;margin-left:247.65pt;margin-top:5.85pt;width:154.65pt;height:54.2pt;z-index:251726848;visibility:visible;mso-wrap-style:square;mso-width-percent:0;mso-height-percent:0;mso-wrap-distance-left:9pt;mso-wrap-distance-top:0;mso-wrap-distance-right:9pt;mso-wrap-distance-bottom:0;mso-position-horizontal:absolute;mso-position-horizontal-relative:text;mso-position-vertical:absolute;mso-position-vertical-relative:text;mso-width-percent:0;mso-height-percent:0;mso-width-relative:margin;mso-height-relative:margin;v-text-anchor:middle" o:gfxdata="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" fillcolor="#2f5496 [2408]" strokecolor="#1f4d78 [1604]" strokeweight="1pt">
                 <v:textbox>
                   <w:txbxContent>
                     <w:p>
                       <w:pPr>
                         <w:jc w:val="center"/>
                         <w:rPr>
-                          <w:rFonts w:ascii="Arial Rounded MT Bold" w:hAnsi="Arial Rounded MT Bold"/>
+                          <w:rFonts w:ascii="Arial" w:hAnsi="Arial" w:cs="Arial"/>
                           <w:sz w:val="28"/>
                           <w:szCs w:val="28"/>
                           <w:lang w:val="es-ES_tradnl"/>
@@ -5686,7 +5548,7 @@
                       </w:pPr>
                       <w:r>
                         <w:rPr>
-                          <w:rFonts w:ascii="Arial Rounded MT Bold" w:hAnsi="Arial Rounded MT Bold"/>
+                          <w:rFonts w:ascii="Arial" w:hAnsi="Arial" w:cs="Arial"/>
                           <w:sz w:val="28"/>
                           <w:szCs w:val="28"/>
                           <w:lang w:val="es-ES_tradnl"/>
@@ -5698,6 +5560,7 @@
                       <w:pPr>
                         <w:jc w:val="center"/>
                         <w:rPr>
+                          <w:rFonts w:ascii="Arial" w:hAnsi="Arial" w:cs="Arial"/>
                           <w:sz w:val="28"/>
                           <w:szCs w:val="28"/>
                           <w:lang w:val="es-ES_tradnl"/>
@@ -5705,7 +5568,7 @@
                       </w:pPr>
                       <w:r>
                         <w:rPr>
-                          <w:rFonts w:ascii="Arial Rounded MT Bold" w:hAnsi="Arial Rounded MT Bold"/>
+                          <w:rFonts w:ascii="Arial" w:hAnsi="Arial" w:cs="Arial"/>
                           <w:sz w:val="28"/>
                           <w:szCs w:val="28"/>
                           <w:lang w:val="es-ES_tradnl"/>
@@ -5727,7 +5590,6 @@
       <w:r>
         <w:rPr>
           <w:noProof/>
-          <w:lang w:val="es-ES_tradnl" w:eastAsia="es-ES_tradnl"/>
         </w:rPr>
         <mc:AlternateContent>
           <mc:Choice Requires="wps">
@@ -5782,7 +5644,7 @@
               </wp:anchor>
             </w:drawing>
           </mc:Choice>
-          <mc:Fallback>
+          <mc:Fallback xmlns:mv="urn:schemas-microsoft-com:mac:vml" xmlns:mo="http://schemas.microsoft.com/office/mac/office/2008/main">
             <w:pict>
               <v:shape w14:anchorId="0248EA12" id="Conector recto de flecha 68" o:spid="_x0000_s1026" type="#_x0000_t32" style="position:absolute;margin-left:325.1pt;margin-top:14.5pt;width:0;height:36pt;z-index:251663360;visibility:visible;mso-wrap-style:square;mso-wrap-distance-left:9pt;mso-wrap-distance-top:0;mso-wrap-distance-right:9pt;mso-wrap-distance-bottom:0;mso-position-horizontal:absolute;mso-position-horizontal-relative:text;mso-position-vertical:absolute;mso-position-vertical-relative:text" o:gfxdata="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" strokecolor="black [3200]" strokeweight="1.5pt">
                 <v:stroke endarrow="block" joinstyle="miter"/>
@@ -5797,7 +5659,6 @@
       <w:r>
         <w:rPr>
           <w:noProof/>
-          <w:lang w:val="es-ES_tradnl" w:eastAsia="es-ES_tradnl"/>
         </w:rPr>
         <mc:AlternateContent>
           <mc:Choice Requires="wps">
@@ -5863,6 +5724,7 @@
                             <w:pPr>
                               <w:jc w:val="center"/>
                               <w:rPr>
+                                <w:rFonts w:ascii="Arial" w:hAnsi="Arial" w:cs="Arial"/>
                                 <w:sz w:val="28"/>
                                 <w:szCs w:val="28"/>
                                 <w:lang w:val="es-ES_tradnl"/>
@@ -5870,7 +5732,7 @@
                             </w:pPr>
                             <w:r>
                               <w:rPr>
-                                <w:rFonts w:ascii="Arial Rounded MT Bold" w:hAnsi="Arial Rounded MT Bold"/>
+                                <w:rFonts w:ascii="Arial" w:hAnsi="Arial" w:cs="Arial"/>
                                 <w:sz w:val="28"/>
                                 <w:szCs w:val="28"/>
                                 <w:lang w:val="es-ES_tradnl"/>
@@ -5900,13 +5762,14 @@
           </mc:Choice>
           <mc:Fallback>
             <w:pict>
-              <v:rect w14:anchorId="4E797727" id="Rectángulo 69" o:spid="_x0000_s1054" style="position:absolute;margin-left:247.95pt;margin-top:6.3pt;width:153.65pt;height:36.2pt;z-index:251728896;visibility:visible;mso-wrap-style:square;mso-width-percent:0;mso-height-percent:0;mso-wrap-distance-left:9pt;mso-wrap-distance-top:0;mso-wrap-distance-right:9pt;mso-wrap-distance-bottom:0;mso-position-horizontal:absolute;mso-position-horizontal-relative:text;mso-position-vertical:absolute;mso-position-vertical-relative:text;mso-width-percent:0;mso-height-percent:0;mso-width-relative:margin;mso-height-relative:margin;v-text-anchor:middle" o:gfxdata="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" fillcolor="#2f5496 [2408]" strokecolor="#1f4d78 [1604]" strokeweight="1pt">
+              <v:rect w14:anchorId="4E797727" id="Rectángulo 69" o:spid="_x0000_s1055" style="position:absolute;margin-left:247.95pt;margin-top:6.3pt;width:153.65pt;height:36.2pt;z-index:251728896;visibility:visible;mso-wrap-style:square;mso-width-percent:0;mso-height-percent:0;mso-wrap-distance-left:9pt;mso-wrap-distance-top:0;mso-wrap-distance-right:9pt;mso-wrap-distance-bottom:0;mso-position-horizontal:absolute;mso-position-horizontal-relative:text;mso-position-vertical:absolute;mso-position-vertical-relative:text;mso-width-percent:0;mso-height-percent:0;mso-width-relative:margin;mso-height-relative:margin;v-text-anchor:middle" o:gfxdata="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" fillcolor="#2f5496 [2408]" strokecolor="#1f4d78 [1604]" strokeweight="1pt">
                 <v:textbox>
                   <w:txbxContent>
                     <w:p>
                       <w:pPr>
                         <w:jc w:val="center"/>
                         <w:rPr>
+                          <w:rFonts w:ascii="Arial" w:hAnsi="Arial" w:cs="Arial"/>
                           <w:sz w:val="28"/>
                           <w:szCs w:val="28"/>
                           <w:lang w:val="es-ES_tradnl"/>
@@ -5914,7 +5777,7 @@
                       </w:pPr>
                       <w:r>
                         <w:rPr>
-                          <w:rFonts w:ascii="Arial Rounded MT Bold" w:hAnsi="Arial Rounded MT Bold"/>
+                          <w:rFonts w:ascii="Arial" w:hAnsi="Arial" w:cs="Arial"/>
                           <w:sz w:val="28"/>
                           <w:szCs w:val="28"/>
                           <w:lang w:val="es-ES_tradnl"/>
@@ -5935,7 +5798,6 @@
       <w:r>
         <w:rPr>
           <w:noProof/>
-          <w:lang w:val="es-ES_tradnl" w:eastAsia="es-ES_tradnl"/>
         </w:rPr>
         <mc:AlternateContent>
           <mc:Choice Requires="wps">
@@ -5990,7 +5852,7 @@
               </wp:anchor>
             </w:drawing>
           </mc:Choice>
-          <mc:Fallback>
+          <mc:Fallback xmlns:mv="urn:schemas-microsoft-com:mac:vml" xmlns:mo="http://schemas.microsoft.com/office/mac/office/2008/main">
             <w:pict>
               <v:shape w14:anchorId="44C71E14" id="Conector recto de flecha 66" o:spid="_x0000_s1026" type="#_x0000_t32" style="position:absolute;margin-left:324.55pt;margin-top:19.3pt;width:0;height:36pt;z-index:251727872;visibility:visible;mso-wrap-style:square;mso-wrap-distance-left:9pt;mso-wrap-distance-top:0;mso-wrap-distance-right:9pt;mso-wrap-distance-bottom:0;mso-position-horizontal:absolute;mso-position-horizontal-relative:text;mso-position-vertical:absolute;mso-position-vertical-relative:text" o:gfxdata="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" strokecolor="black [3200]" strokeweight="1.5pt">
                 <v:stroke endarrow="block" joinstyle="miter"/>
@@ -6005,7 +5867,6 @@
       <w:r>
         <w:rPr>
           <w:noProof/>
-          <w:lang w:val="es-ES_tradnl" w:eastAsia="es-ES_tradnl"/>
         </w:rPr>
         <mc:AlternateContent>
           <mc:Choice Requires="wps">
@@ -6071,14 +5932,14 @@
                             <w:pPr>
                               <w:jc w:val="center"/>
                               <w:rPr>
-                                <w:rFonts w:ascii="Arial Rounded MT Bold" w:hAnsi="Arial Rounded MT Bold"/>
+                                <w:rFonts w:ascii="Arial" w:hAnsi="Arial" w:cs="Arial"/>
                                 <w:sz w:val="28"/>
                                 <w:szCs w:val="28"/>
                               </w:rPr>
                             </w:pPr>
                             <w:r>
                               <w:rPr>
-                                <w:rFonts w:ascii="Arial Rounded MT Bold" w:hAnsi="Arial Rounded MT Bold"/>
+                                <w:rFonts w:ascii="Arial" w:hAnsi="Arial" w:cs="Arial"/>
                                 <w:sz w:val="28"/>
                                 <w:szCs w:val="28"/>
                               </w:rPr>
@@ -6107,21 +5968,21 @@
           </mc:Choice>
           <mc:Fallback>
             <w:pict>
-              <v:shape w14:anchorId="64C8D935" id="Documento 71" o:spid="_x0000_s1055" type="#_x0000_t114" style="position:absolute;margin-left:264.25pt;margin-top:10.6pt;width:115.15pt;height:54.2pt;flip:x;z-index:251729920;visibility:visible;mso-wrap-style:square;mso-width-percent:0;mso-height-percent:0;mso-wrap-distance-left:9pt;mso-wrap-distance-top:0;mso-wrap-distance-right:9pt;mso-wrap-distance-bottom:0;mso-position-horizontal:absolute;mso-position-horizontal-relative:text;mso-position-vertical:absolute;mso-position-vertical-relative:text;mso-width-percent:0;mso-height-percent:0;mso-width-relative:margin;mso-height-relative:margin;v-text-anchor:middle" o:gfxdata="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" fillcolor="#92d050" strokecolor="#1f4d78 [1604]" strokeweight="1pt">
+              <v:shape w14:anchorId="64C8D935" id="Documento 71" o:spid="_x0000_s1056" type="#_x0000_t114" style="position:absolute;margin-left:264.25pt;margin-top:10.6pt;width:115.15pt;height:54.2pt;flip:x;z-index:251729920;visibility:visible;mso-wrap-style:square;mso-width-percent:0;mso-height-percent:0;mso-wrap-distance-left:9pt;mso-wrap-distance-top:0;mso-wrap-distance-right:9pt;mso-wrap-distance-bottom:0;mso-position-horizontal:absolute;mso-position-horizontal-relative:text;mso-position-vertical:absolute;mso-position-vertical-relative:text;mso-width-percent:0;mso-height-percent:0;mso-width-relative:margin;mso-height-relative:margin;v-text-anchor:middle" o:gfxdata="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" fillcolor="#92d050" strokecolor="#1f4d78 [1604]" strokeweight="1pt">
                 <v:textbox>
                   <w:txbxContent>
                     <w:p>
                       <w:pPr>
                         <w:jc w:val="center"/>
                         <w:rPr>
-                          <w:rFonts w:ascii="Arial Rounded MT Bold" w:hAnsi="Arial Rounded MT Bold"/>
+                          <w:rFonts w:ascii="Arial" w:hAnsi="Arial" w:cs="Arial"/>
                           <w:sz w:val="28"/>
                           <w:szCs w:val="28"/>
                         </w:rPr>
                       </w:pPr>
                       <w:r>
                         <w:rPr>
-                          <w:rFonts w:ascii="Arial Rounded MT Bold" w:hAnsi="Arial Rounded MT Bold"/>
+                          <w:rFonts w:ascii="Arial" w:hAnsi="Arial" w:cs="Arial"/>
                           <w:sz w:val="28"/>
                           <w:szCs w:val="28"/>
                         </w:rPr>
@@ -6142,7 +6003,6 @@
       <w:r>
         <w:rPr>
           <w:noProof/>
-          <w:lang w:val="es-ES_tradnl" w:eastAsia="es-ES_tradnl"/>
         </w:rPr>
         <mc:AlternateContent>
           <mc:Choice Requires="wps">
@@ -6197,7 +6057,7 @@
               </wp:anchor>
             </w:drawing>
           </mc:Choice>
-          <mc:Fallback>
+          <mc:Fallback xmlns:mv="urn:schemas-microsoft-com:mac:vml" xmlns:mo="http://schemas.microsoft.com/office/mac/office/2008/main">
             <w:pict>
               <v:shape w14:anchorId="68B797B6" id="Conector recto de flecha 75" o:spid="_x0000_s1026" type="#_x0000_t32" style="position:absolute;margin-left:319.15pt;margin-top:10.55pt;width:0;height:36pt;z-index:251661312;visibility:visible;mso-wrap-style:square;mso-wrap-distance-left:9pt;mso-wrap-distance-top:0;mso-wrap-distance-right:9pt;mso-wrap-distance-bottom:0;mso-position-horizontal:absolute;mso-position-horizontal-relative:text;mso-position-vertical:absolute;mso-position-vertical-relative:text" o:gfxdata="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" strokecolor="black [3200]" strokeweight="1.5pt">
                 <v:stroke endarrow="block" joinstyle="miter"/>
@@ -6212,7 +6072,6 @@
       <w:r>
         <w:rPr>
           <w:noProof/>
-          <w:lang w:val="es-ES_tradnl" w:eastAsia="es-ES_tradnl"/>
         </w:rPr>
         <mc:AlternateContent>
           <mc:Choice Requires="wps">
@@ -6282,14 +6141,14 @@
                             <w:pPr>
                               <w:jc w:val="center"/>
                               <w:rPr>
-                                <w:rFonts w:ascii="Arial Rounded MT Bold" w:hAnsi="Arial Rounded MT Bold" w:cs="Baghdad"/>
+                                <w:rFonts w:ascii="Arial" w:hAnsi="Arial" w:cs="Arial"/>
                                 <w:sz w:val="28"/>
                                 <w:szCs w:val="28"/>
                               </w:rPr>
                             </w:pPr>
                             <w:r>
                               <w:rPr>
-                                <w:rFonts w:ascii="Arial Rounded MT Bold" w:hAnsi="Arial Rounded MT Bold" w:cs="Baghdad"/>
+                                <w:rFonts w:ascii="Arial" w:hAnsi="Arial" w:cs="Arial"/>
                                 <w:sz w:val="28"/>
                                 <w:szCs w:val="28"/>
                               </w:rPr>
@@ -6315,7 +6174,7 @@
           </mc:Choice>
           <mc:Fallback>
             <w:pict>
-              <v:shape w14:anchorId="1497BE36" id="Terminador 72" o:spid="_x0000_s1056" type="#_x0000_t116" style="position:absolute;margin-left:280.95pt;margin-top:1.3pt;width:81.45pt;height:36pt;z-index:251730944;visibility:visible;mso-wrap-style:square;mso-width-percent:0;mso-wrap-distance-left:9pt;mso-wrap-distance-top:0;mso-wrap-distance-right:9pt;mso-wrap-distance-bottom:0;mso-position-horizontal:absolute;mso-position-horizontal-relative:text;mso-position-vertical:absolute;mso-position-vertical-relative:text;mso-width-percent:0;mso-width-relative:margin;v-text-anchor:middle" o:gfxdata="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" fillcolor="#ff0002" strokecolor="#1f4d78 [1604]" strokeweight="1pt">
+              <v:shape w14:anchorId="1497BE36" id="Terminador 72" o:spid="_x0000_s1057" type="#_x0000_t116" style="position:absolute;margin-left:280.95pt;margin-top:1.3pt;width:81.45pt;height:36pt;z-index:251730944;visibility:visible;mso-wrap-style:square;mso-width-percent:0;mso-wrap-distance-left:9pt;mso-wrap-distance-top:0;mso-wrap-distance-right:9pt;mso-wrap-distance-bottom:0;mso-position-horizontal:absolute;mso-position-horizontal-relative:text;mso-position-vertical:absolute;mso-position-vertical-relative:text;mso-width-percent:0;mso-width-relative:margin;v-text-anchor:middle" o:gfxdata="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" fillcolor="#ff0002" strokecolor="#1f4d78 [1604]" strokeweight="1pt">
                 <v:fill opacity="58339f"/>
                 <v:textbox>
                   <w:txbxContent>
@@ -6323,14 +6182,14 @@
                       <w:pPr>
                         <w:jc w:val="center"/>
                         <w:rPr>
-                          <w:rFonts w:ascii="Arial Rounded MT Bold" w:hAnsi="Arial Rounded MT Bold" w:cs="Baghdad"/>
+                          <w:rFonts w:ascii="Arial" w:hAnsi="Arial" w:cs="Arial"/>
                           <w:sz w:val="28"/>
                           <w:szCs w:val="28"/>
                         </w:rPr>
                       </w:pPr>
                       <w:r>
                         <w:rPr>
-                          <w:rFonts w:ascii="Arial Rounded MT Bold" w:hAnsi="Arial Rounded MT Bold" w:cs="Baghdad"/>
+                          <w:rFonts w:ascii="Arial" w:hAnsi="Arial" w:cs="Arial"/>
                           <w:sz w:val="28"/>
                           <w:szCs w:val="28"/>
                         </w:rPr>
@@ -6428,7 +6287,6 @@
       <w:r>
         <w:rPr>
           <w:noProof/>
-          <w:lang w:val="es-ES_tradnl" w:eastAsia="es-ES_tradnl"/>
         </w:rPr>
         <mc:AlternateContent>
           <mc:Choice Requires="wps">
@@ -6498,14 +6356,14 @@
                             <w:pPr>
                               <w:jc w:val="center"/>
                               <w:rPr>
-                                <w:rFonts w:ascii="Arial Rounded MT Bold" w:hAnsi="Arial Rounded MT Bold" w:cs="Baghdad"/>
+                                <w:rFonts w:ascii="Arial" w:hAnsi="Arial" w:cs="Arial"/>
                                 <w:sz w:val="28"/>
                                 <w:szCs w:val="28"/>
                               </w:rPr>
                             </w:pPr>
                             <w:r>
                               <w:rPr>
-                                <w:rFonts w:ascii="Arial Rounded MT Bold" w:hAnsi="Arial Rounded MT Bold" w:cs="Baghdad"/>
+                                <w:rFonts w:ascii="Arial" w:hAnsi="Arial" w:cs="Arial"/>
                                 <w:sz w:val="28"/>
                                 <w:szCs w:val="28"/>
                               </w:rPr>
@@ -6531,7 +6389,7 @@
           </mc:Choice>
           <mc:Fallback>
             <w:pict>
-              <v:shape w14:anchorId="7D5549F0" id="Terminador 31" o:spid="_x0000_s1057" type="#_x0000_t116" style="position:absolute;margin-left:264.1pt;margin-top:18.7pt;width:126.3pt;height:36pt;z-index:251701248;visibility:visible;mso-wrap-style:square;mso-width-percent:0;mso-wrap-distance-left:9pt;mso-wrap-distance-top:0;mso-wrap-distance-right:9pt;mso-wrap-distance-bottom:0;mso-position-horizontal:absolute;mso-position-horizontal-relative:text;mso-position-vertical:absolute;mso-position-vertical-relative:text;mso-width-percent:0;mso-width-relative:margin;v-text-anchor:middle" o:gfxdata="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" fillcolor="#ff0002" strokecolor="#1f4d78 [1604]" strokeweight="1pt">
+              <v:shape w14:anchorId="7D5549F0" id="Terminador 31" o:spid="_x0000_s1058" type="#_x0000_t116" style="position:absolute;margin-left:264.1pt;margin-top:18.7pt;width:126.3pt;height:36pt;z-index:251701248;visibility:visible;mso-wrap-style:square;mso-width-percent:0;mso-wrap-distance-left:9pt;mso-wrap-distance-top:0;mso-wrap-distance-right:9pt;mso-wrap-distance-bottom:0;mso-position-horizontal:absolute;mso-position-horizontal-relative:text;mso-position-vertical:absolute;mso-position-vertical-relative:text;mso-width-percent:0;mso-width-relative:margin;v-text-anchor:middle" o:gfxdata="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" fillcolor="#ff0002" strokecolor="#1f4d78 [1604]" strokeweight="1pt">
                 <v:fill opacity="58339f"/>
                 <v:textbox>
                   <w:txbxContent>
@@ -6539,14 +6397,14 @@
                       <w:pPr>
                         <w:jc w:val="center"/>
                         <w:rPr>
-                          <w:rFonts w:ascii="Arial Rounded MT Bold" w:hAnsi="Arial Rounded MT Bold" w:cs="Baghdad"/>
+                          <w:rFonts w:ascii="Arial" w:hAnsi="Arial" w:cs="Arial"/>
                           <w:sz w:val="28"/>
                           <w:szCs w:val="28"/>
                         </w:rPr>
                       </w:pPr>
                       <w:r>
                         <w:rPr>
-                          <w:rFonts w:ascii="Arial Rounded MT Bold" w:hAnsi="Arial Rounded MT Bold" w:cs="Baghdad"/>
+                          <w:rFonts w:ascii="Arial" w:hAnsi="Arial" w:cs="Arial"/>
                           <w:sz w:val="28"/>
                           <w:szCs w:val="28"/>
                         </w:rPr>
@@ -6578,7 +6436,6 @@
       <w:r>
         <w:rPr>
           <w:noProof/>
-          <w:lang w:val="es-ES_tradnl" w:eastAsia="es-ES_tradnl"/>
         </w:rPr>
         <mc:AlternateContent>
           <mc:Choice Requires="wps">
@@ -6633,7 +6490,7 @@
               </wp:anchor>
             </w:drawing>
           </mc:Choice>
-          <mc:Fallback>
+          <mc:Fallback xmlns:mv="urn:schemas-microsoft-com:mac:vml" xmlns:mo="http://schemas.microsoft.com/office/mac/office/2008/main">
             <w:pict>
               <v:shape w14:anchorId="624DB1DF" id="Conector recto de flecha 34" o:spid="_x0000_s1026" type="#_x0000_t32" style="position:absolute;margin-left:330.05pt;margin-top:9.85pt;width:0;height:36pt;z-index:251703296;visibility:visible;mso-wrap-style:square;mso-wrap-distance-left:9pt;mso-wrap-distance-top:0;mso-wrap-distance-right:9pt;mso-wrap-distance-bottom:0;mso-position-horizontal:absolute;mso-position-horizontal-relative:text;mso-position-vertical:absolute;mso-position-vertical-relative:text" o:gfxdata="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" strokecolor="black [3200]" strokeweight="1.5pt">
                 <v:stroke endarrow="block" joinstyle="miter"/>
@@ -6659,7 +6516,6 @@
       <w:r>
         <w:rPr>
           <w:noProof/>
-          <w:lang w:val="es-ES_tradnl" w:eastAsia="es-ES_tradnl"/>
         </w:rPr>
         <mc:AlternateContent>
           <mc:Choice Requires="wps">
@@ -6727,14 +6583,14 @@
                             <w:pPr>
                               <w:jc w:val="center"/>
                               <w:rPr>
-                                <w:rFonts w:ascii="Arial Rounded MT Bold" w:hAnsi="Arial Rounded MT Bold"/>
+                                <w:rFonts w:ascii="Arial" w:hAnsi="Arial" w:cs="Arial"/>
                                 <w:sz w:val="28"/>
                                 <w:szCs w:val="28"/>
                               </w:rPr>
                             </w:pPr>
                             <w:r>
                               <w:rPr>
-                                <w:rFonts w:ascii="Arial Rounded MT Bold" w:hAnsi="Arial Rounded MT Bold"/>
+                                <w:rFonts w:ascii="Arial" w:hAnsi="Arial" w:cs="Arial"/>
                                 <w:sz w:val="28"/>
                                 <w:szCs w:val="28"/>
                               </w:rPr>
@@ -6757,7 +6613,7 @@
           </mc:Choice>
           <mc:Fallback>
             <w:pict>
-              <v:oval w14:anchorId="3214C063" id="Elipse 35" o:spid="_x0000_s1058" style="position:absolute;margin-left:258.65pt;margin-top:.85pt;width:135pt;height:54pt;z-index:251704320;visibility:visible;mso-wrap-style:square;mso-wrap-distance-left:9pt;mso-wrap-distance-top:0;mso-wrap-distance-right:9pt;mso-wrap-distance-bottom:0;mso-position-horizontal:absolute;mso-position-horizontal-relative:text;mso-position-vertical:absolute;mso-position-vertical-relative:text;v-text-anchor:middle" o:gfxdata="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" fillcolor="#00b0f0" strokecolor="#1f4d78 [1604]" strokeweight="1pt">
+              <v:oval w14:anchorId="3214C063" id="Elipse 35" o:spid="_x0000_s1059" style="position:absolute;margin-left:258.65pt;margin-top:.85pt;width:135pt;height:54pt;z-index:251704320;visibility:visible;mso-wrap-style:square;mso-wrap-distance-left:9pt;mso-wrap-distance-top:0;mso-wrap-distance-right:9pt;mso-wrap-distance-bottom:0;mso-position-horizontal:absolute;mso-position-horizontal-relative:text;mso-position-vertical:absolute;mso-position-vertical-relative:text;v-text-anchor:middle" o:gfxdata="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" fillcolor="#00b0f0" strokecolor="#1f4d78 [1604]" strokeweight="1pt">
                 <v:stroke joinstyle="miter"/>
                 <v:textbox>
                   <w:txbxContent>
@@ -6765,14 +6621,14 @@
                       <w:pPr>
                         <w:jc w:val="center"/>
                         <w:rPr>
-                          <w:rFonts w:ascii="Arial Rounded MT Bold" w:hAnsi="Arial Rounded MT Bold"/>
+                          <w:rFonts w:ascii="Arial" w:hAnsi="Arial" w:cs="Arial"/>
                           <w:sz w:val="28"/>
                           <w:szCs w:val="28"/>
                         </w:rPr>
                       </w:pPr>
                       <w:r>
                         <w:rPr>
-                          <w:rFonts w:ascii="Arial Rounded MT Bold" w:hAnsi="Arial Rounded MT Bold"/>
+                          <w:rFonts w:ascii="Arial" w:hAnsi="Arial" w:cs="Arial"/>
                           <w:sz w:val="28"/>
                           <w:szCs w:val="28"/>
                         </w:rPr>
@@ -6804,7 +6660,6 @@
       <w:r>
         <w:rPr>
           <w:noProof/>
-          <w:lang w:val="es-ES_tradnl" w:eastAsia="es-ES_tradnl"/>
         </w:rPr>
         <mc:AlternateContent>
           <mc:Choice Requires="wps">
@@ -6859,7 +6714,7 @@
               </wp:anchor>
             </w:drawing>
           </mc:Choice>
-          <mc:Fallback>
+          <mc:Fallback xmlns:mv="urn:schemas-microsoft-com:mac:vml" xmlns:mo="http://schemas.microsoft.com/office/mac/office/2008/main">
             <w:pict>
               <v:shape w14:anchorId="0A4BB9F7" id="Conector recto de flecha 36" o:spid="_x0000_s1026" type="#_x0000_t32" style="position:absolute;margin-left:324.55pt;margin-top:10.35pt;width:0;height:36pt;z-index:251705344;visibility:visible;mso-wrap-style:square;mso-wrap-distance-left:9pt;mso-wrap-distance-top:0;mso-wrap-distance-right:9pt;mso-wrap-distance-bottom:0;mso-position-horizontal:absolute;mso-position-horizontal-relative:text;mso-position-vertical:absolute;mso-position-vertical-relative:text" o:gfxdata="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" strokecolor="black [3200]" strokeweight="1.5pt">
                 <v:stroke endarrow="block" joinstyle="miter"/>
@@ -6885,7 +6740,6 @@
       <w:r>
         <w:rPr>
           <w:noProof/>
-          <w:lang w:val="es-ES_tradnl" w:eastAsia="es-ES_tradnl"/>
         </w:rPr>
         <mc:AlternateContent>
           <mc:Choice Requires="wps">
@@ -6955,14 +6809,14 @@
                             <w:pPr>
                               <w:jc w:val="center"/>
                               <w:rPr>
-                                <w:rFonts w:ascii="Arial Rounded MT Bold" w:hAnsi="Arial Rounded MT Bold" w:cs="Baghdad"/>
+                                <w:rFonts w:ascii="Arial" w:hAnsi="Arial" w:cs="Arial"/>
                                 <w:sz w:val="28"/>
                                 <w:szCs w:val="28"/>
                               </w:rPr>
                             </w:pPr>
                             <w:r>
                               <w:rPr>
-                                <w:rFonts w:ascii="Arial Rounded MT Bold" w:hAnsi="Arial Rounded MT Bold" w:cs="Baghdad"/>
+                                <w:rFonts w:ascii="Arial" w:hAnsi="Arial" w:cs="Arial"/>
                                 <w:sz w:val="28"/>
                                 <w:szCs w:val="28"/>
                               </w:rPr>
@@ -6988,7 +6842,7 @@
           </mc:Choice>
           <mc:Fallback>
             <w:pict>
-              <v:shape w14:anchorId="7BDA7EFD" id="Terminador 32" o:spid="_x0000_s1059" type="#_x0000_t116" style="position:absolute;margin-left:286.25pt;margin-top:1.35pt;width:81.45pt;height:36pt;z-index:251702272;visibility:visible;mso-wrap-style:square;mso-width-percent:0;mso-wrap-distance-left:9pt;mso-wrap-distance-top:0;mso-wrap-distance-right:9pt;mso-wrap-distance-bottom:0;mso-position-horizontal:absolute;mso-position-horizontal-relative:text;mso-position-vertical:absolute;mso-position-vertical-relative:text;mso-width-percent:0;mso-width-relative:margin;v-text-anchor:middle" o:gfxdata="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" fillcolor="#ff0002" strokecolor="#1f4d78 [1604]" strokeweight="1pt">
+              <v:shape w14:anchorId="7BDA7EFD" id="Terminador 32" o:spid="_x0000_s1060" type="#_x0000_t116" style="position:absolute;margin-left:286.25pt;margin-top:1.35pt;width:81.45pt;height:36pt;z-index:251702272;visibility:visible;mso-wrap-style:square;mso-width-percent:0;mso-wrap-distance-left:9pt;mso-wrap-distance-top:0;mso-wrap-distance-right:9pt;mso-wrap-distance-bottom:0;mso-position-horizontal:absolute;mso-position-horizontal-relative:text;mso-position-vertical:absolute;mso-position-vertical-relative:text;mso-width-percent:0;mso-width-relative:margin;v-text-anchor:middle" o:gfxdata="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" fillcolor="#ff0002" strokecolor="#1f4d78 [1604]" strokeweight="1pt">
                 <v:fill opacity="58339f"/>
                 <v:textbox>
                   <w:txbxContent>
@@ -6996,14 +6850,14 @@
                       <w:pPr>
                         <w:jc w:val="center"/>
                         <w:rPr>
-                          <w:rFonts w:ascii="Arial Rounded MT Bold" w:hAnsi="Arial Rounded MT Bold" w:cs="Baghdad"/>
+                          <w:rFonts w:ascii="Arial" w:hAnsi="Arial" w:cs="Arial"/>
                           <w:sz w:val="28"/>
                           <w:szCs w:val="28"/>
                         </w:rPr>
                       </w:pPr>
                       <w:r>
                         <w:rPr>
-                          <w:rFonts w:ascii="Arial Rounded MT Bold" w:hAnsi="Arial Rounded MT Bold" w:cs="Baghdad"/>
+                          <w:rFonts w:ascii="Arial" w:hAnsi="Arial" w:cs="Arial"/>
                           <w:sz w:val="28"/>
                           <w:szCs w:val="28"/>
                         </w:rPr>
@@ -7028,7 +6882,6 @@
       <w:r>
         <w:rPr>
           <w:noProof/>
-          <w:lang w:val="es-ES_tradnl" w:eastAsia="es-ES_tradnl"/>
         </w:rPr>
         <mc:AlternateContent>
           <mc:Choice Requires="wps">
@@ -7083,7 +6936,7 @@
               </wp:anchor>
             </w:drawing>
           </mc:Choice>
-          <mc:Fallback>
+          <mc:Fallback xmlns:mv="urn:schemas-microsoft-com:mac:vml" xmlns:mo="http://schemas.microsoft.com/office/mac/office/2008/main">
             <w:pict>
               <v:shape w14:anchorId="735C122F" id="Conector recto de flecha 38" o:spid="_x0000_s1026" type="#_x0000_t32" style="position:absolute;margin-left:324.8pt;margin-top:15.1pt;width:0;height:36pt;z-index:251707392;visibility:visible;mso-wrap-style:square;mso-wrap-distance-left:9pt;mso-wrap-distance-top:0;mso-wrap-distance-right:9pt;mso-wrap-distance-bottom:0;mso-position-horizontal:absolute;mso-position-horizontal-relative:text;mso-position-vertical:absolute;mso-position-vertical-relative:text" o:gfxdata="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" strokecolor="black [3200]" strokeweight="1.5pt">
                 <v:stroke endarrow="block" joinstyle="miter"/>
@@ -7109,7 +6962,6 @@
       <w:r>
         <w:rPr>
           <w:noProof/>
-          <w:lang w:val="es-ES_tradnl" w:eastAsia="es-ES_tradnl"/>
         </w:rPr>
         <mc:AlternateContent>
           <mc:Choice Requires="wps">
@@ -7177,26 +7029,18 @@
                             <w:pPr>
                               <w:jc w:val="center"/>
                               <w:rPr>
-                                <w:rFonts w:ascii="Arial Rounded MT Bold" w:hAnsi="Arial Rounded MT Bold"/>
+                                <w:rFonts w:ascii="Arial" w:hAnsi="Arial" w:cs="Arial"/>
                                 <w:sz w:val="28"/>
                                 <w:szCs w:val="28"/>
                               </w:rPr>
                             </w:pPr>
                             <w:r>
                               <w:rPr>
-                                <w:rFonts w:ascii="Arial Rounded MT Bold" w:hAnsi="Arial Rounded MT Bold"/>
+                                <w:rFonts w:ascii="Arial" w:hAnsi="Arial" w:cs="Arial"/>
                                 <w:sz w:val="28"/>
                                 <w:szCs w:val="28"/>
                               </w:rPr>
-                              <w:t>Touch or Gesture</w:t>
-                            </w:r>
-                            <w:r>
-                              <w:rPr>
-                                <w:rFonts w:ascii="Arial Rounded MT Bold" w:hAnsi="Arial Rounded MT Bold"/>
-                                <w:sz w:val="28"/>
-                                <w:szCs w:val="28"/>
-                              </w:rPr>
-                              <w:t xml:space="preserve">? </w:t>
+                              <w:t xml:space="preserve">Touch or Gesture? </w:t>
                             </w:r>
                           </w:p>
                         </w:txbxContent>
@@ -7218,33 +7062,25 @@
           </mc:Choice>
           <mc:Fallback>
             <w:pict>
-              <v:shape w14:anchorId="4338CAC5" id="Documento 37" o:spid="_x0000_s1060" type="#_x0000_t114" style="position:absolute;margin-left:269.6pt;margin-top:6pt;width:117.15pt;height:1in;flip:x;z-index:251706368;visibility:visible;mso-wrap-style:square;mso-width-percent:0;mso-wrap-distance-left:9pt;mso-wrap-distance-top:0;mso-wrap-distance-right:9pt;mso-wrap-distance-bottom:0;mso-position-horizontal:absolute;mso-position-horizontal-relative:text;mso-position-vertical:absolute;mso-position-vertical-relative:text;mso-width-percent:0;mso-width-relative:margin;v-text-anchor:middle" o:gfxdata="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" fillcolor="#92d050" strokecolor="#1f4d78 [1604]" strokeweight="1pt">
+              <v:shape w14:anchorId="4338CAC5" id="Documento 37" o:spid="_x0000_s1061" type="#_x0000_t114" style="position:absolute;margin-left:269.6pt;margin-top:6pt;width:117.15pt;height:1in;flip:x;z-index:251706368;visibility:visible;mso-wrap-style:square;mso-width-percent:0;mso-wrap-distance-left:9pt;mso-wrap-distance-top:0;mso-wrap-distance-right:9pt;mso-wrap-distance-bottom:0;mso-position-horizontal:absolute;mso-position-horizontal-relative:text;mso-position-vertical:absolute;mso-position-vertical-relative:text;mso-width-percent:0;mso-width-relative:margin;v-text-anchor:middle" o:gfxdata="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" fillcolor="#92d050" strokecolor="#1f4d78 [1604]" strokeweight="1pt">
                 <v:textbox>
                   <w:txbxContent>
                     <w:p>
                       <w:pPr>
                         <w:jc w:val="center"/>
                         <w:rPr>
-                          <w:rFonts w:ascii="Arial Rounded MT Bold" w:hAnsi="Arial Rounded MT Bold"/>
+                          <w:rFonts w:ascii="Arial" w:hAnsi="Arial" w:cs="Arial"/>
                           <w:sz w:val="28"/>
                           <w:szCs w:val="28"/>
                         </w:rPr>
                       </w:pPr>
                       <w:r>
                         <w:rPr>
-                          <w:rFonts w:ascii="Arial Rounded MT Bold" w:hAnsi="Arial Rounded MT Bold"/>
+                          <w:rFonts w:ascii="Arial" w:hAnsi="Arial" w:cs="Arial"/>
                           <w:sz w:val="28"/>
                           <w:szCs w:val="28"/>
                         </w:rPr>
-                        <w:t>Touch or Gesture</w:t>
-                      </w:r>
-                      <w:r>
-                        <w:rPr>
-                          <w:rFonts w:ascii="Arial Rounded MT Bold" w:hAnsi="Arial Rounded MT Bold"/>
-                          <w:sz w:val="28"/>
-                          <w:szCs w:val="28"/>
-                        </w:rPr>
-                        <w:t xml:space="preserve">? </w:t>
+                        <w:t xml:space="preserve">Touch or Gesture? </w:t>
                       </w:r>
                     </w:p>
                   </w:txbxContent>
@@ -7279,7 +7115,6 @@
       <w:r>
         <w:rPr>
           <w:noProof/>
-          <w:lang w:val="es-ES_tradnl" w:eastAsia="es-ES_tradnl"/>
         </w:rPr>
         <mc:AlternateContent>
           <mc:Choice Requires="wps">
@@ -7334,7 +7169,7 @@
               </wp:anchor>
             </w:drawing>
           </mc:Choice>
-          <mc:Fallback>
+          <mc:Fallback xmlns:mv="urn:schemas-microsoft-com:mac:vml" xmlns:mo="http://schemas.microsoft.com/office/mac/office/2008/main">
             <w:pict>
               <v:shape w14:anchorId="343C8EFA" id="Conector recto de flecha 39" o:spid="_x0000_s1026" type="#_x0000_t32" style="position:absolute;margin-left:324.8pt;margin-top:1.65pt;width:0;height:36pt;z-index:251668480;visibility:visible;mso-wrap-style:square;mso-wrap-distance-left:9pt;mso-wrap-distance-top:0;mso-wrap-distance-right:9pt;mso-wrap-distance-bottom:0;mso-position-horizontal:absolute;mso-position-horizontal-relative:text;mso-position-vertical:absolute;mso-position-vertical-relative:text" o:gfxdata="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" strokecolor="black [3200]" strokeweight="1.5pt">
                 <v:stroke endarrow="block" joinstyle="miter"/>
@@ -7353,7 +7188,6 @@
       <w:r>
         <w:rPr>
           <w:noProof/>
-          <w:lang w:val="es-ES_tradnl" w:eastAsia="es-ES_tradnl"/>
         </w:rPr>
         <mc:AlternateContent>
           <mc:Choice Requires="wps">
@@ -7421,14 +7255,14 @@
                             <w:pPr>
                               <w:jc w:val="center"/>
                               <w:rPr>
-                                <w:rFonts w:ascii="Arial Rounded MT Bold" w:hAnsi="Arial Rounded MT Bold"/>
+                                <w:rFonts w:ascii="Arial" w:hAnsi="Arial" w:cs="Arial"/>
                                 <w:sz w:val="28"/>
                                 <w:szCs w:val="28"/>
                               </w:rPr>
                             </w:pPr>
                             <w:r>
                               <w:rPr>
-                                <w:rFonts w:ascii="Arial Rounded MT Bold" w:hAnsi="Arial Rounded MT Bold"/>
+                                <w:rFonts w:ascii="Arial" w:hAnsi="Arial" w:cs="Arial"/>
                                 <w:sz w:val="28"/>
                                 <w:szCs w:val="28"/>
                               </w:rPr>
@@ -7457,21 +7291,21 @@
           </mc:Choice>
           <mc:Fallback>
             <w:pict>
-              <v:shape w14:anchorId="76107B4B" id="Paralelogramo 40" o:spid="_x0000_s1061" type="#_x0000_t7" style="position:absolute;margin-left:275.3pt;margin-top:15.15pt;width:99.45pt;height:45.2pt;z-index:251708416;visibility:visible;mso-wrap-style:square;mso-width-percent:0;mso-height-percent:0;mso-wrap-distance-left:9pt;mso-wrap-distance-top:0;mso-wrap-distance-right:9pt;mso-wrap-distance-bottom:0;mso-position-horizontal:absolute;mso-position-horizontal-relative:text;mso-position-vertical:absolute;mso-position-vertical-relative:text;mso-width-percent:0;mso-height-percent:0;mso-width-relative:margin;mso-height-relative:margin;v-text-anchor:middle" o:gfxdata="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" adj="2454" fillcolor="#538135 [2409]" strokecolor="#1f4d78 [1604]" strokeweight="1pt">
+              <v:shape w14:anchorId="76107B4B" id="Paralelogramo 40" o:spid="_x0000_s1062" type="#_x0000_t7" style="position:absolute;margin-left:275.3pt;margin-top:15.15pt;width:99.45pt;height:45.2pt;z-index:251708416;visibility:visible;mso-wrap-style:square;mso-width-percent:0;mso-height-percent:0;mso-wrap-distance-left:9pt;mso-wrap-distance-top:0;mso-wrap-distance-right:9pt;mso-wrap-distance-bottom:0;mso-position-horizontal:absolute;mso-position-horizontal-relative:text;mso-position-vertical:absolute;mso-position-vertical-relative:text;mso-width-percent:0;mso-height-percent:0;mso-width-relative:margin;mso-height-relative:margin;v-text-anchor:middle" o:gfxdata="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" adj="2454" fillcolor="#538135 [2409]" strokecolor="#1f4d78 [1604]" strokeweight="1pt">
                 <v:textbox>
                   <w:txbxContent>
                     <w:p>
                       <w:pPr>
                         <w:jc w:val="center"/>
                         <w:rPr>
-                          <w:rFonts w:ascii="Arial Rounded MT Bold" w:hAnsi="Arial Rounded MT Bold"/>
+                          <w:rFonts w:ascii="Arial" w:hAnsi="Arial" w:cs="Arial"/>
                           <w:sz w:val="28"/>
                           <w:szCs w:val="28"/>
                         </w:rPr>
                       </w:pPr>
                       <w:r>
                         <w:rPr>
-                          <w:rFonts w:ascii="Arial Rounded MT Bold" w:hAnsi="Arial Rounded MT Bold"/>
+                          <w:rFonts w:ascii="Arial" w:hAnsi="Arial" w:cs="Arial"/>
                           <w:sz w:val="28"/>
                           <w:szCs w:val="28"/>
                         </w:rPr>
@@ -7503,7 +7337,6 @@
       <w:r>
         <w:rPr>
           <w:noProof/>
-          <w:lang w:val="es-ES_tradnl" w:eastAsia="es-ES_tradnl"/>
         </w:rPr>
         <mc:AlternateContent>
           <mc:Choice Requires="wps">
@@ -7558,7 +7391,7 @@
               </wp:anchor>
             </w:drawing>
           </mc:Choice>
-          <mc:Fallback>
+          <mc:Fallback xmlns:mv="urn:schemas-microsoft-com:mac:vml" xmlns:mo="http://schemas.microsoft.com/office/mac/office/2008/main">
             <w:pict>
               <v:shape w14:anchorId="5EF5D650" id="Conector recto de flecha 41" o:spid="_x0000_s1026" type="#_x0000_t32" style="position:absolute;margin-left:324.8pt;margin-top:15.1pt;width:0;height:36pt;z-index:251667456;visibility:visible;mso-wrap-style:square;mso-wrap-distance-left:9pt;mso-wrap-distance-top:0;mso-wrap-distance-right:9pt;mso-wrap-distance-bottom:0;mso-position-horizontal:absolute;mso-position-horizontal-relative:text;mso-position-vertical:absolute;mso-position-vertical-relative:text" o:gfxdata="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" strokecolor="black [3200]" strokeweight="1.5pt">
                 <v:stroke endarrow="block" joinstyle="miter"/>
@@ -7579,7 +7412,6 @@
       <w:r>
         <w:rPr>
           <w:noProof/>
-          <w:lang w:val="es-ES_tradnl" w:eastAsia="es-ES_tradnl"/>
         </w:rPr>
         <mc:AlternateContent>
           <mc:Choice Requires="wps">
@@ -7647,14 +7479,14 @@
                             <w:pPr>
                               <w:jc w:val="center"/>
                               <w:rPr>
-                                <w:rFonts w:ascii="Arial Rounded MT Bold" w:hAnsi="Arial Rounded MT Bold"/>
+                                <w:rFonts w:ascii="Arial" w:hAnsi="Arial" w:cs="Arial"/>
                                 <w:sz w:val="28"/>
                                 <w:szCs w:val="28"/>
                               </w:rPr>
                             </w:pPr>
                             <w:r>
                               <w:rPr>
-                                <w:rFonts w:ascii="Arial Rounded MT Bold" w:hAnsi="Arial Rounded MT Bold"/>
+                                <w:rFonts w:ascii="Arial" w:hAnsi="Arial" w:cs="Arial"/>
                                 <w:sz w:val="28"/>
                                 <w:szCs w:val="28"/>
                               </w:rPr>
@@ -7677,7 +7509,7 @@
           </mc:Choice>
           <mc:Fallback>
             <w:pict>
-              <v:oval w14:anchorId="7B6A619D" id="Elipse 45" o:spid="_x0000_s1062" style="position:absolute;margin-left:478.25pt;margin-top:15pt;width:135pt;height:54pt;z-index:251712512;visibility:visible;mso-wrap-style:square;mso-wrap-distance-left:9pt;mso-wrap-distance-top:0;mso-wrap-distance-right:9pt;mso-wrap-distance-bottom:0;mso-position-horizontal:absolute;mso-position-horizontal-relative:text;mso-position-vertical:absolute;mso-position-vertical-relative:text;v-text-anchor:middle" o:gfxdata="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" fillcolor="#00b0f0" strokecolor="#1f4d78 [1604]" strokeweight="1pt">
+              <v:oval w14:anchorId="7B6A619D" id="Elipse 45" o:spid="_x0000_s1063" style="position:absolute;margin-left:478.25pt;margin-top:15pt;width:135pt;height:54pt;z-index:251712512;visibility:visible;mso-wrap-style:square;mso-wrap-distance-left:9pt;mso-wrap-distance-top:0;mso-wrap-distance-right:9pt;mso-wrap-distance-bottom:0;mso-position-horizontal:absolute;mso-position-horizontal-relative:text;mso-position-vertical:absolute;mso-position-vertical-relative:text;v-text-anchor:middle" o:gfxdata="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" fillcolor="#00b0f0" strokecolor="#1f4d78 [1604]" strokeweight="1pt">
                 <v:stroke joinstyle="miter"/>
                 <v:textbox>
                   <w:txbxContent>
@@ -7685,14 +7517,14 @@
                       <w:pPr>
                         <w:jc w:val="center"/>
                         <w:rPr>
-                          <w:rFonts w:ascii="Arial Rounded MT Bold" w:hAnsi="Arial Rounded MT Bold"/>
+                          <w:rFonts w:ascii="Arial" w:hAnsi="Arial" w:cs="Arial"/>
                           <w:sz w:val="28"/>
                           <w:szCs w:val="28"/>
                         </w:rPr>
                       </w:pPr>
                       <w:r>
                         <w:rPr>
-                          <w:rFonts w:ascii="Arial Rounded MT Bold" w:hAnsi="Arial Rounded MT Bold"/>
+                          <w:rFonts w:ascii="Arial" w:hAnsi="Arial" w:cs="Arial"/>
                           <w:sz w:val="28"/>
                           <w:szCs w:val="28"/>
                         </w:rPr>
@@ -7710,7 +7542,6 @@
       <w:r>
         <w:rPr>
           <w:noProof/>
-          <w:lang w:val="es-ES_tradnl" w:eastAsia="es-ES_tradnl"/>
         </w:rPr>
         <mc:AlternateContent>
           <mc:Choice Requires="wps">
@@ -7780,14 +7611,14 @@
                             <w:pPr>
                               <w:jc w:val="center"/>
                               <w:rPr>
-                                <w:rFonts w:ascii="Arial Rounded MT Bold" w:hAnsi="Arial Rounded MT Bold"/>
+                                <w:rFonts w:ascii="Arial" w:hAnsi="Arial" w:cs="Arial"/>
                                 <w:sz w:val="24"/>
                                 <w:szCs w:val="24"/>
                               </w:rPr>
                             </w:pPr>
                             <w:r>
                               <w:rPr>
-                                <w:rFonts w:ascii="Arial Rounded MT Bold" w:hAnsi="Arial Rounded MT Bold"/>
+                                <w:rFonts w:ascii="Arial" w:hAnsi="Arial" w:cs="Arial"/>
                                 <w:sz w:val="24"/>
                                 <w:szCs w:val="24"/>
                               </w:rPr>
@@ -7795,13 +7626,13 @@
                             </w:r>
                             <w:r>
                               <w:rPr>
-                                <w:rFonts w:ascii="Arial Rounded MT Bold" w:hAnsi="Arial Rounded MT Bold"/>
+                                <w:rFonts w:ascii="Arial" w:hAnsi="Arial" w:cs="Arial"/>
                               </w:rPr>
                               <w:t>G</w:t>
                             </w:r>
                             <w:r>
                               <w:rPr>
-                                <w:rFonts w:ascii="Arial Rounded MT Bold" w:hAnsi="Arial Rounded MT Bold"/>
+                                <w:rFonts w:ascii="Arial" w:hAnsi="Arial" w:cs="Arial"/>
                                 <w:sz w:val="24"/>
                                 <w:szCs w:val="24"/>
                               </w:rPr>
@@ -7830,21 +7661,21 @@
           </mc:Choice>
           <mc:Fallback>
             <w:pict>
-              <v:shape w14:anchorId="3151B7E0" id="Decisión 42" o:spid="_x0000_s1063" type="#_x0000_t110" style="position:absolute;margin-left:236.4pt;margin-top:5.75pt;width:179.9pt;height:72.2pt;z-index:251709440;visibility:visible;mso-wrap-style:square;mso-width-percent:0;mso-height-percent:0;mso-wrap-distance-left:9pt;mso-wrap-distance-top:0;mso-wrap-distance-right:9pt;mso-wrap-distance-bottom:0;mso-position-horizontal:absolute;mso-position-horizontal-relative:text;mso-position-vertical:absolute;mso-position-vertical-relative:text;mso-width-percent:0;mso-height-percent:0;mso-width-relative:margin;mso-height-relative:margin;v-text-anchor:middle" o:gfxdata="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" fillcolor="#5b9bd5 [3204]" strokecolor="#1f4d78 [1604]" strokeweight="1pt">
+              <v:shape w14:anchorId="3151B7E0" id="Decisión 42" o:spid="_x0000_s1064" type="#_x0000_t110" style="position:absolute;margin-left:236.4pt;margin-top:5.75pt;width:179.9pt;height:72.2pt;z-index:251709440;visibility:visible;mso-wrap-style:square;mso-width-percent:0;mso-height-percent:0;mso-wrap-distance-left:9pt;mso-wrap-distance-top:0;mso-wrap-distance-right:9pt;mso-wrap-distance-bottom:0;mso-position-horizontal:absolute;mso-position-horizontal-relative:text;mso-position-vertical:absolute;mso-position-vertical-relative:text;mso-width-percent:0;mso-height-percent:0;mso-width-relative:margin;mso-height-relative:margin;v-text-anchor:middle" o:gfxdata="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" fillcolor="#5b9bd5 [3204]" strokecolor="#1f4d78 [1604]" strokeweight="1pt">
                 <v:textbox>
                   <w:txbxContent>
                     <w:p>
                       <w:pPr>
                         <w:jc w:val="center"/>
                         <w:rPr>
-                          <w:rFonts w:ascii="Arial Rounded MT Bold" w:hAnsi="Arial Rounded MT Bold"/>
+                          <w:rFonts w:ascii="Arial" w:hAnsi="Arial" w:cs="Arial"/>
                           <w:sz w:val="24"/>
                           <w:szCs w:val="24"/>
                         </w:rPr>
                       </w:pPr>
                       <w:r>
                         <w:rPr>
-                          <w:rFonts w:ascii="Arial Rounded MT Bold" w:hAnsi="Arial Rounded MT Bold"/>
+                          <w:rFonts w:ascii="Arial" w:hAnsi="Arial" w:cs="Arial"/>
                           <w:sz w:val="24"/>
                           <w:szCs w:val="24"/>
                         </w:rPr>
@@ -7852,13 +7683,13 @@
                       </w:r>
                       <w:r>
                         <w:rPr>
-                          <w:rFonts w:ascii="Arial Rounded MT Bold" w:hAnsi="Arial Rounded MT Bold"/>
+                          <w:rFonts w:ascii="Arial" w:hAnsi="Arial" w:cs="Arial"/>
                         </w:rPr>
                         <w:t>G</w:t>
                       </w:r>
                       <w:r>
                         <w:rPr>
-                          <w:rFonts w:ascii="Arial Rounded MT Bold" w:hAnsi="Arial Rounded MT Bold"/>
+                          <w:rFonts w:ascii="Arial" w:hAnsi="Arial" w:cs="Arial"/>
                           <w:sz w:val="24"/>
                           <w:szCs w:val="24"/>
                         </w:rPr>
@@ -7878,7 +7709,6 @@
       <w:r>
         <w:rPr>
           <w:noProof/>
-          <w:lang w:val="es-ES_tradnl" w:eastAsia="es-ES_tradnl"/>
         </w:rPr>
         <mc:AlternateContent>
           <mc:Choice Requires="wps">
@@ -7955,7 +7785,7 @@
               </wp:anchor>
             </w:drawing>
           </mc:Choice>
-          <mc:Fallback>
+          <mc:Fallback xmlns:mv="urn:schemas-microsoft-com:mac:vml" xmlns:mo="http://schemas.microsoft.com/office/mac/office/2008/main">
             <w:pict>
               <v:shape w14:anchorId="73C74CC8" id="Cuadro de texto 48" o:spid="_x0000_s1064" type="#_x0000_t202" style="position:absolute;margin-left:418.2pt;margin-top:1.55pt;width:34.65pt;height:24.3pt;z-index:251714560;visibility:visible;mso-wrap-style:square;mso-width-percent:0;mso-height-percent:0;mso-wrap-distance-left:9pt;mso-wrap-distance-top:0;mso-wrap-distance-right:9pt;mso-wrap-distance-bottom:0;mso-position-horizontal:absolute;mso-position-horizontal-relative:text;mso-position-vertical:absolute;mso-position-vertical-relative:text;mso-width-percent:0;mso-height-percent:0;mso-width-relative:margin;mso-height-relative:margin;v-text-anchor:top" o:gfxdata="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" filled="f" stroked="f">
                 <v:textbox>
@@ -7976,7 +7806,6 @@
       <w:r>
         <w:rPr>
           <w:noProof/>
-          <w:lang w:val="es-ES_tradnl" w:eastAsia="es-ES_tradnl"/>
         </w:rPr>
         <mc:AlternateContent>
           <mc:Choice Requires="wps">
@@ -8031,7 +7860,7 @@
               </wp:anchor>
             </w:drawing>
           </mc:Choice>
-          <mc:Fallback>
+          <mc:Fallback xmlns:mv="urn:schemas-microsoft-com:mac:vml" xmlns:mo="http://schemas.microsoft.com/office/mac/office/2008/main">
             <w:pict>
               <v:shape w14:anchorId="230563B5" id="Conector recto de flecha 47" o:spid="_x0000_s1026" type="#_x0000_t32" style="position:absolute;margin-left:412.5pt;margin-top:19.25pt;width:63pt;height:0;z-index:251713536;visibility:visible;mso-wrap-style:square;mso-wrap-distance-left:9pt;mso-wrap-distance-top:0;mso-wrap-distance-right:9pt;mso-wrap-distance-bottom:0;mso-position-horizontal:absolute;mso-position-horizontal-relative:text;mso-position-vertical:absolute;mso-position-vertical-relative:text" o:gfxdata="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" strokecolor="black [3200]" strokeweight="1.5pt">
                 <v:stroke endarrow="block" joinstyle="miter"/>
@@ -8046,7 +7875,6 @@
       <w:r>
         <w:rPr>
           <w:noProof/>
-          <w:lang w:val="es-ES_tradnl" w:eastAsia="es-ES_tradnl"/>
         </w:rPr>
         <mc:AlternateContent>
           <mc:Choice Requires="wps">
@@ -8101,7 +7929,7 @@
               </wp:anchor>
             </w:drawing>
           </mc:Choice>
-          <mc:Fallback>
+          <mc:Fallback xmlns:mv="urn:schemas-microsoft-com:mac:vml" xmlns:mo="http://schemas.microsoft.com/office/mac/office/2008/main">
             <w:pict>
               <v:shape w14:anchorId="574AD662" id="Conector recto de flecha 43" o:spid="_x0000_s1026" type="#_x0000_t32" style="position:absolute;margin-left:324.4pt;margin-top:10pt;width:0;height:36pt;z-index:251710464;visibility:visible;mso-wrap-style:square;mso-wrap-distance-left:9pt;mso-wrap-distance-top:0;mso-wrap-distance-right:9pt;mso-wrap-distance-bottom:0;mso-position-horizontal:absolute;mso-position-horizontal-relative:text;mso-position-vertical:absolute;mso-position-vertical-relative:text" o:gfxdata="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" strokecolor="black [3200]" strokeweight="1.5pt">
                 <v:stroke endarrow="block" joinstyle="miter"/>
@@ -8113,7 +7941,6 @@
       <w:r>
         <w:rPr>
           <w:noProof/>
-          <w:lang w:val="es-ES_tradnl" w:eastAsia="es-ES_tradnl"/>
         </w:rPr>
         <mc:AlternateContent>
           <mc:Choice Requires="wps">
@@ -8190,7 +8017,7 @@
               </wp:anchor>
             </w:drawing>
           </mc:Choice>
-          <mc:Fallback>
+          <mc:Fallback xmlns:mv="urn:schemas-microsoft-com:mac:vml" xmlns:mo="http://schemas.microsoft.com/office/mac/office/2008/main">
             <w:pict>
               <v:shape w14:anchorId="19F700EB" id="Cuadro de texto 49" o:spid="_x0000_s1065" type="#_x0000_t202" style="position:absolute;margin-left:296.65pt;margin-top:18.9pt;width:34.65pt;height:16.6pt;z-index:251715584;visibility:visible;mso-wrap-style:square;mso-width-percent:0;mso-height-percent:0;mso-wrap-distance-left:9pt;mso-wrap-distance-top:0;mso-wrap-distance-right:9pt;mso-wrap-distance-bottom:0;mso-position-horizontal:absolute;mso-position-horizontal-relative:text;mso-position-vertical:absolute;mso-position-vertical-relative:text;mso-width-percent:0;mso-height-percent:0;mso-width-relative:margin;mso-height-relative:margin;v-text-anchor:top" o:gfxdata="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" filled="f" stroked="f">
                 <v:textbox>
@@ -8214,7 +8041,6 @@
       <w:r>
         <w:rPr>
           <w:noProof/>
-          <w:lang w:val="es-ES_tradnl" w:eastAsia="es-ES_tradnl"/>
         </w:rPr>
         <mc:AlternateContent>
           <mc:Choice Requires="wps">
@@ -8282,14 +8108,14 @@
                             <w:pPr>
                               <w:jc w:val="center"/>
                               <w:rPr>
-                                <w:rFonts w:ascii="Arial Rounded MT Bold" w:hAnsi="Arial Rounded MT Bold"/>
+                                <w:rFonts w:ascii="Arial" w:hAnsi="Arial" w:cs="Arial"/>
                                 <w:sz w:val="28"/>
                                 <w:szCs w:val="28"/>
                               </w:rPr>
                             </w:pPr>
                             <w:r>
                               <w:rPr>
-                                <w:rFonts w:ascii="Arial Rounded MT Bold" w:hAnsi="Arial Rounded MT Bold"/>
+                                <w:rFonts w:ascii="Arial" w:hAnsi="Arial" w:cs="Arial"/>
                                 <w:sz w:val="28"/>
                                 <w:szCs w:val="28"/>
                               </w:rPr>
@@ -8312,7 +8138,7 @@
           </mc:Choice>
           <mc:Fallback>
             <w:pict>
-              <v:oval w14:anchorId="56D2F1E8" id="Elipse 44" o:spid="_x0000_s1066" style="position:absolute;margin-left:258.2pt;margin-top:1.6pt;width:135pt;height:54pt;z-index:251711488;visibility:visible;mso-wrap-style:square;mso-wrap-distance-left:9pt;mso-wrap-distance-top:0;mso-wrap-distance-right:9pt;mso-wrap-distance-bottom:0;mso-position-horizontal:absolute;mso-position-horizontal-relative:text;mso-position-vertical:absolute;mso-position-vertical-relative:text;v-text-anchor:middle" o:gfxdata="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" fillcolor="#00b0f0" strokecolor="#1f4d78 [1604]" strokeweight="1pt">
+              <v:oval w14:anchorId="56D2F1E8" id="Elipse 44" o:spid="_x0000_s1067" style="position:absolute;margin-left:258.2pt;margin-top:1.6pt;width:135pt;height:54pt;z-index:251711488;visibility:visible;mso-wrap-style:square;mso-wrap-distance-left:9pt;mso-wrap-distance-top:0;mso-wrap-distance-right:9pt;mso-wrap-distance-bottom:0;mso-position-horizontal:absolute;mso-position-horizontal-relative:text;mso-position-vertical:absolute;mso-position-vertical-relative:text;v-text-anchor:middle" o:gfxdata="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" fillcolor="#00b0f0" strokecolor="#1f4d78 [1604]" strokeweight="1pt">
                 <v:stroke joinstyle="miter"/>
                 <v:textbox>
                   <w:txbxContent>
@@ -8320,14 +8146,14 @@
                       <w:pPr>
                         <w:jc w:val="center"/>
                         <w:rPr>
-                          <w:rFonts w:ascii="Arial Rounded MT Bold" w:hAnsi="Arial Rounded MT Bold"/>
+                          <w:rFonts w:ascii="Arial" w:hAnsi="Arial" w:cs="Arial"/>
                           <w:sz w:val="28"/>
                           <w:szCs w:val="28"/>
                         </w:rPr>
                       </w:pPr>
                       <w:r>
                         <w:rPr>
-                          <w:rFonts w:ascii="Arial Rounded MT Bold" w:hAnsi="Arial Rounded MT Bold"/>
+                          <w:rFonts w:ascii="Arial" w:hAnsi="Arial" w:cs="Arial"/>
                           <w:sz w:val="28"/>
                           <w:szCs w:val="28"/>
                         </w:rPr>
@@ -8368,7 +8194,6 @@
       <w:r>
         <w:rPr>
           <w:noProof/>
-          <w:lang w:val="es-ES_tradnl" w:eastAsia="es-ES_tradnl"/>
         </w:rPr>
         <mc:AlternateContent>
           <mc:Choice Requires="wps">
@@ -8438,14 +8263,14 @@
                             <w:pPr>
                               <w:jc w:val="center"/>
                               <w:rPr>
-                                <w:rFonts w:ascii="Arial Rounded MT Bold" w:hAnsi="Arial Rounded MT Bold" w:cs="Baghdad"/>
+                                <w:rFonts w:ascii="Arial" w:hAnsi="Arial" w:cs="Arial"/>
                                 <w:sz w:val="28"/>
                                 <w:szCs w:val="28"/>
                               </w:rPr>
                             </w:pPr>
                             <w:r>
                               <w:rPr>
-                                <w:rFonts w:ascii="Arial Rounded MT Bold" w:hAnsi="Arial Rounded MT Bold" w:cs="Baghdad"/>
+                                <w:rFonts w:ascii="Arial" w:hAnsi="Arial" w:cs="Arial"/>
                                 <w:sz w:val="28"/>
                                 <w:szCs w:val="28"/>
                               </w:rPr>
@@ -8471,7 +8296,7 @@
           </mc:Choice>
           <mc:Fallback>
             <w:pict>
-              <v:shape w14:anchorId="464C542E" id="Terminador 1" o:spid="_x0000_s1067" type="#_x0000_t116" style="position:absolute;margin-left:97.7pt;margin-top:18.85pt;width:126.3pt;height:36pt;z-index:251678720;visibility:visible;mso-wrap-style:square;mso-width-percent:0;mso-wrap-distance-left:9pt;mso-wrap-distance-top:0;mso-wrap-distance-right:9pt;mso-wrap-distance-bottom:0;mso-position-horizontal:absolute;mso-position-horizontal-relative:text;mso-position-vertical:absolute;mso-position-vertical-relative:text;mso-width-percent:0;mso-width-relative:margin;v-text-anchor:middle" o:gfxdata="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" fillcolor="#ff0002" strokecolor="#1f4d78 [1604]" strokeweight="1pt">
+              <v:shape w14:anchorId="464C542E" id="Terminador 1" o:spid="_x0000_s1068" type="#_x0000_t116" style="position:absolute;margin-left:97.7pt;margin-top:18.85pt;width:126.3pt;height:36pt;z-index:251678720;visibility:visible;mso-wrap-style:square;mso-width-percent:0;mso-wrap-distance-left:9pt;mso-wrap-distance-top:0;mso-wrap-distance-right:9pt;mso-wrap-distance-bottom:0;mso-position-horizontal:absolute;mso-position-horizontal-relative:text;mso-position-vertical:absolute;mso-position-vertical-relative:text;mso-width-percent:0;mso-width-relative:margin;v-text-anchor:middle" o:gfxdata="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" fillcolor="#ff0002" strokecolor="#1f4d78 [1604]" strokeweight="1pt">
                 <v:fill opacity="58339f"/>
                 <v:textbox>
                   <w:txbxContent>
@@ -8479,14 +8304,14 @@
                       <w:pPr>
                         <w:jc w:val="center"/>
                         <w:rPr>
-                          <w:rFonts w:ascii="Arial Rounded MT Bold" w:hAnsi="Arial Rounded MT Bold" w:cs="Baghdad"/>
+                          <w:rFonts w:ascii="Arial" w:hAnsi="Arial" w:cs="Arial"/>
                           <w:sz w:val="28"/>
                           <w:szCs w:val="28"/>
                         </w:rPr>
                       </w:pPr>
                       <w:r>
                         <w:rPr>
-                          <w:rFonts w:ascii="Arial Rounded MT Bold" w:hAnsi="Arial Rounded MT Bold" w:cs="Baghdad"/>
+                          <w:rFonts w:ascii="Arial" w:hAnsi="Arial" w:cs="Arial"/>
                           <w:sz w:val="28"/>
                           <w:szCs w:val="28"/>
                         </w:rPr>
@@ -8507,7 +8332,6 @@
       <w:r>
         <w:rPr>
           <w:noProof/>
-          <w:lang w:val="es-ES_tradnl" w:eastAsia="es-ES_tradnl"/>
         </w:rPr>
         <mc:AlternateContent>
           <mc:Choice Requires="wps">
@@ -8562,7 +8386,7 @@
               </wp:anchor>
             </w:drawing>
           </mc:Choice>
-          <mc:Fallback>
+          <mc:Fallback xmlns:mv="urn:schemas-microsoft-com:mac:vml" xmlns:mo="http://schemas.microsoft.com/office/mac/office/2008/main">
             <w:pict>
               <v:shape w14:anchorId="528147AD" id="Conector recto de flecha 5" o:spid="_x0000_s1026" type="#_x0000_t32" style="position:absolute;margin-left:160.4pt;margin-top:10.1pt;width:0;height:36pt;z-index:251680768;visibility:visible;mso-wrap-style:square;mso-wrap-distance-left:9pt;mso-wrap-distance-top:0;mso-wrap-distance-right:9pt;mso-wrap-distance-bottom:0;mso-position-horizontal:absolute;mso-position-horizontal-relative:text;mso-position-vertical:absolute;mso-position-vertical-relative:text" o:gfxdata="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" strokecolor="black [3200]" strokeweight="1.5pt">
                 <v:stroke endarrow="block" joinstyle="miter"/>
@@ -8577,7 +8401,6 @@
       <w:r>
         <w:rPr>
           <w:noProof/>
-          <w:lang w:val="es-ES_tradnl" w:eastAsia="es-ES_tradnl"/>
         </w:rPr>
         <mc:AlternateContent>
           <mc:Choice Requires="wps">
@@ -8654,7 +8477,7 @@
               </wp:anchor>
             </w:drawing>
           </mc:Choice>
-          <mc:Fallback>
+          <mc:Fallback xmlns:mv="urn:schemas-microsoft-com:mac:vml" xmlns:mo="http://schemas.microsoft.com/office/mac/office/2008/main">
             <w:pict>
               <v:shape w14:anchorId="3F9FEB3B" id="Cuadro de texto 26" o:spid="_x0000_s1068" type="#_x0000_t202" style="position:absolute;margin-left:106.6pt;margin-top:172.05pt;width:63.2pt;height:18.05pt;z-index:251700224;visibility:visible;mso-wrap-style:square;mso-width-percent:0;mso-height-percent:0;mso-wrap-distance-left:9pt;mso-wrap-distance-top:0;mso-wrap-distance-right:9pt;mso-wrap-distance-bottom:0;mso-position-horizontal:absolute;mso-position-horizontal-relative:text;mso-position-vertical:absolute;mso-position-vertical-relative:text;mso-width-percent:0;mso-height-percent:0;mso-width-relative:margin;mso-height-relative:margin;v-text-anchor:top" o:gfxdata="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" filled="f" stroked="f">
                 <v:textbox>
@@ -8675,110 +8498,11 @@
       <w:r>
         <w:rPr>
           <w:noProof/>
-          <w:lang w:val="es-ES_tradnl" w:eastAsia="es-ES_tradnl"/>
         </w:rPr>
         <mc:AlternateContent>
           <mc:Choice Requires="wps">
             <w:drawing>
-              <wp:anchor distT="0" distB="0" distL="114300" distR="114300" simplePos="0" relativeHeight="251699200" behindDoc="0" locked="0" layoutInCell="1" allowOverlap="1" wp14:anchorId="022537F0" wp14:editId="68DF96FA">
-                <wp:simplePos x="0" y="0"/>
-                <wp:positionH relativeFrom="column">
-                  <wp:posOffset>4554855</wp:posOffset>
-                </wp:positionH>
-                <wp:positionV relativeFrom="paragraph">
-                  <wp:posOffset>4761230</wp:posOffset>
-                </wp:positionV>
-                <wp:extent cx="440055" cy="210820"/>
-                <wp:effectExtent l="0" t="0" r="0" b="0"/>
-                <wp:wrapSquare wrapText="bothSides"/>
-                <wp:docPr id="20" name="Cuadro de texto 20"/>
-                <wp:cNvGraphicFramePr/>
-                <a:graphic xmlns:a="http://schemas.openxmlformats.org/drawingml/2006/main">
-                  <a:graphicData uri="http://schemas.microsoft.com/office/word/2010/wordprocessingShape">
-                    <wps:wsp>
-                      <wps:cNvSpPr txBox="1"/>
-                      <wps:spPr>
-                        <a:xfrm>
-                          <a:off x="0" y="0"/>
-                          <a:ext cx="440055" cy="210820"/>
-                        </a:xfrm>
-                        <a:prstGeom prst="rect">
-                          <a:avLst/>
-                        </a:prstGeom>
-                        <a:noFill/>
-                        <a:ln>
-                          <a:noFill/>
-                        </a:ln>
-                        <a:effectLst/>
-                      </wps:spPr>
-                      <wps:style>
-                        <a:lnRef idx="0">
-                          <a:schemeClr val="accent1"/>
-                        </a:lnRef>
-                        <a:fillRef idx="0">
-                          <a:schemeClr val="accent1"/>
-                        </a:fillRef>
-                        <a:effectRef idx="0">
-                          <a:schemeClr val="accent1"/>
-                        </a:effectRef>
-                        <a:fontRef idx="minor">
-                          <a:schemeClr val="dk1"/>
-                        </a:fontRef>
-                      </wps:style>
-                      <wps:txbx>
-                        <w:txbxContent>
-                          <w:p>
-                            <w:r>
-                              <w:t>Yes</w:t>
-                            </w:r>
-                          </w:p>
-                        </w:txbxContent>
-                      </wps:txbx>
-                      <wps:bodyPr rot="0" spcFirstLastPara="0" vertOverflow="overflow" horzOverflow="overflow" vert="horz" wrap="square" lIns="91440" tIns="45720" rIns="91440" bIns="45720" numCol="1" spcCol="0" rtlCol="0" fromWordArt="0" anchor="t" anchorCtr="0" forceAA="0" compatLnSpc="1">
-                        <a:prstTxWarp prst="textNoShape">
-                          <a:avLst/>
-                        </a:prstTxWarp>
-                        <a:noAutofit/>
-                      </wps:bodyPr>
-                    </wps:wsp>
-                  </a:graphicData>
-                </a:graphic>
-                <wp14:sizeRelH relativeFrom="margin">
-                  <wp14:pctWidth>0</wp14:pctWidth>
-                </wp14:sizeRelH>
-                <wp14:sizeRelV relativeFrom="margin">
-                  <wp14:pctHeight>0</wp14:pctHeight>
-                </wp14:sizeRelV>
-              </wp:anchor>
-            </w:drawing>
-          </mc:Choice>
-          <mc:Fallback>
-            <w:pict>
-              <v:shape w14:anchorId="022537F0" id="Cuadro de texto 20" o:spid="_x0000_s1069" type="#_x0000_t202" style="position:absolute;margin-left:358.65pt;margin-top:374.9pt;width:34.65pt;height:16.6pt;z-index:251699200;visibility:visible;mso-wrap-style:square;mso-width-percent:0;mso-height-percent:0;mso-wrap-distance-left:9pt;mso-wrap-distance-top:0;mso-wrap-distance-right:9pt;mso-wrap-distance-bottom:0;mso-position-horizontal:absolute;mso-position-horizontal-relative:text;mso-position-vertical:absolute;mso-position-vertical-relative:text;mso-width-percent:0;mso-height-percent:0;mso-width-relative:margin;mso-height-relative:margin;v-text-anchor:top" o:gfxdata="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" filled="f" stroked="f">
-                <v:textbox>
-                  <w:txbxContent>
-                    <w:p>
-                      <w:r>
-                        <w:t>Yes</w:t>
-                      </w:r>
-                    </w:p>
-                  </w:txbxContent>
-                </v:textbox>
-                <w10:wrap type="square"/>
-              </v:shape>
-            </w:pict>
-          </mc:Fallback>
-        </mc:AlternateContent>
-      </w:r>
-      <w:r>
-        <w:rPr>
-          <w:noProof/>
-          <w:lang w:val="es-ES_tradnl" w:eastAsia="es-ES_tradnl"/>
-        </w:rPr>
-        <mc:AlternateContent>
-          <mc:Choice Requires="wps">
-            <w:drawing>
-              <wp:anchor distT="0" distB="0" distL="114300" distR="114300" simplePos="0" relativeHeight="251698176" behindDoc="0" locked="0" layoutInCell="1" allowOverlap="1" wp14:anchorId="64AFD5C7" wp14:editId="48A925C8">
+              <wp:anchor distT="0" distB="0" distL="114300" distR="114300" simplePos="0" relativeHeight="251698176" behindDoc="0" locked="0" layoutInCell="1" allowOverlap="1" wp14:anchorId="64AFD5C7" wp14:editId="3A08B24B">
                 <wp:simplePos x="0" y="0"/>
                 <wp:positionH relativeFrom="column">
                   <wp:posOffset>3526155</wp:posOffset>
@@ -8852,7 +8576,11 @@
           </mc:Choice>
           <mc:Fallback>
             <w:pict>
-              <v:shape w14:anchorId="64AFD5C7" id="Cuadro de texto 9" o:spid="_x0000_s1070" type="#_x0000_t202" style="position:absolute;margin-left:277.65pt;margin-top:311.9pt;width:34.65pt;height:16.6pt;z-index:251698176;visibility:visible;mso-wrap-style:square;mso-width-percent:0;mso-height-percent:0;mso-wrap-distance-left:9pt;mso-wrap-distance-top:0;mso-wrap-distance-right:9pt;mso-wrap-distance-bottom:0;mso-position-horizontal:absolute;mso-position-horizontal-relative:text;mso-position-vertical:absolute;mso-position-vertical-relative:text;mso-width-percent:0;mso-height-percent:0;mso-width-relative:margin;mso-height-relative:margin;v-text-anchor:top" o:gfxdata="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" filled="f" stroked="f">
+              <v:shapetype w14:anchorId="64AFD5C7" id="_x0000_t202" coordsize="21600,21600" o:spt="202" path="m,l,21600r21600,l21600,xe">
+                <v:stroke joinstyle="miter"/>
+                <v:path gradientshapeok="t" o:connecttype="rect"/>
+              </v:shapetype>
+              <v:shape id="Cuadro de texto 9" o:spid="_x0000_s1070" type="#_x0000_t202" style="position:absolute;margin-left:277.65pt;margin-top:311.9pt;width:34.65pt;height:16.6pt;z-index:251698176;visibility:visible;mso-wrap-style:square;mso-width-percent:0;mso-height-percent:0;mso-wrap-distance-left:9pt;mso-wrap-distance-top:0;mso-wrap-distance-right:9pt;mso-wrap-distance-bottom:0;mso-position-horizontal:absolute;mso-position-horizontal-relative:text;mso-position-vertical:absolute;mso-position-vertical-relative:text;mso-width-percent:0;mso-height-percent:0;mso-width-relative:margin;mso-height-relative:margin;v-text-anchor:top" o:gfxdata="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" filled="f" stroked="f">
                 <v:textbox>
                   <w:txbxContent>
                     <w:p>
@@ -8871,7 +8599,6 @@
       <w:r>
         <w:rPr>
           <w:noProof/>
-          <w:lang w:val="es-ES_tradnl" w:eastAsia="es-ES_tradnl"/>
         </w:rPr>
         <mc:AlternateContent>
           <mc:Choice Requires="wps">
@@ -8939,14 +8666,14 @@
                             <w:pPr>
                               <w:jc w:val="center"/>
                               <w:rPr>
-                                <w:rFonts w:ascii="Arial Rounded MT Bold" w:hAnsi="Arial Rounded MT Bold"/>
+                                <w:rFonts w:ascii="Arial" w:hAnsi="Arial" w:cs="Arial"/>
                                 <w:sz w:val="24"/>
                                 <w:szCs w:val="24"/>
                               </w:rPr>
                             </w:pPr>
                             <w:r>
                               <w:rPr>
-                                <w:rFonts w:ascii="Arial Rounded MT Bold" w:hAnsi="Arial Rounded MT Bold"/>
+                                <w:rFonts w:ascii="Arial" w:hAnsi="Arial" w:cs="Arial"/>
                                 <w:sz w:val="24"/>
                                 <w:szCs w:val="24"/>
                               </w:rPr>
@@ -8975,21 +8702,21 @@
           </mc:Choice>
           <mc:Fallback>
             <w:pict>
-              <v:shape w14:anchorId="1C1B587A" id="Decisión 7" o:spid="_x0000_s1071" type="#_x0000_t110" style="position:absolute;margin-left:115.8pt;margin-top:104.7pt;width:89.8pt;height:72.2pt;z-index:251681792;visibility:visible;mso-wrap-style:square;mso-width-percent:0;mso-height-percent:0;mso-wrap-distance-left:9pt;mso-wrap-distance-top:0;mso-wrap-distance-right:9pt;mso-wrap-distance-bottom:0;mso-position-horizontal:absolute;mso-position-horizontal-relative:text;mso-position-vertical:absolute;mso-position-vertical-relative:text;mso-width-percent:0;mso-height-percent:0;mso-width-relative:margin;mso-height-relative:margin;v-text-anchor:middle" o:gfxdata="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" fillcolor="#5b9bd5 [3204]" strokecolor="#1f4d78 [1604]" strokeweight="1pt">
+              <v:shape w14:anchorId="1C1B587A" id="Decisión 7" o:spid="_x0000_s1071" type="#_x0000_t110" style="position:absolute;margin-left:115.8pt;margin-top:104.7pt;width:89.8pt;height:72.2pt;z-index:251681792;visibility:visible;mso-wrap-style:square;mso-width-percent:0;mso-height-percent:0;mso-wrap-distance-left:9pt;mso-wrap-distance-top:0;mso-wrap-distance-right:9pt;mso-wrap-distance-bottom:0;mso-position-horizontal:absolute;mso-position-horizontal-relative:text;mso-position-vertical:absolute;mso-position-vertical-relative:text;mso-width-percent:0;mso-height-percent:0;mso-width-relative:margin;mso-height-relative:margin;v-text-anchor:middle" o:gfxdata="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" fillcolor="#5b9bd5 [3204]" strokecolor="#1f4d78 [1604]" strokeweight="1pt">
                 <v:textbox>
                   <w:txbxContent>
                     <w:p>
                       <w:pPr>
                         <w:jc w:val="center"/>
                         <w:rPr>
-                          <w:rFonts w:ascii="Arial Rounded MT Bold" w:hAnsi="Arial Rounded MT Bold"/>
+                          <w:rFonts w:ascii="Arial" w:hAnsi="Arial" w:cs="Arial"/>
                           <w:sz w:val="24"/>
                           <w:szCs w:val="24"/>
                         </w:rPr>
                       </w:pPr>
                       <w:r>
                         <w:rPr>
-                          <w:rFonts w:ascii="Arial Rounded MT Bold" w:hAnsi="Arial Rounded MT Bold"/>
+                          <w:rFonts w:ascii="Arial" w:hAnsi="Arial" w:cs="Arial"/>
                           <w:sz w:val="24"/>
                           <w:szCs w:val="24"/>
                         </w:rPr>
@@ -9007,7 +8734,6 @@
       <w:r>
         <w:rPr>
           <w:noProof/>
-          <w:lang w:val="es-ES_tradnl" w:eastAsia="es-ES_tradnl"/>
         </w:rPr>
         <mc:AlternateContent>
           <mc:Choice Requires="wps">
@@ -9081,7 +8807,7 @@
               </wp:anchor>
             </w:drawing>
           </mc:Choice>
-          <mc:Fallback>
+          <mc:Fallback xmlns:mv="urn:schemas-microsoft-com:mac:vml" xmlns:mo="http://schemas.microsoft.com/office/mac/office/2008/main">
             <w:pict>
               <v:shape w14:anchorId="7BD61FF9" id="Cuadro de texto 3" o:spid="_x0000_s1072" type="#_x0000_t202" style="position:absolute;margin-left:242.05pt;margin-top:122.65pt;width:80.55pt;height:18pt;z-index:251697152;visibility:visible;mso-wrap-style:square;mso-width-percent:0;mso-wrap-distance-left:9pt;mso-wrap-distance-top:0;mso-wrap-distance-right:9pt;mso-wrap-distance-bottom:0;mso-position-horizontal:absolute;mso-position-horizontal-relative:text;mso-position-vertical:absolute;mso-position-vertical-relative:text;mso-width-percent:0;mso-width-relative:margin;v-text-anchor:top" o:gfxdata="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" filled="f" stroked="f">
                 <v:textbox>
@@ -9102,7 +8828,6 @@
       <w:r>
         <w:rPr>
           <w:noProof/>
-          <w:lang w:val="es-ES_tradnl" w:eastAsia="es-ES_tradnl"/>
         </w:rPr>
         <mc:AlternateContent>
           <mc:Choice Requires="wps">
@@ -9165,7 +8890,7 @@
               </wp:anchor>
             </w:drawing>
           </mc:Choice>
-          <mc:Fallback>
+          <mc:Fallback xmlns:mv="urn:schemas-microsoft-com:mac:vml" xmlns:mo="http://schemas.microsoft.com/office/mac/office/2008/main">
             <w:pict>
               <v:shape w14:anchorId="54D046E3" id="Conector angular 33" o:spid="_x0000_s1026" type="#_x0000_t34" style="position:absolute;margin-left:268.65pt;margin-top:140.65pt;width:63.5pt;height:189.95pt;flip:x y;z-index:251696128;visibility:visible;mso-wrap-style:square;mso-width-percent:0;mso-height-percent:0;mso-wrap-distance-left:9pt;mso-wrap-distance-top:0;mso-wrap-distance-right:9pt;mso-wrap-distance-bottom:0;mso-position-horizontal:absolute;mso-position-horizontal-relative:text;mso-position-vertical:absolute;mso-position-vertical-relative:text;mso-width-percent:0;mso-height-percent:0;mso-width-relative:margin;mso-height-relative:margin" o:gfxdata="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" adj="21516" strokecolor="black [3200]" strokeweight="1.5pt">
                 <v:stroke endarrow="block"/>
@@ -9177,7 +8902,6 @@
       <w:r>
         <w:rPr>
           <w:noProof/>
-          <w:lang w:val="es-ES_tradnl" w:eastAsia="es-ES_tradnl"/>
         </w:rPr>
         <mc:AlternateContent>
           <mc:Choice Requires="wps">
@@ -9247,14 +8971,14 @@
                             <w:pPr>
                               <w:jc w:val="center"/>
                               <w:rPr>
-                                <w:rFonts w:ascii="Arial Rounded MT Bold" w:hAnsi="Arial Rounded MT Bold" w:cs="Baghdad"/>
+                                <w:rFonts w:ascii="Arial" w:hAnsi="Arial" w:cs="Arial"/>
                                 <w:sz w:val="28"/>
                                 <w:szCs w:val="28"/>
                               </w:rPr>
                             </w:pPr>
                             <w:r>
                               <w:rPr>
-                                <w:rFonts w:ascii="Arial Rounded MT Bold" w:hAnsi="Arial Rounded MT Bold" w:cs="Baghdad"/>
+                                <w:rFonts w:ascii="Arial" w:hAnsi="Arial" w:cs="Arial"/>
                                 <w:sz w:val="28"/>
                                 <w:szCs w:val="28"/>
                               </w:rPr>
@@ -9280,7 +9004,7 @@
           </mc:Choice>
           <mc:Fallback>
             <w:pict>
-              <v:shape w14:anchorId="7500FAE5" id="Terminador 29" o:spid="_x0000_s1073" type="#_x0000_t116" style="position:absolute;margin-left:340.25pt;margin-top:464.55pt;width:81.45pt;height:36pt;z-index:251695104;visibility:visible;mso-wrap-style:square;mso-width-percent:0;mso-wrap-distance-left:9pt;mso-wrap-distance-top:0;mso-wrap-distance-right:9pt;mso-wrap-distance-bottom:0;mso-position-horizontal:absolute;mso-position-horizontal-relative:text;mso-position-vertical:absolute;mso-position-vertical-relative:text;mso-width-percent:0;mso-width-relative:margin;v-text-anchor:middle" o:gfxdata="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" fillcolor="#ff0002" strokecolor="#1f4d78 [1604]" strokeweight="1pt">
+              <v:shape w14:anchorId="7500FAE5" id="Terminador 29" o:spid="_x0000_s1073" type="#_x0000_t116" style="position:absolute;margin-left:340.25pt;margin-top:464.55pt;width:81.45pt;height:36pt;z-index:251695104;visibility:visible;mso-wrap-style:square;mso-width-percent:0;mso-wrap-distance-left:9pt;mso-wrap-distance-top:0;mso-wrap-distance-right:9pt;mso-wrap-distance-bottom:0;mso-position-horizontal:absolute;mso-position-horizontal-relative:text;mso-position-vertical:absolute;mso-position-vertical-relative:text;mso-width-percent:0;mso-width-relative:margin;v-text-anchor:middle" o:gfxdata="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" fillcolor="#ff0002" strokecolor="#1f4d78 [1604]" strokeweight="1pt">
                 <v:fill opacity="58339f"/>
                 <v:textbox>
                   <w:txbxContent>
@@ -9288,14 +9012,14 @@
                       <w:pPr>
                         <w:jc w:val="center"/>
                         <w:rPr>
-                          <w:rFonts w:ascii="Arial Rounded MT Bold" w:hAnsi="Arial Rounded MT Bold" w:cs="Baghdad"/>
+                          <w:rFonts w:ascii="Arial" w:hAnsi="Arial" w:cs="Arial"/>
                           <w:sz w:val="28"/>
                           <w:szCs w:val="28"/>
                         </w:rPr>
                       </w:pPr>
                       <w:r>
                         <w:rPr>
-                          <w:rFonts w:ascii="Arial Rounded MT Bold" w:hAnsi="Arial Rounded MT Bold" w:cs="Baghdad"/>
+                          <w:rFonts w:ascii="Arial" w:hAnsi="Arial" w:cs="Arial"/>
                           <w:sz w:val="28"/>
                           <w:szCs w:val="28"/>
                         </w:rPr>
@@ -9313,7 +9037,6 @@
       <w:r>
         <w:rPr>
           <w:noProof/>
-          <w:lang w:val="es-ES_tradnl" w:eastAsia="es-ES_tradnl"/>
         </w:rPr>
         <mc:AlternateContent>
           <mc:Choice Requires="wps">
@@ -9368,7 +9091,7 @@
               </wp:anchor>
             </w:drawing>
           </mc:Choice>
-          <mc:Fallback>
+          <mc:Fallback xmlns:mv="urn:schemas-microsoft-com:mac:vml" xmlns:mo="http://schemas.microsoft.com/office/mac/office/2008/main">
             <w:pict>
               <v:shape w14:anchorId="133CFF4F" id="Conector recto de flecha 30" o:spid="_x0000_s1026" type="#_x0000_t32" style="position:absolute;margin-left:385.65pt;margin-top:428.6pt;width:0;height:36pt;z-index:251670528;visibility:visible;mso-wrap-style:square;mso-wrap-distance-left:9pt;mso-wrap-distance-top:0;mso-wrap-distance-right:9pt;mso-wrap-distance-bottom:0;mso-position-horizontal:absolute;mso-position-horizontal-relative:text;mso-position-vertical:absolute;mso-position-vertical-relative:text" o:gfxdata="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" strokecolor="black [3200]" strokeweight="1.5pt">
                 <v:stroke endarrow="block" joinstyle="miter"/>
@@ -9380,7 +9103,6 @@
       <w:r>
         <w:rPr>
           <w:noProof/>
-          <w:lang w:val="es-ES_tradnl" w:eastAsia="es-ES_tradnl"/>
         </w:rPr>
         <mc:AlternateContent>
           <mc:Choice Requires="wps">
@@ -9437,7 +9159,7 @@
               </wp:anchor>
             </w:drawing>
           </mc:Choice>
-          <mc:Fallback>
+          <mc:Fallback xmlns:mv="urn:schemas-microsoft-com:mac:vml" xmlns:mo="http://schemas.microsoft.com/office/mac/office/2008/main">
             <w:pict>
               <v:shape w14:anchorId="45DDEA95" id="Conector angular 28" o:spid="_x0000_s1026" type="#_x0000_t34" style="position:absolute;margin-left:448.65pt;margin-top:347.65pt;width:54pt;height:1in;flip:x;z-index:251694080;visibility:visible;mso-wrap-style:square;mso-wrap-distance-left:9pt;mso-wrap-distance-top:0;mso-wrap-distance-right:9pt;mso-wrap-distance-bottom:0;mso-position-horizontal:absolute;mso-position-horizontal-relative:text;mso-position-vertical:absolute;mso-position-vertical-relative:text" o:gfxdata="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" adj="-470" strokecolor="black [3200]" strokeweight="1.5pt">
                 <v:stroke endarrow="block"/>
@@ -9449,7 +9171,6 @@
       <w:r>
         <w:rPr>
           <w:noProof/>
-          <w:lang w:val="es-ES_tradnl" w:eastAsia="es-ES_tradnl"/>
         </w:rPr>
         <mc:AlternateContent>
           <mc:Choice Requires="wps">
@@ -9515,12 +9236,12 @@
                             <w:pPr>
                               <w:jc w:val="center"/>
                               <w:rPr>
-                                <w:rFonts w:ascii="Arial Rounded MT Bold" w:hAnsi="Arial Rounded MT Bold"/>
+                                <w:rFonts w:ascii="Arial" w:hAnsi="Arial" w:cs="Arial"/>
                               </w:rPr>
                             </w:pPr>
                             <w:r>
                               <w:rPr>
-                                <w:rFonts w:ascii="Arial Rounded MT Bold" w:hAnsi="Arial Rounded MT Bold"/>
+                                <w:rFonts w:ascii="Arial" w:hAnsi="Arial" w:cs="Arial"/>
                               </w:rPr>
                               <w:t>Motors = setpoint</w:t>
                             </w:r>
@@ -9529,12 +9250,12 @@
                             <w:pPr>
                               <w:jc w:val="center"/>
                               <w:rPr>
-                                <w:rFonts w:ascii="Arial Rounded MT Bold" w:hAnsi="Arial Rounded MT Bold"/>
+                                <w:rFonts w:ascii="Arial" w:hAnsi="Arial" w:cs="Arial"/>
                               </w:rPr>
                             </w:pPr>
                             <w:r>
                               <w:rPr>
-                                <w:rFonts w:ascii="Arial Rounded MT Bold" w:hAnsi="Arial Rounded MT Bold"/>
+                                <w:rFonts w:ascii="Arial" w:hAnsi="Arial" w:cs="Arial"/>
                               </w:rPr>
                               <w:t>Actuator = height</w:t>
                             </w:r>
@@ -9555,19 +9276,19 @@
           </mc:Choice>
           <mc:Fallback>
             <w:pict>
-              <v:rect w14:anchorId="1BFD57DB" id="Rectángulo 23" o:spid="_x0000_s1074" style="position:absolute;margin-left:331.45pt;margin-top:392.45pt;width:117pt;height:45pt;z-index:251693056;visibility:visible;mso-wrap-style:square;mso-wrap-distance-left:9pt;mso-wrap-distance-top:0;mso-wrap-distance-right:9pt;mso-wrap-distance-bottom:0;mso-position-horizontal:absolute;mso-position-horizontal-relative:text;mso-position-vertical:absolute;mso-position-vertical-relative:text;v-text-anchor:middle" o:gfxdata="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" fillcolor="#2f5496 [2408]" strokecolor="#1f4d78 [1604]" strokeweight="1pt">
+              <v:rect w14:anchorId="1BFD57DB" id="Rectángulo 23" o:spid="_x0000_s1074" style="position:absolute;margin-left:331.45pt;margin-top:392.45pt;width:117pt;height:45pt;z-index:251693056;visibility:visible;mso-wrap-style:square;mso-wrap-distance-left:9pt;mso-wrap-distance-top:0;mso-wrap-distance-right:9pt;mso-wrap-distance-bottom:0;mso-position-horizontal:absolute;mso-position-horizontal-relative:text;mso-position-vertical:absolute;mso-position-vertical-relative:text;v-text-anchor:middle" o:gfxdata="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" fillcolor="#2f5496 [2408]" strokecolor="#1f4d78 [1604]" strokeweight="1pt">
                 <v:textbox>
                   <w:txbxContent>
                     <w:p>
                       <w:pPr>
                         <w:jc w:val="center"/>
                         <w:rPr>
-                          <w:rFonts w:ascii="Arial Rounded MT Bold" w:hAnsi="Arial Rounded MT Bold"/>
+                          <w:rFonts w:ascii="Arial" w:hAnsi="Arial" w:cs="Arial"/>
                         </w:rPr>
                       </w:pPr>
                       <w:r>
                         <w:rPr>
-                          <w:rFonts w:ascii="Arial Rounded MT Bold" w:hAnsi="Arial Rounded MT Bold"/>
+                          <w:rFonts w:ascii="Arial" w:hAnsi="Arial" w:cs="Arial"/>
                         </w:rPr>
                         <w:t>Motors = setpoint</w:t>
                       </w:r>
@@ -9576,12 +9297,12 @@
                       <w:pPr>
                         <w:jc w:val="center"/>
                         <w:rPr>
-                          <w:rFonts w:ascii="Arial Rounded MT Bold" w:hAnsi="Arial Rounded MT Bold"/>
+                          <w:rFonts w:ascii="Arial" w:hAnsi="Arial" w:cs="Arial"/>
                         </w:rPr>
                       </w:pPr>
                       <w:r>
                         <w:rPr>
-                          <w:rFonts w:ascii="Arial Rounded MT Bold" w:hAnsi="Arial Rounded MT Bold"/>
+                          <w:rFonts w:ascii="Arial" w:hAnsi="Arial" w:cs="Arial"/>
                         </w:rPr>
                         <w:t>Actuator = height</w:t>
                       </w:r>
@@ -9597,7 +9318,6 @@
       <w:r>
         <w:rPr>
           <w:noProof/>
-          <w:lang w:val="es-ES_tradnl" w:eastAsia="es-ES_tradnl"/>
         </w:rPr>
         <mc:AlternateContent>
           <mc:Choice Requires="wps">
@@ -9652,7 +9372,7 @@
               </wp:anchor>
             </w:drawing>
           </mc:Choice>
-          <mc:Fallback>
+          <mc:Fallback xmlns:mv="urn:schemas-microsoft-com:mac:vml" xmlns:mo="http://schemas.microsoft.com/office/mac/office/2008/main">
             <w:pict>
               <v:shape w14:anchorId="2BD5612B" id="Conector recto de flecha 27" o:spid="_x0000_s1026" type="#_x0000_t32" style="position:absolute;margin-left:386.05pt;margin-top:365.65pt;width:0;height:27pt;z-index:251671552;visibility:visible;mso-wrap-style:square;mso-wrap-distance-left:9pt;mso-wrap-distance-top:0;mso-wrap-distance-right:9pt;mso-wrap-distance-bottom:0;mso-position-horizontal:absolute;mso-position-horizontal-relative:text;mso-position-vertical:absolute;mso-position-vertical-relative:text" o:gfxdata="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" strokecolor="black [3200]" strokeweight="1.5pt">
                 <v:stroke endarrow="block" joinstyle="miter"/>
@@ -9664,7 +9384,6 @@
       <w:r>
         <w:rPr>
           <w:noProof/>
-          <w:lang w:val="es-ES_tradnl" w:eastAsia="es-ES_tradnl"/>
         </w:rPr>
         <mc:AlternateContent>
           <mc:Choice Requires="wps">
@@ -9740,7 +9459,7 @@
               </wp:anchor>
             </w:drawing>
           </mc:Choice>
-          <mc:Fallback>
+          <mc:Fallback xmlns:mv="urn:schemas-microsoft-com:mac:vml" xmlns:mo="http://schemas.microsoft.com/office/mac/office/2008/main">
             <w:pict>
               <v:shapetype w14:anchorId="3BF3C0B3" id="_x0000_t22" coordsize="21600,21600" o:spt="22" adj="5400" path="m10800,0qx0@1l0@2qy10800,21600,21600@2l21600@1qy10800,0xem0@1qy10800@0,21600@1nfe">
                 <v:formulas>
@@ -9765,7 +9484,6 @@
       <w:r>
         <w:rPr>
           <w:noProof/>
-          <w:lang w:val="es-ES_tradnl" w:eastAsia="es-ES_tradnl"/>
         </w:rPr>
         <mc:AlternateContent>
           <mc:Choice Requires="wps">
@@ -9820,7 +9538,7 @@
               </wp:anchor>
             </w:drawing>
           </mc:Choice>
-          <mc:Fallback>
+          <mc:Fallback xmlns:mv="urn:schemas-microsoft-com:mac:vml" xmlns:mo="http://schemas.microsoft.com/office/mac/office/2008/main">
             <w:pict>
               <v:shape w14:anchorId="0EF9DE66" id="Conector recto de flecha 22" o:spid="_x0000_s1026" type="#_x0000_t32" style="position:absolute;margin-left:448.65pt;margin-top:329.65pt;width:27pt;height:0;flip:x;z-index:251692032;visibility:visible;mso-wrap-style:square;mso-wrap-distance-left:9pt;mso-wrap-distance-top:0;mso-wrap-distance-right:9pt;mso-wrap-distance-bottom:0;mso-position-horizontal:absolute;mso-position-horizontal-relative:text;mso-position-vertical:absolute;mso-position-vertical-relative:text" o:gfxdata="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" strokecolor="black [3200]" strokeweight="1.5pt">
                 <v:stroke endarrow="block" joinstyle="miter"/>
@@ -9832,7 +9550,6 @@
       <w:r>
         <w:rPr>
           <w:noProof/>
-          <w:lang w:val="es-ES_tradnl" w:eastAsia="es-ES_tradnl"/>
         </w:rPr>
         <mc:AlternateContent>
           <mc:Choice Requires="wps">
@@ -9902,14 +9619,14 @@
                           <w:p>
                             <w:pPr>
                               <w:rPr>
-                                <w:rFonts w:ascii="Arial Rounded MT Bold" w:hAnsi="Arial Rounded MT Bold"/>
+                                <w:rFonts w:ascii="Arial" w:hAnsi="Arial" w:cs="Arial"/>
                                 <w:sz w:val="20"/>
                                 <w:szCs w:val="20"/>
                               </w:rPr>
                             </w:pPr>
                             <w:r>
                               <w:rPr>
-                                <w:rFonts w:ascii="Arial Rounded MT Bold" w:hAnsi="Arial Rounded MT Bold"/>
+                                <w:rFonts w:ascii="Arial" w:hAnsi="Arial" w:cs="Arial"/>
                                 <w:sz w:val="20"/>
                                 <w:szCs w:val="20"/>
                               </w:rPr>
@@ -9938,20 +9655,20 @@
           </mc:Choice>
           <mc:Fallback>
             <w:pict>
-              <v:shape w14:anchorId="0E75823D" id="Decisión 4" o:spid="_x0000_s1075" type="#_x0000_t110" style="position:absolute;margin-left:331.4pt;margin-top:284pt;width:116.8pt;height:89.8pt;z-index:251688960;visibility:visible;mso-wrap-style:square;mso-width-percent:0;mso-height-percent:0;mso-wrap-distance-left:9pt;mso-wrap-distance-top:0;mso-wrap-distance-right:9pt;mso-wrap-distance-bottom:0;mso-position-horizontal:absolute;mso-position-horizontal-relative:text;mso-position-vertical:absolute;mso-position-vertical-relative:text;mso-width-percent:0;mso-height-percent:0;mso-width-relative:margin;mso-height-relative:margin;v-text-anchor:middle" o:gfxdata="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" fillcolor="#5b9bd5 [3204]" strokecolor="#1f4d78 [1604]" strokeweight="1pt">
+              <v:shape w14:anchorId="0E75823D" id="Decisión 4" o:spid="_x0000_s1075" type="#_x0000_t110" style="position:absolute;margin-left:331.4pt;margin-top:284pt;width:116.8pt;height:89.8pt;z-index:251688960;visibility:visible;mso-wrap-style:square;mso-width-percent:0;mso-height-percent:0;mso-wrap-distance-left:9pt;mso-wrap-distance-top:0;mso-wrap-distance-right:9pt;mso-wrap-distance-bottom:0;mso-position-horizontal:absolute;mso-position-horizontal-relative:text;mso-position-vertical:absolute;mso-position-vertical-relative:text;mso-width-percent:0;mso-height-percent:0;mso-width-relative:margin;mso-height-relative:margin;v-text-anchor:middle" o:gfxdata="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" fillcolor="#5b9bd5 [3204]" strokecolor="#1f4d78 [1604]" strokeweight="1pt">
                 <v:textbox>
                   <w:txbxContent>
                     <w:p>
                       <w:pPr>
                         <w:rPr>
-                          <w:rFonts w:ascii="Arial Rounded MT Bold" w:hAnsi="Arial Rounded MT Bold"/>
+                          <w:rFonts w:ascii="Arial" w:hAnsi="Arial" w:cs="Arial"/>
                           <w:sz w:val="20"/>
                           <w:szCs w:val="20"/>
                         </w:rPr>
                       </w:pPr>
                       <w:r>
                         <w:rPr>
-                          <w:rFonts w:ascii="Arial Rounded MT Bold" w:hAnsi="Arial Rounded MT Bold"/>
+                          <w:rFonts w:ascii="Arial" w:hAnsi="Arial" w:cs="Arial"/>
                           <w:sz w:val="20"/>
                           <w:szCs w:val="20"/>
                         </w:rPr>
@@ -9969,7 +9686,6 @@
       <w:r>
         <w:rPr>
           <w:noProof/>
-          <w:lang w:val="es-ES_tradnl" w:eastAsia="es-ES_tradnl"/>
         </w:rPr>
         <mc:AlternateContent>
           <mc:Choice Requires="wps">
@@ -10024,7 +9740,7 @@
               </wp:anchor>
             </w:drawing>
           </mc:Choice>
-          <mc:Fallback>
+          <mc:Fallback xmlns:mv="urn:schemas-microsoft-com:mac:vml" xmlns:mo="http://schemas.microsoft.com/office/mac/office/2008/main">
             <w:pict>
               <v:shape w14:anchorId="0F816112" id="Conector recto de flecha 17" o:spid="_x0000_s1026" type="#_x0000_t32" style="position:absolute;margin-left:385.65pt;margin-top:248.6pt;width:0;height:36pt;z-index:251691008;visibility:visible;mso-wrap-style:square;mso-wrap-distance-left:9pt;mso-wrap-distance-top:0;mso-wrap-distance-right:9pt;mso-wrap-distance-bottom:0;mso-position-horizontal:absolute;mso-position-horizontal-relative:text;mso-position-vertical:absolute;mso-position-vertical-relative:text" o:gfxdata="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" strokecolor="black [3200]" strokeweight="1.5pt">
                 <v:stroke endarrow="block" joinstyle="miter"/>
@@ -10036,7 +9752,6 @@
       <w:r>
         <w:rPr>
           <w:noProof/>
-          <w:lang w:val="es-ES_tradnl" w:eastAsia="es-ES_tradnl"/>
         </w:rPr>
         <mc:AlternateContent>
           <mc:Choice Requires="wps">
@@ -10104,14 +9819,14 @@
                             <w:pPr>
                               <w:jc w:val="center"/>
                               <w:rPr>
-                                <w:rFonts w:ascii="Arial Rounded MT Bold" w:hAnsi="Arial Rounded MT Bold"/>
+                                <w:rFonts w:ascii="Arial" w:hAnsi="Arial" w:cs="Arial"/>
                                 <w:sz w:val="28"/>
                                 <w:szCs w:val="28"/>
                               </w:rPr>
                             </w:pPr>
                             <w:r>
                               <w:rPr>
-                                <w:rFonts w:ascii="Arial Rounded MT Bold" w:hAnsi="Arial Rounded MT Bold"/>
+                                <w:rFonts w:ascii="Arial" w:hAnsi="Arial" w:cs="Arial"/>
                                 <w:sz w:val="28"/>
                                 <w:szCs w:val="28"/>
                               </w:rPr>
@@ -10140,21 +9855,21 @@
           </mc:Choice>
           <mc:Fallback>
             <w:pict>
-              <v:shape w14:anchorId="51E985C6" id="Paralelogramo 13" o:spid="_x0000_s1076" type="#_x0000_t7" style="position:absolute;margin-left:339.9pt;margin-top:203.45pt;width:99.45pt;height:45.2pt;z-index:251683840;visibility:visible;mso-wrap-style:square;mso-width-percent:0;mso-height-percent:0;mso-wrap-distance-left:9pt;mso-wrap-distance-top:0;mso-wrap-distance-right:9pt;mso-wrap-distance-bottom:0;mso-position-horizontal:absolute;mso-position-horizontal-relative:text;mso-position-vertical:absolute;mso-position-vertical-relative:text;mso-width-percent:0;mso-height-percent:0;mso-width-relative:margin;mso-height-relative:margin;v-text-anchor:middle" o:gfxdata="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" adj="2454" fillcolor="#538135 [2409]" strokecolor="#1f4d78 [1604]" strokeweight="1pt">
+              <v:shape w14:anchorId="51E985C6" id="Paralelogramo 13" o:spid="_x0000_s1076" type="#_x0000_t7" style="position:absolute;margin-left:339.9pt;margin-top:203.45pt;width:99.45pt;height:45.2pt;z-index:251683840;visibility:visible;mso-wrap-style:square;mso-width-percent:0;mso-height-percent:0;mso-wrap-distance-left:9pt;mso-wrap-distance-top:0;mso-wrap-distance-right:9pt;mso-wrap-distance-bottom:0;mso-position-horizontal:absolute;mso-position-horizontal-relative:text;mso-position-vertical:absolute;mso-position-vertical-relative:text;mso-width-percent:0;mso-height-percent:0;mso-width-relative:margin;mso-height-relative:margin;v-text-anchor:middle" o:gfxdata="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" adj="2454" fillcolor="#538135 [2409]" strokecolor="#1f4d78 [1604]" strokeweight="1pt">
                 <v:textbox>
                   <w:txbxContent>
                     <w:p>
                       <w:pPr>
                         <w:jc w:val="center"/>
                         <w:rPr>
-                          <w:rFonts w:ascii="Arial Rounded MT Bold" w:hAnsi="Arial Rounded MT Bold"/>
+                          <w:rFonts w:ascii="Arial" w:hAnsi="Arial" w:cs="Arial"/>
                           <w:sz w:val="28"/>
                           <w:szCs w:val="28"/>
                         </w:rPr>
                       </w:pPr>
                       <w:r>
                         <w:rPr>
-                          <w:rFonts w:ascii="Arial Rounded MT Bold" w:hAnsi="Arial Rounded MT Bold"/>
+                          <w:rFonts w:ascii="Arial" w:hAnsi="Arial" w:cs="Arial"/>
                           <w:sz w:val="28"/>
                           <w:szCs w:val="28"/>
                         </w:rPr>
@@ -10172,7 +9887,6 @@
       <w:r>
         <w:rPr>
           <w:noProof/>
-          <w:lang w:val="es-ES_tradnl" w:eastAsia="es-ES_tradnl"/>
         </w:rPr>
         <mc:AlternateContent>
           <mc:Choice Requires="wps">
@@ -10227,7 +9941,7 @@
               </wp:anchor>
             </w:drawing>
           </mc:Choice>
-          <mc:Fallback>
+          <mc:Fallback xmlns:mv="urn:schemas-microsoft-com:mac:vml" xmlns:mo="http://schemas.microsoft.com/office/mac/office/2008/main">
             <w:pict>
               <v:shape w14:anchorId="46908388" id="Conector recto de flecha 11" o:spid="_x0000_s1026" type="#_x0000_t32" style="position:absolute;margin-left:385.65pt;margin-top:167.6pt;width:0;height:36pt;z-index:251676672;visibility:visible;mso-wrap-style:square;mso-wrap-distance-left:9pt;mso-wrap-distance-top:0;mso-wrap-distance-right:9pt;mso-wrap-distance-bottom:0;mso-position-horizontal:absolute;mso-position-horizontal-relative:text;mso-position-vertical:absolute;mso-position-vertical-relative:text" o:gfxdata="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" strokecolor="black [3200]" strokeweight="1.5pt">
                 <v:stroke endarrow="block" joinstyle="miter"/>
@@ -10239,7 +9953,6 @@
       <w:r>
         <w:rPr>
           <w:noProof/>
-          <w:lang w:val="es-ES_tradnl" w:eastAsia="es-ES_tradnl"/>
         </w:rPr>
         <mc:AlternateContent>
           <mc:Choice Requires="wps">
@@ -10294,7 +10007,7 @@
               </wp:anchor>
             </w:drawing>
           </mc:Choice>
-          <mc:Fallback>
+          <mc:Fallback xmlns:mv="urn:schemas-microsoft-com:mac:vml" xmlns:mo="http://schemas.microsoft.com/office/mac/office/2008/main">
             <w:pict>
               <v:shape w14:anchorId="103605C3" id="Conector recto de flecha 8" o:spid="_x0000_s1026" type="#_x0000_t32" style="position:absolute;margin-left:196.65pt;margin-top:140.65pt;width:135pt;height:0;z-index:251669504;visibility:visible;mso-wrap-style:square;mso-wrap-distance-left:9pt;mso-wrap-distance-top:0;mso-wrap-distance-right:9pt;mso-wrap-distance-bottom:0;mso-position-horizontal:absolute;mso-position-horizontal-relative:text;mso-position-vertical:absolute;mso-position-vertical-relative:text" o:gfxdata="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" strokecolor="black [3200]" strokeweight="1.5pt">
                 <v:stroke endarrow="block" joinstyle="miter"/>
@@ -10306,7 +10019,6 @@
       <w:r>
         <w:rPr>
           <w:noProof/>
-          <w:lang w:val="es-ES_tradnl" w:eastAsia="es-ES_tradnl"/>
         </w:rPr>
         <mc:AlternateContent>
           <mc:Choice Requires="wps">
@@ -10372,14 +10084,14 @@
                             <w:pPr>
                               <w:jc w:val="center"/>
                               <w:rPr>
-                                <w:rFonts w:ascii="Arial Rounded MT Bold" w:hAnsi="Arial Rounded MT Bold"/>
+                                <w:rFonts w:ascii="Arial" w:hAnsi="Arial" w:cs="Arial"/>
                                 <w:sz w:val="28"/>
                                 <w:szCs w:val="28"/>
                               </w:rPr>
                             </w:pPr>
                             <w:r>
                               <w:rPr>
-                                <w:rFonts w:ascii="Arial Rounded MT Bold" w:hAnsi="Arial Rounded MT Bold"/>
+                                <w:rFonts w:ascii="Arial" w:hAnsi="Arial" w:cs="Arial"/>
                                 <w:sz w:val="28"/>
                                 <w:szCs w:val="28"/>
                               </w:rPr>
@@ -10408,21 +10120,21 @@
           </mc:Choice>
           <mc:Fallback>
             <w:pict>
-              <v:shape w14:anchorId="613EE8F9" id="Documento 10" o:spid="_x0000_s1077" type="#_x0000_t114" style="position:absolute;margin-left:331.25pt;margin-top:113.45pt;width:108.45pt;height:63.2pt;flip:x;z-index:251682816;visibility:visible;mso-wrap-style:square;mso-width-percent:0;mso-height-percent:0;mso-wrap-distance-left:9pt;mso-wrap-distance-top:0;mso-wrap-distance-right:9pt;mso-wrap-distance-bottom:0;mso-position-horizontal:absolute;mso-position-horizontal-relative:text;mso-position-vertical:absolute;mso-position-vertical-relative:text;mso-width-percent:0;mso-height-percent:0;mso-width-relative:margin;mso-height-relative:margin;v-text-anchor:middle" o:gfxdata="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" fillcolor="#92d050" strokecolor="#1f4d78 [1604]" strokeweight="1pt">
+              <v:shape w14:anchorId="613EE8F9" id="Documento 10" o:spid="_x0000_s1077" type="#_x0000_t114" style="position:absolute;margin-left:331.25pt;margin-top:113.45pt;width:108.45pt;height:63.2pt;flip:x;z-index:251682816;visibility:visible;mso-wrap-style:square;mso-width-percent:0;mso-height-percent:0;mso-wrap-distance-left:9pt;mso-wrap-distance-top:0;mso-wrap-distance-right:9pt;mso-wrap-distance-bottom:0;mso-position-horizontal:absolute;mso-position-horizontal-relative:text;mso-position-vertical:absolute;mso-position-vertical-relative:text;mso-width-percent:0;mso-height-percent:0;mso-width-relative:margin;mso-height-relative:margin;v-text-anchor:middle" o:gfxdata="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" fillcolor="#92d050" strokecolor="#1f4d78 [1604]" strokeweight="1pt">
                 <v:textbox>
                   <w:txbxContent>
                     <w:p>
                       <w:pPr>
                         <w:jc w:val="center"/>
                         <w:rPr>
-                          <w:rFonts w:ascii="Arial Rounded MT Bold" w:hAnsi="Arial Rounded MT Bold"/>
+                          <w:rFonts w:ascii="Arial" w:hAnsi="Arial" w:cs="Arial"/>
                           <w:sz w:val="28"/>
                           <w:szCs w:val="28"/>
                         </w:rPr>
                       </w:pPr>
                       <w:r>
                         <w:rPr>
-                          <w:rFonts w:ascii="Arial Rounded MT Bold" w:hAnsi="Arial Rounded MT Bold"/>
+                          <w:rFonts w:ascii="Arial" w:hAnsi="Arial" w:cs="Arial"/>
                           <w:sz w:val="28"/>
                           <w:szCs w:val="28"/>
                         </w:rPr>
@@ -10440,7 +10152,6 @@
       <w:r>
         <w:rPr>
           <w:noProof/>
-          <w:lang w:val="es-ES_tradnl" w:eastAsia="es-ES_tradnl"/>
         </w:rPr>
         <mc:AlternateContent>
           <mc:Choice Requires="wps">
@@ -10510,14 +10221,14 @@
                             <w:pPr>
                               <w:jc w:val="center"/>
                               <w:rPr>
-                                <w:rFonts w:ascii="Arial Rounded MT Bold" w:hAnsi="Arial Rounded MT Bold" w:cs="Baghdad"/>
+                                <w:rFonts w:ascii="Arial" w:hAnsi="Arial" w:cs="Arial"/>
                                 <w:sz w:val="28"/>
                                 <w:szCs w:val="28"/>
                               </w:rPr>
                             </w:pPr>
                             <w:r>
                               <w:rPr>
-                                <w:rFonts w:ascii="Arial Rounded MT Bold" w:hAnsi="Arial Rounded MT Bold" w:cs="Baghdad"/>
+                                <w:rFonts w:ascii="Arial" w:hAnsi="Arial" w:cs="Arial"/>
                                 <w:sz w:val="28"/>
                                 <w:szCs w:val="28"/>
                               </w:rPr>
@@ -10543,7 +10254,7 @@
           </mc:Choice>
           <mc:Fallback>
             <w:pict>
-              <v:shape w14:anchorId="54C3420D" id="Terminador 19" o:spid="_x0000_s1078" type="#_x0000_t116" style="position:absolute;margin-left:116.1pt;margin-top:365.35pt;width:81.45pt;height:36pt;z-index:251686912;visibility:visible;mso-wrap-style:square;mso-width-percent:0;mso-wrap-distance-left:9pt;mso-wrap-distance-top:0;mso-wrap-distance-right:9pt;mso-wrap-distance-bottom:0;mso-position-horizontal:absolute;mso-position-horizontal-relative:text;mso-position-vertical:absolute;mso-position-vertical-relative:text;mso-width-percent:0;mso-width-relative:margin;v-text-anchor:middle" o:gfxdata="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" fillcolor="#ff0002" strokecolor="#1f4d78 [1604]" strokeweight="1pt">
+              <v:shape w14:anchorId="54C3420D" id="Terminador 19" o:spid="_x0000_s1078" type="#_x0000_t116" style="position:absolute;margin-left:116.1pt;margin-top:365.35pt;width:81.45pt;height:36pt;z-index:251686912;visibility:visible;mso-wrap-style:square;mso-width-percent:0;mso-wrap-distance-left:9pt;mso-wrap-distance-top:0;mso-wrap-distance-right:9pt;mso-wrap-distance-bottom:0;mso-position-horizontal:absolute;mso-position-horizontal-relative:text;mso-position-vertical:absolute;mso-position-vertical-relative:text;mso-width-percent:0;mso-width-relative:margin;v-text-anchor:middle" o:gfxdata="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" fillcolor="#ff0002" strokecolor="#1f4d78 [1604]" strokeweight="1pt">
                 <v:fill opacity="58339f"/>
                 <v:textbox>
                   <w:txbxContent>
@@ -10551,14 +10262,14 @@
                       <w:pPr>
                         <w:jc w:val="center"/>
                         <w:rPr>
-                          <w:rFonts w:ascii="Arial Rounded MT Bold" w:hAnsi="Arial Rounded MT Bold" w:cs="Baghdad"/>
+                          <w:rFonts w:ascii="Arial" w:hAnsi="Arial" w:cs="Arial"/>
                           <w:sz w:val="28"/>
                           <w:szCs w:val="28"/>
                         </w:rPr>
                       </w:pPr>
                       <w:r>
                         <w:rPr>
-                          <w:rFonts w:ascii="Arial Rounded MT Bold" w:hAnsi="Arial Rounded MT Bold" w:cs="Baghdad"/>
+                          <w:rFonts w:ascii="Arial" w:hAnsi="Arial" w:cs="Arial"/>
                           <w:sz w:val="28"/>
                           <w:szCs w:val="28"/>
                         </w:rPr>
@@ -10576,7 +10287,6 @@
       <w:r>
         <w:rPr>
           <w:noProof/>
-          <w:lang w:val="es-ES_tradnl" w:eastAsia="es-ES_tradnl"/>
         </w:rPr>
         <mc:AlternateContent>
           <mc:Choice Requires="wps">
@@ -10652,7 +10362,7 @@
               </wp:anchor>
             </w:drawing>
           </mc:Choice>
-          <mc:Fallback>
+          <mc:Fallback xmlns:mv="urn:schemas-microsoft-com:mac:vml" xmlns:mo="http://schemas.microsoft.com/office/mac/office/2008/main">
             <w:pict>
               <v:shape w14:anchorId="7630F51E" id="Cilindro 25" o:spid="_x0000_s1026" type="#_x0000_t22" style="position:absolute;margin-left:-19.35pt;margin-top:285.05pt;width:54pt;height:45pt;z-index:251687936;visibility:visible;mso-wrap-style:square;mso-wrap-distance-left:9pt;mso-wrap-distance-top:0;mso-wrap-distance-right:9pt;mso-wrap-distance-bottom:0;mso-position-horizontal:absolute;mso-position-horizontal-relative:text;mso-position-vertical:absolute;mso-position-vertical-relative:text;v-text-anchor:middle" o:gfxdata="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" fillcolor="#747070 [1614]" strokecolor="#1f4d78 [1604]" strokeweight="1pt">
                 <v:stroke joinstyle="miter"/>
@@ -10665,7 +10375,6 @@
       <w:r>
         <w:rPr>
           <w:noProof/>
-          <w:lang w:val="es-ES_tradnl" w:eastAsia="es-ES_tradnl"/>
         </w:rPr>
         <mc:AlternateContent>
           <mc:Choice Requires="wps">
@@ -10720,7 +10429,7 @@
               </wp:anchor>
             </w:drawing>
           </mc:Choice>
-          <mc:Fallback>
+          <mc:Fallback xmlns:mv="urn:schemas-microsoft-com:mac:vml" xmlns:mo="http://schemas.microsoft.com/office/mac/office/2008/main">
             <w:pict>
               <v:shape w14:anchorId="6227BA5D" id="Conector recto de flecha 24" o:spid="_x0000_s1026" type="#_x0000_t32" style="position:absolute;margin-left:34.65pt;margin-top:302.15pt;width:45pt;height:0;flip:x;z-index:251672576;visibility:visible;mso-wrap-style:square;mso-wrap-distance-left:9pt;mso-wrap-distance-top:0;mso-wrap-distance-right:9pt;mso-wrap-distance-bottom:0;mso-position-horizontal:absolute;mso-position-horizontal-relative:text;mso-position-vertical:absolute;mso-position-vertical-relative:text" o:gfxdata="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" strokecolor="black [3200]" strokeweight="1.5pt">
                 <v:stroke endarrow="block" joinstyle="miter"/>
@@ -10732,7 +10441,6 @@
       <w:r>
         <w:rPr>
           <w:noProof/>
-          <w:lang w:val="es-ES_tradnl" w:eastAsia="es-ES_tradnl"/>
         </w:rPr>
         <mc:AlternateContent>
           <mc:Choice Requires="wps">
@@ -10787,7 +10495,7 @@
               </wp:anchor>
             </w:drawing>
           </mc:Choice>
-          <mc:Fallback>
+          <mc:Fallback xmlns:mv="urn:schemas-microsoft-com:mac:vml" xmlns:mo="http://schemas.microsoft.com/office/mac/office/2008/main">
             <w:pict>
               <v:shape w14:anchorId="7E80D55E" id="Conector recto de flecha 21" o:spid="_x0000_s1026" type="#_x0000_t32" style="position:absolute;margin-left:161.1pt;margin-top:329.8pt;width:0;height:36pt;z-index:251673600;visibility:visible;mso-wrap-style:square;mso-wrap-distance-left:9pt;mso-wrap-distance-top:0;mso-wrap-distance-right:9pt;mso-wrap-distance-bottom:0;mso-position-horizontal:absolute;mso-position-horizontal-relative:text;mso-position-vertical:absolute;mso-position-vertical-relative:text" o:gfxdata="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" strokecolor="black [3200]" strokeweight="1.5pt">
                 <v:stroke endarrow="block" joinstyle="miter"/>
@@ -10799,7 +10507,6 @@
       <w:r>
         <w:rPr>
           <w:noProof/>
-          <w:lang w:val="es-ES_tradnl" w:eastAsia="es-ES_tradnl"/>
         </w:rPr>
         <mc:AlternateContent>
           <mc:Choice Requires="wps">
@@ -10866,26 +10573,14 @@
                           <w:p>
                             <w:pPr>
                               <w:rPr>
-                                <w:rFonts w:ascii="Arial Rounded MT Bold" w:hAnsi="Arial Rounded MT Bold"/>
+                                <w:rFonts w:ascii="Arial" w:hAnsi="Arial" w:cs="Arial"/>
                               </w:rPr>
                             </w:pPr>
                             <w:r>
                               <w:rPr>
-                                <w:rFonts w:ascii="Arial Rounded MT Bold" w:hAnsi="Arial Rounded MT Bold"/>
+                                <w:rFonts w:ascii="Arial" w:hAnsi="Arial" w:cs="Arial"/>
                               </w:rPr>
-                              <w:t xml:space="preserve">name, </w:t>
-                            </w:r>
-                            <w:r>
-                              <w:rPr>
-                                <w:rFonts w:ascii="Arial Rounded MT Bold" w:hAnsi="Arial Rounded MT Bold"/>
-                              </w:rPr>
-                              <w:t>height, set</w:t>
-                            </w:r>
-                            <w:r>
-                              <w:rPr>
-                                <w:rFonts w:ascii="Arial Rounded MT Bold" w:hAnsi="Arial Rounded MT Bold"/>
-                              </w:rPr>
-                              <w:t>point</w:t>
+                              <w:t>name, height, setpoint</w:t>
                             </w:r>
                           </w:p>
                         </w:txbxContent>
@@ -10910,32 +10605,20 @@
           </mc:Choice>
           <mc:Fallback>
             <w:pict>
-              <v:shape w14:anchorId="2454311F" id="Paralelogramo 16" o:spid="_x0000_s1079" type="#_x0000_t7" style="position:absolute;margin-left:70.65pt;margin-top:284.65pt;width:179.55pt;height:45.2pt;z-index:251685888;visibility:visible;mso-wrap-style:square;mso-width-percent:0;mso-height-percent:0;mso-wrap-distance-left:9pt;mso-wrap-distance-top:0;mso-wrap-distance-right:9pt;mso-wrap-distance-bottom:0;mso-position-horizontal:absolute;mso-position-horizontal-relative:text;mso-position-vertical:absolute;mso-position-vertical-relative:text;mso-width-percent:0;mso-height-percent:0;mso-width-relative:margin;mso-height-relative:margin;v-text-anchor:middle" o:gfxdata="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" adj="1359" fillcolor="#538135 [2409]" strokecolor="#1f4d78 [1604]" strokeweight="1pt">
+              <v:shape w14:anchorId="2454311F" id="Paralelogramo 16" o:spid="_x0000_s1079" type="#_x0000_t7" style="position:absolute;margin-left:70.65pt;margin-top:284.65pt;width:179.55pt;height:45.2pt;z-index:251685888;visibility:visible;mso-wrap-style:square;mso-width-percent:0;mso-height-percent:0;mso-wrap-distance-left:9pt;mso-wrap-distance-top:0;mso-wrap-distance-right:9pt;mso-wrap-distance-bottom:0;mso-position-horizontal:absolute;mso-position-horizontal-relative:text;mso-position-vertical:absolute;mso-position-vertical-relative:text;mso-width-percent:0;mso-height-percent:0;mso-width-relative:margin;mso-height-relative:margin;v-text-anchor:middle" o:gfxdata="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" adj="1359" fillcolor="#538135 [2409]" strokecolor="#1f4d78 [1604]" strokeweight="1pt">
                 <v:textbox>
                   <w:txbxContent>
                     <w:p>
                       <w:pPr>
                         <w:rPr>
-                          <w:rFonts w:ascii="Arial Rounded MT Bold" w:hAnsi="Arial Rounded MT Bold"/>
+                          <w:rFonts w:ascii="Arial" w:hAnsi="Arial" w:cs="Arial"/>
                         </w:rPr>
                       </w:pPr>
                       <w:r>
                         <w:rPr>
-                          <w:rFonts w:ascii="Arial Rounded MT Bold" w:hAnsi="Arial Rounded MT Bold"/>
+                          <w:rFonts w:ascii="Arial" w:hAnsi="Arial" w:cs="Arial"/>
                         </w:rPr>
-                        <w:t xml:space="preserve">name, </w:t>
-                      </w:r>
-                      <w:r>
-                        <w:rPr>
-                          <w:rFonts w:ascii="Arial Rounded MT Bold" w:hAnsi="Arial Rounded MT Bold"/>
-                        </w:rPr>
-                        <w:t>height, set</w:t>
-                      </w:r>
-                      <w:r>
-                        <w:rPr>
-                          <w:rFonts w:ascii="Arial Rounded MT Bold" w:hAnsi="Arial Rounded MT Bold"/>
-                        </w:rPr>
-                        <w:t>point</w:t>
+                        <w:t>name, height, setpoint</w:t>
                       </w:r>
                     </w:p>
                   </w:txbxContent>
@@ -10949,7 +10632,6 @@
       <w:r>
         <w:rPr>
           <w:noProof/>
-          <w:lang w:val="es-ES_tradnl" w:eastAsia="es-ES_tradnl"/>
         </w:rPr>
         <mc:AlternateContent>
           <mc:Choice Requires="wps">
@@ -11004,7 +10686,7 @@
               </wp:anchor>
             </w:drawing>
           </mc:Choice>
-          <mc:Fallback>
+          <mc:Fallback xmlns:mv="urn:schemas-microsoft-com:mac:vml" xmlns:mo="http://schemas.microsoft.com/office/mac/office/2008/main">
             <w:pict>
               <v:shape w14:anchorId="467C54CB" id="Conector recto de flecha 18" o:spid="_x0000_s1026" type="#_x0000_t32" style="position:absolute;margin-left:161.1pt;margin-top:248.8pt;width:0;height:36pt;z-index:251674624;visibility:visible;mso-wrap-style:square;mso-wrap-distance-left:9pt;mso-wrap-distance-top:0;mso-wrap-distance-right:9pt;mso-wrap-distance-bottom:0;mso-position-horizontal:absolute;mso-position-horizontal-relative:text;mso-position-vertical:absolute;mso-position-vertical-relative:text" o:gfxdata="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" strokecolor="black [3200]" strokeweight="1.5pt">
                 <v:stroke endarrow="block" joinstyle="miter"/>
@@ -11016,7 +10698,6 @@
       <w:r>
         <w:rPr>
           <w:noProof/>
-          <w:lang w:val="es-ES_tradnl" w:eastAsia="es-ES_tradnl"/>
         </w:rPr>
         <mc:AlternateContent>
           <mc:Choice Requires="wps">
@@ -11082,14 +10763,14 @@
                             <w:pPr>
                               <w:jc w:val="center"/>
                               <w:rPr>
-                                <w:rFonts w:ascii="Arial Rounded MT Bold" w:hAnsi="Arial Rounded MT Bold"/>
+                                <w:rFonts w:ascii="Arial" w:hAnsi="Arial" w:cs="Arial"/>
                                 <w:sz w:val="28"/>
                                 <w:szCs w:val="28"/>
                               </w:rPr>
                             </w:pPr>
                             <w:r>
                               <w:rPr>
-                                <w:rFonts w:ascii="Arial Rounded MT Bold" w:hAnsi="Arial Rounded MT Bold"/>
+                                <w:rFonts w:ascii="Arial" w:hAnsi="Arial" w:cs="Arial"/>
                                 <w:sz w:val="28"/>
                                 <w:szCs w:val="28"/>
                               </w:rPr>
@@ -11118,21 +10799,21 @@
           </mc:Choice>
           <mc:Fallback>
             <w:pict>
-              <v:shape w14:anchorId="753795CD" id="Documento 14" o:spid="_x0000_s1080" type="#_x0000_t114" style="position:absolute;margin-left:106.6pt;margin-top:203.65pt;width:107.55pt;height:54.2pt;flip:x;z-index:251684864;visibility:visible;mso-wrap-style:square;mso-width-percent:0;mso-height-percent:0;mso-wrap-distance-left:9pt;mso-wrap-distance-top:0;mso-wrap-distance-right:9pt;mso-wrap-distance-bottom:0;mso-position-horizontal:absolute;mso-position-horizontal-relative:text;mso-position-vertical:absolute;mso-position-vertical-relative:text;mso-width-percent:0;mso-height-percent:0;mso-width-relative:margin;mso-height-relative:margin;v-text-anchor:middle" o:gfxdata="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" fillcolor="#92d050" strokecolor="#1f4d78 [1604]" strokeweight="1pt">
+              <v:shape w14:anchorId="753795CD" id="Documento 14" o:spid="_x0000_s1080" type="#_x0000_t114" style="position:absolute;margin-left:106.6pt;margin-top:203.65pt;width:107.55pt;height:54.2pt;flip:x;z-index:251684864;visibility:visible;mso-wrap-style:square;mso-width-percent:0;mso-height-percent:0;mso-wrap-distance-left:9pt;mso-wrap-distance-top:0;mso-wrap-distance-right:9pt;mso-wrap-distance-bottom:0;mso-position-horizontal:absolute;mso-position-horizontal-relative:text;mso-position-vertical:absolute;mso-position-vertical-relative:text;mso-width-percent:0;mso-height-percent:0;mso-width-relative:margin;mso-height-relative:margin;v-text-anchor:middle" o:gfxdata="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" fillcolor="#92d050" strokecolor="#1f4d78 [1604]" strokeweight="1pt">
                 <v:textbox>
                   <w:txbxContent>
                     <w:p>
                       <w:pPr>
                         <w:jc w:val="center"/>
                         <w:rPr>
-                          <w:rFonts w:ascii="Arial Rounded MT Bold" w:hAnsi="Arial Rounded MT Bold"/>
+                          <w:rFonts w:ascii="Arial" w:hAnsi="Arial" w:cs="Arial"/>
                           <w:sz w:val="28"/>
                           <w:szCs w:val="28"/>
                         </w:rPr>
                       </w:pPr>
                       <w:r>
                         <w:rPr>
-                          <w:rFonts w:ascii="Arial Rounded MT Bold" w:hAnsi="Arial Rounded MT Bold"/>
+                          <w:rFonts w:ascii="Arial" w:hAnsi="Arial" w:cs="Arial"/>
                           <w:sz w:val="28"/>
                           <w:szCs w:val="28"/>
                         </w:rPr>
@@ -11150,7 +10831,6 @@
       <w:r>
         <w:rPr>
           <w:noProof/>
-          <w:lang w:val="es-ES_tradnl" w:eastAsia="es-ES_tradnl"/>
         </w:rPr>
         <mc:AlternateContent>
           <mc:Choice Requires="wps">
@@ -11205,7 +10885,7 @@
               </wp:anchor>
             </w:drawing>
           </mc:Choice>
-          <mc:Fallback>
+          <mc:Fallback xmlns:mv="urn:schemas-microsoft-com:mac:vml" xmlns:mo="http://schemas.microsoft.com/office/mac/office/2008/main">
             <w:pict>
               <v:shape w14:anchorId="3FE28071" id="Conector recto de flecha 15" o:spid="_x0000_s1026" type="#_x0000_t32" style="position:absolute;margin-left:161.1pt;margin-top:167.8pt;width:0;height:36pt;z-index:251675648;visibility:visible;mso-wrap-style:square;mso-wrap-distance-left:9pt;mso-wrap-distance-top:0;mso-wrap-distance-right:9pt;mso-wrap-distance-bottom:0;mso-position-horizontal:absolute;mso-position-horizontal-relative:text;mso-position-vertical:absolute;mso-position-vertical-relative:text" o:gfxdata="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" strokecolor="black [3200]" strokeweight="1.5pt">
                 <v:stroke endarrow="block" joinstyle="miter"/>
@@ -11217,7 +10897,6 @@
       <w:r>
         <w:rPr>
           <w:noProof/>
-          <w:lang w:val="es-ES_tradnl" w:eastAsia="es-ES_tradnl"/>
         </w:rPr>
         <mc:AlternateContent>
           <mc:Choice Requires="wps">
@@ -11272,7 +10951,7 @@
               </wp:anchor>
             </w:drawing>
           </mc:Choice>
-          <mc:Fallback>
+          <mc:Fallback xmlns:mv="urn:schemas-microsoft-com:mac:vml" xmlns:mo="http://schemas.microsoft.com/office/mac/office/2008/main">
             <w:pict>
               <v:shape w14:anchorId="71F2BDD8" id="Conector recto de flecha 6" o:spid="_x0000_s1026" type="#_x0000_t32" style="position:absolute;margin-left:160.65pt;margin-top:68.9pt;width:0;height:36pt;z-index:251677696;visibility:visible;mso-wrap-style:square;mso-wrap-distance-left:9pt;mso-wrap-distance-top:0;mso-wrap-distance-right:9pt;mso-wrap-distance-bottom:0;mso-position-horizontal:absolute;mso-position-horizontal-relative:text;mso-position-vertical:absolute;mso-position-vertical-relative:text" o:gfxdata="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" strokecolor="black [3200]" strokeweight="1.5pt">
                 <v:stroke endarrow="block" joinstyle="miter"/>
@@ -11284,7 +10963,6 @@
       <w:r>
         <w:rPr>
           <w:noProof/>
-          <w:lang w:val="es-ES_tradnl" w:eastAsia="es-ES_tradnl"/>
         </w:rPr>
         <mc:AlternateContent>
           <mc:Choice Requires="wps">
@@ -11352,14 +11030,14 @@
                             <w:pPr>
                               <w:jc w:val="center"/>
                               <w:rPr>
-                                <w:rFonts w:ascii="Arial Rounded MT Bold" w:hAnsi="Arial Rounded MT Bold"/>
+                                <w:rFonts w:ascii="Arial" w:hAnsi="Arial" w:cs="Arial"/>
                                 <w:sz w:val="28"/>
                                 <w:szCs w:val="28"/>
                               </w:rPr>
                             </w:pPr>
                             <w:r>
                               <w:rPr>
-                                <w:rFonts w:ascii="Arial Rounded MT Bold" w:hAnsi="Arial Rounded MT Bold"/>
+                                <w:rFonts w:ascii="Arial" w:hAnsi="Arial" w:cs="Arial"/>
                                 <w:sz w:val="28"/>
                                 <w:szCs w:val="28"/>
                               </w:rPr>
@@ -11385,21 +11063,21 @@
           </mc:Choice>
           <mc:Fallback>
             <w:pict>
-              <v:shape w14:anchorId="7B540E1D" id="Documento 2" o:spid="_x0000_s1081" type="#_x0000_t114" style="position:absolute;margin-left:107pt;margin-top:5.3pt;width:117.15pt;height:1in;flip:x;z-index:251679744;visibility:visible;mso-wrap-style:square;mso-width-percent:0;mso-wrap-distance-left:9pt;mso-wrap-distance-top:0;mso-wrap-distance-right:9pt;mso-wrap-distance-bottom:0;mso-position-horizontal:absolute;mso-position-horizontal-relative:text;mso-position-vertical:absolute;mso-position-vertical-relative:text;mso-width-percent:0;mso-width-relative:margin;v-text-anchor:middle" o:gfxdata="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" fillcolor="#92d050" strokecolor="#1f4d78 [1604]" strokeweight="1pt">
+              <v:shape w14:anchorId="7B540E1D" id="Documento 2" o:spid="_x0000_s1081" type="#_x0000_t114" style="position:absolute;margin-left:107pt;margin-top:5.3pt;width:117.15pt;height:1in;flip:x;z-index:251679744;visibility:visible;mso-wrap-style:square;mso-width-percent:0;mso-wrap-distance-left:9pt;mso-wrap-distance-top:0;mso-wrap-distance-right:9pt;mso-wrap-distance-bottom:0;mso-position-horizontal:absolute;mso-position-horizontal-relative:text;mso-position-vertical:absolute;mso-position-vertical-relative:text;mso-width-percent:0;mso-width-relative:margin;v-text-anchor:middle" o:gfxdata="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" fillcolor="#92d050" strokecolor="#1f4d78 [1604]" strokeweight="1pt">
                 <v:textbox>
                   <w:txbxContent>
                     <w:p>
                       <w:pPr>
                         <w:jc w:val="center"/>
                         <w:rPr>
-                          <w:rFonts w:ascii="Arial Rounded MT Bold" w:hAnsi="Arial Rounded MT Bold"/>
+                          <w:rFonts w:ascii="Arial" w:hAnsi="Arial" w:cs="Arial"/>
                           <w:sz w:val="28"/>
                           <w:szCs w:val="28"/>
                         </w:rPr>
                       </w:pPr>
                       <w:r>
                         <w:rPr>
-                          <w:rFonts w:ascii="Arial Rounded MT Bold" w:hAnsi="Arial Rounded MT Bold"/>
+                          <w:rFonts w:ascii="Arial" w:hAnsi="Arial" w:cs="Arial"/>
                           <w:sz w:val="28"/>
                           <w:szCs w:val="28"/>
                         </w:rPr>
@@ -11415,7 +11093,107 @@
         </mc:AlternateContent>
       </w:r>
     </w:p>
-    <w:p/>
+    <w:p>
+      <w:bookmarkStart w:id="0" w:name="_GoBack"/>
+      <w:bookmarkEnd w:id="0"/>
+      <w:r>
+        <w:rPr>
+          <w:noProof/>
+        </w:rPr>
+        <mc:AlternateContent>
+          <mc:Choice Requires="wps">
+            <w:drawing>
+              <wp:anchor distT="0" distB="0" distL="114300" distR="114300" simplePos="0" relativeHeight="251699200" behindDoc="0" locked="0" layoutInCell="1" allowOverlap="1" wp14:anchorId="022537F0" wp14:editId="075E28AB">
+                <wp:simplePos x="0" y="0"/>
+                <wp:positionH relativeFrom="column">
+                  <wp:posOffset>4551045</wp:posOffset>
+                </wp:positionH>
+                <wp:positionV relativeFrom="paragraph">
+                  <wp:posOffset>4408170</wp:posOffset>
+                </wp:positionV>
+                <wp:extent cx="440055" cy="293370"/>
+                <wp:effectExtent l="0" t="0" r="0" b="0"/>
+                <wp:wrapSquare wrapText="bothSides"/>
+                <wp:docPr id="20" name="Cuadro de texto 20"/>
+                <wp:cNvGraphicFramePr/>
+                <a:graphic xmlns:a="http://schemas.openxmlformats.org/drawingml/2006/main">
+                  <a:graphicData uri="http://schemas.microsoft.com/office/word/2010/wordprocessingShape">
+                    <wps:wsp>
+                      <wps:cNvSpPr txBox="1"/>
+                      <wps:spPr>
+                        <a:xfrm>
+                          <a:off x="0" y="0"/>
+                          <a:ext cx="440055" cy="293370"/>
+                        </a:xfrm>
+                        <a:prstGeom prst="rect">
+                          <a:avLst/>
+                        </a:prstGeom>
+                        <a:noFill/>
+                        <a:ln>
+                          <a:noFill/>
+                        </a:ln>
+                        <a:effectLst/>
+                      </wps:spPr>
+                      <wps:style>
+                        <a:lnRef idx="0">
+                          <a:schemeClr val="accent1"/>
+                        </a:lnRef>
+                        <a:fillRef idx="0">
+                          <a:schemeClr val="accent1"/>
+                        </a:fillRef>
+                        <a:effectRef idx="0">
+                          <a:schemeClr val="accent1"/>
+                        </a:effectRef>
+                        <a:fontRef idx="minor">
+                          <a:schemeClr val="dk1"/>
+                        </a:fontRef>
+                      </wps:style>
+                      <wps:txbx>
+                        <w:txbxContent>
+                          <w:p>
+                            <w:r>
+                              <w:t>Yes</w:t>
+                            </w:r>
+                          </w:p>
+                        </w:txbxContent>
+                      </wps:txbx>
+                      <wps:bodyPr rot="0" spcFirstLastPara="0" vertOverflow="overflow" horzOverflow="overflow" vert="horz" wrap="square" lIns="91440" tIns="45720" rIns="91440" bIns="45720" numCol="1" spcCol="0" rtlCol="0" fromWordArt="0" anchor="t" anchorCtr="0" forceAA="0" compatLnSpc="1">
+                        <a:prstTxWarp prst="textNoShape">
+                          <a:avLst/>
+                        </a:prstTxWarp>
+                        <a:noAutofit/>
+                      </wps:bodyPr>
+                    </wps:wsp>
+                  </a:graphicData>
+                </a:graphic>
+                <wp14:sizeRelH relativeFrom="margin">
+                  <wp14:pctWidth>0</wp14:pctWidth>
+                </wp14:sizeRelH>
+                <wp14:sizeRelV relativeFrom="margin">
+                  <wp14:pctHeight>0</wp14:pctHeight>
+                </wp14:sizeRelV>
+              </wp:anchor>
+            </w:drawing>
+          </mc:Choice>
+          <mc:Fallback>
+            <w:pict>
+              <v:shape w14:anchorId="022537F0" id="Cuadro de texto 20" o:spid="_x0000_s1082" type="#_x0000_t202" style="position:absolute;margin-left:358.35pt;margin-top:347.1pt;width:34.65pt;height:23.1pt;z-index:251699200;visibility:visible;mso-wrap-style:square;mso-width-percent:0;mso-height-percent:0;mso-wrap-distance-left:9pt;mso-wrap-distance-top:0;mso-wrap-distance-right:9pt;mso-wrap-distance-bottom:0;mso-position-horizontal:absolute;mso-position-horizontal-relative:text;mso-position-vertical:absolute;mso-position-vertical-relative:text;mso-width-percent:0;mso-height-percent:0;mso-width-relative:margin;mso-height-relative:margin;v-text-anchor:top" o:gfxdata="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" filled="f" stroked="f">
+                <v:textbox>
+                  <w:txbxContent>
+                    <w:p>
+                      <w:r>
+                        <w:t>Yes</w:t>
+                      </w:r>
+                    </w:p>
+                  </w:txbxContent>
+                </v:textbox>
+                <w10:wrap type="square"/>
+              </v:shape>
+            </w:pict>
+          </mc:Fallback>
+        </mc:AlternateContent>
+      </w:r>
+    </w:p>
     <w:sectPr>
       <w:pgSz w:w="16820" w:h="23800" w:code="8"/>
       <w:pgMar w:top="1440" w:right="1440" w:bottom="1440" w:left="1440" w:header="720" w:footer="720" w:gutter="0"/>
@@ -11443,7 +11221,7 @@
       </w:pPr>
     </w:pPrDefault>
   </w:docDefaults>
-  <w:latentStyles w:defLockedState="0" w:defUIPriority="99" w:defSemiHidden="0" w:defUnhideWhenUsed="0" w:defQFormat="0" w:count="382">
+  <w:latentStyles w:defLockedState="0" w:defUIPriority="99" w:defSemiHidden="0" w:defUnhideWhenUsed="0" w:defQFormat="0" w:count="371">
     <w:lsdException w:name="Normal" w:uiPriority="0" w:qFormat="1"/>
     <w:lsdException w:name="heading 1" w:uiPriority="9" w:qFormat="1"/>
     <w:lsdException w:name="heading 2" w:semiHidden="1" w:uiPriority="9" w:unhideWhenUsed="1" w:qFormat="1"/>
@@ -11815,20 +11593,18 @@
     <w:lsdException w:name="List Table 5 Dark Accent 6" w:uiPriority="50"/>
     <w:lsdException w:name="List Table 6 Colorful Accent 6" w:uiPriority="51"/>
     <w:lsdException w:name="List Table 7 Colorful Accent 6" w:uiPriority="52"/>
-    <w:lsdException w:name="Mention" w:semiHidden="1" w:unhideWhenUsed="1"/>
-    <w:lsdException w:name="Smart Hyperlink" w:semiHidden="1" w:unhideWhenUsed="1"/>
   </w:latentStyles>
   <w:style w:type="paragraph" w:default="1" w:styleId="Normal">
     <w:name w:val="Normal"/>
     <w:qFormat/>
   </w:style>
-  <w:style w:type="character" w:default="1" w:styleId="Fuentedeprrafopredeter">
+  <w:style w:type="character" w:default="1" w:styleId="DefaultParagraphFont">
     <w:name w:val="Default Paragraph Font"/>
     <w:uiPriority w:val="1"/>
     <w:semiHidden/>
     <w:unhideWhenUsed/>
   </w:style>
-  <w:style w:type="table" w:default="1" w:styleId="Tablanormal">
+  <w:style w:type="table" w:default="1" w:styleId="TableNormal">
     <w:name w:val="Normal Table"/>
     <w:uiPriority w:val="99"/>
     <w:semiHidden/>
@@ -11843,7 +11619,7 @@
       </w:tblCellMar>
     </w:tblPr>
   </w:style>
-  <w:style w:type="numbering" w:default="1" w:styleId="Sinlista">
+  <w:style w:type="numbering" w:default="1" w:styleId="NoList">
     <w:name w:val="No List"/>
     <w:uiPriority w:val="99"/>
     <w:semiHidden/>

</xml_diff>